<commit_message>
Update raportu oraz 2 nowe symulacje efektów
</commit_message>
<xml_diff>
--- a/Projektowanie elektronicznych układów sterowania RAPORT.docx
+++ b/Projektowanie elektronicznych układów sterowania RAPORT.docx
@@ -1205,9 +1205,1360 @@
         </w:drawing>
       </w:r>
     </w:p>
+    <w:p>
+      <w:pPr>
+        <w:rPr>
+          <w:lang w:val="en-GB"/>
+        </w:rPr>
+      </w:pPr>
+      <w:r>
+        <w:rPr>
+          <w:lang w:val="en-GB"/>
+        </w:rPr>
+        <w:t>Przykładowy Bill of Materials:</w:t>
+      </w:r>
+    </w:p>
+    <w:p>
+      <w:pPr>
+        <w:rPr>
+          <w:lang w:val="en-GB"/>
+        </w:rPr>
+      </w:pPr>
+      <w:r>
+        <w:rPr>
+          <w:lang w:val="en-GB"/>
+        </w:rPr>
+        <w:t>--- Bill of Materials ---</w:t>
+      </w:r>
+    </w:p>
+    <w:p>
+      <w:pPr>
+        <w:rPr>
+          <w:lang w:val="en-GB"/>
+        </w:rPr>
+      </w:pPr>
+    </w:p>
+    <w:p>
+      <w:pPr>
+        <w:rPr>
+          <w:lang w:val="en-GB"/>
+        </w:rPr>
+        <w:sectPr>
+          <w:pgSz w:w="11906" w:h="16838"/>
+          <w:pgMar w:top="851" w:right="849" w:bottom="709" w:left="851" w:header="708" w:footer="708" w:gutter="0"/>
+          <w:cols w:space="708"/>
+          <w:docGrid w:linePitch="360"/>
+        </w:sectPr>
+      </w:pPr>
+    </w:p>
+    <w:p>
+      <w:pPr>
+        <w:rPr>
+          <w:lang w:val="en-GB"/>
+        </w:rPr>
+      </w:pPr>
+      <w:r>
+        <w:rPr>
+          <w:lang w:val="en-GB"/>
+        </w:rPr>
+        <w:t>Ref.</w:t>
+      </w:r>
+      <w:r>
+        <w:rPr>
+          <w:lang w:val="en-GB"/>
+        </w:rPr>
+        <w:tab/>
+        <w:t>Mfg.</w:t>
+      </w:r>
+      <w:r>
+        <w:rPr>
+          <w:lang w:val="en-GB"/>
+        </w:rPr>
+        <w:tab/>
+        <w:t>Part No.</w:t>
+      </w:r>
+      <w:r>
+        <w:rPr>
+          <w:lang w:val="en-GB"/>
+        </w:rPr>
+        <w:tab/>
+        <w:t>Description</w:t>
+      </w:r>
+    </w:p>
+    <w:p>
+      <w:pPr>
+        <w:rPr>
+          <w:lang w:val="en-GB"/>
+        </w:rPr>
+      </w:pPr>
+      <w:r>
+        <w:rPr>
+          <w:lang w:val="en-GB"/>
+        </w:rPr>
+        <w:t>C1</w:t>
+      </w:r>
+      <w:r>
+        <w:rPr>
+          <w:lang w:val="en-GB"/>
+        </w:rPr>
+        <w:tab/>
+        <w:t>--</w:t>
+      </w:r>
+      <w:r>
+        <w:rPr>
+          <w:lang w:val="en-GB"/>
+        </w:rPr>
+        <w:tab/>
+        <w:t>--</w:t>
+      </w:r>
+      <w:r>
+        <w:rPr>
+          <w:lang w:val="en-GB"/>
+        </w:rPr>
+        <w:tab/>
+        <w:t>capacitor, 470nF</w:t>
+      </w:r>
+    </w:p>
+    <w:p>
+      <w:pPr>
+        <w:rPr>
+          <w:lang w:val="es-ES"/>
+        </w:rPr>
+      </w:pPr>
+      <w:r>
+        <w:rPr>
+          <w:lang w:val="es-ES"/>
+        </w:rPr>
+        <w:t>C2</w:t>
+      </w:r>
+      <w:r>
+        <w:rPr>
+          <w:lang w:val="es-ES"/>
+        </w:rPr>
+        <w:tab/>
+        <w:t>--</w:t>
+      </w:r>
+      <w:r>
+        <w:rPr>
+          <w:lang w:val="es-ES"/>
+        </w:rPr>
+        <w:tab/>
+        <w:t>--</w:t>
+      </w:r>
+      <w:r>
+        <w:rPr>
+          <w:lang w:val="es-ES"/>
+        </w:rPr>
+        <w:tab/>
+        <w:t>capacitor, 100pF</w:t>
+      </w:r>
+    </w:p>
+    <w:p>
+      <w:pPr>
+        <w:rPr>
+          <w:lang w:val="es-ES"/>
+        </w:rPr>
+      </w:pPr>
+      <w:r>
+        <w:rPr>
+          <w:lang w:val="es-ES"/>
+        </w:rPr>
+        <w:t>C3</w:t>
+      </w:r>
+      <w:r>
+        <w:rPr>
+          <w:lang w:val="es-ES"/>
+        </w:rPr>
+        <w:tab/>
+        <w:t>--</w:t>
+      </w:r>
+      <w:r>
+        <w:rPr>
+          <w:lang w:val="es-ES"/>
+        </w:rPr>
+        <w:tab/>
+        <w:t>--</w:t>
+      </w:r>
+      <w:r>
+        <w:rPr>
+          <w:lang w:val="es-ES"/>
+        </w:rPr>
+        <w:tab/>
+        <w:t>capacitor, 220nF</w:t>
+      </w:r>
+    </w:p>
+    <w:p>
+      <w:pPr>
+        <w:rPr>
+          <w:lang w:val="es-ES"/>
+        </w:rPr>
+      </w:pPr>
+      <w:r>
+        <w:rPr>
+          <w:lang w:val="es-ES"/>
+        </w:rPr>
+        <w:t>C4</w:t>
+      </w:r>
+      <w:r>
+        <w:rPr>
+          <w:lang w:val="es-ES"/>
+        </w:rPr>
+        <w:tab/>
+        <w:t>--</w:t>
+      </w:r>
+      <w:r>
+        <w:rPr>
+          <w:lang w:val="es-ES"/>
+        </w:rPr>
+        <w:tab/>
+        <w:t>--</w:t>
+      </w:r>
+      <w:r>
+        <w:rPr>
+          <w:lang w:val="es-ES"/>
+        </w:rPr>
+        <w:tab/>
+        <w:t>capacitor, 22nF</w:t>
+      </w:r>
+    </w:p>
+    <w:p>
+      <w:pPr>
+        <w:rPr>
+          <w:lang w:val="es-ES"/>
+        </w:rPr>
+      </w:pPr>
+      <w:r>
+        <w:rPr>
+          <w:lang w:val="es-ES"/>
+        </w:rPr>
+        <w:t>C5</w:t>
+      </w:r>
+      <w:r>
+        <w:rPr>
+          <w:lang w:val="es-ES"/>
+        </w:rPr>
+        <w:tab/>
+        <w:t>--</w:t>
+      </w:r>
+      <w:r>
+        <w:rPr>
+          <w:lang w:val="es-ES"/>
+        </w:rPr>
+        <w:tab/>
+        <w:t>--</w:t>
+      </w:r>
+      <w:r>
+        <w:rPr>
+          <w:lang w:val="es-ES"/>
+        </w:rPr>
+        <w:tab/>
+        <w:t>capacitor, 47µF</w:t>
+      </w:r>
+    </w:p>
+    <w:p>
+      <w:pPr>
+        <w:rPr>
+          <w:lang w:val="es-ES"/>
+        </w:rPr>
+      </w:pPr>
+      <w:r>
+        <w:rPr>
+          <w:lang w:val="es-ES"/>
+        </w:rPr>
+        <w:t>C6</w:t>
+      </w:r>
+      <w:r>
+        <w:rPr>
+          <w:lang w:val="es-ES"/>
+        </w:rPr>
+        <w:tab/>
+        <w:t>--</w:t>
+      </w:r>
+      <w:r>
+        <w:rPr>
+          <w:lang w:val="es-ES"/>
+        </w:rPr>
+        <w:tab/>
+        <w:t>--</w:t>
+      </w:r>
+      <w:r>
+        <w:rPr>
+          <w:lang w:val="es-ES"/>
+        </w:rPr>
+        <w:tab/>
+        <w:t>capacitor, 47µF</w:t>
+      </w:r>
+    </w:p>
+    <w:p>
+      <w:pPr>
+        <w:rPr>
+          <w:lang w:val="es-ES"/>
+        </w:rPr>
+      </w:pPr>
+      <w:r>
+        <w:rPr>
+          <w:lang w:val="es-ES"/>
+        </w:rPr>
+        <w:t>C7</w:t>
+      </w:r>
+      <w:r>
+        <w:rPr>
+          <w:lang w:val="es-ES"/>
+        </w:rPr>
+        <w:tab/>
+        <w:t>--</w:t>
+      </w:r>
+      <w:r>
+        <w:rPr>
+          <w:lang w:val="es-ES"/>
+        </w:rPr>
+        <w:tab/>
+        <w:t>--</w:t>
+      </w:r>
+      <w:r>
+        <w:rPr>
+          <w:lang w:val="es-ES"/>
+        </w:rPr>
+        <w:tab/>
+        <w:t>capacitor, 1µF</w:t>
+      </w:r>
+    </w:p>
+    <w:p>
+      <w:r>
+        <w:t>D1</w:t>
+      </w:r>
+      <w:r>
+        <w:tab/>
+        <w:t>OnSemi</w:t>
+      </w:r>
+      <w:r>
+        <w:tab/>
+        <w:t>1N4148</w:t>
+      </w:r>
+      <w:r>
+        <w:tab/>
+        <w:t>diode</w:t>
+      </w:r>
+    </w:p>
+    <w:p>
+      <w:r>
+        <w:t>D2</w:t>
+      </w:r>
+      <w:r>
+        <w:tab/>
+        <w:t>OnSemi</w:t>
+      </w:r>
+      <w:r>
+        <w:tab/>
+        <w:t>1N4148</w:t>
+      </w:r>
+      <w:r>
+        <w:tab/>
+        <w:t>diode</w:t>
+      </w:r>
+    </w:p>
+    <w:p>
+      <w:r>
+        <w:t>R</w:t>
+      </w:r>
+      <w:r>
+        <w:tab/>
+        <w:t>--</w:t>
+      </w:r>
+      <w:r>
+        <w:tab/>
+        <w:t>--</w:t>
+      </w:r>
+      <w:r>
+        <w:tab/>
+        <w:t>resistor, 250K</w:t>
+      </w:r>
+    </w:p>
+    <w:p>
+      <w:r>
+        <w:t>R1</w:t>
+      </w:r>
+      <w:r>
+        <w:tab/>
+        <w:t>--</w:t>
+      </w:r>
+      <w:r>
+        <w:tab/>
+        <w:t>--</w:t>
+      </w:r>
+      <w:r>
+        <w:tab/>
+        <w:t>resistor, 10K</w:t>
+      </w:r>
+    </w:p>
+    <w:p>
+      <w:r>
+        <w:t>R2</w:t>
+      </w:r>
+      <w:r>
+        <w:tab/>
+        <w:t>--</w:t>
+      </w:r>
+      <w:r>
+        <w:tab/>
+        <w:t>--</w:t>
+      </w:r>
+      <w:r>
+        <w:tab/>
+        <w:t>resistor, 10K</w:t>
+      </w:r>
+    </w:p>
+    <w:p>
+      <w:r>
+        <w:t>R3</w:t>
+      </w:r>
+      <w:r>
+        <w:tab/>
+        <w:t>--</w:t>
+      </w:r>
+      <w:r>
+        <w:tab/>
+        <w:t>--</w:t>
+      </w:r>
+      <w:r>
+        <w:tab/>
+        <w:t>resistor, 100K</w:t>
+      </w:r>
+    </w:p>
+    <w:p>
+      <w:r>
+        <w:t>R4</w:t>
+      </w:r>
+      <w:r>
+        <w:tab/>
+        <w:t>--</w:t>
+      </w:r>
+      <w:r>
+        <w:tab/>
+        <w:t>--</w:t>
+      </w:r>
+      <w:r>
+        <w:tab/>
+        <w:t>resistor, 10K</w:t>
+      </w:r>
+    </w:p>
+    <w:p>
+      <w:r>
+        <w:t>R5</w:t>
+      </w:r>
+      <w:r>
+        <w:tab/>
+        <w:t>--</w:t>
+      </w:r>
+      <w:r>
+        <w:tab/>
+        <w:t>--</w:t>
+      </w:r>
+      <w:r>
+        <w:tab/>
+        <w:t>resistor, 10K</w:t>
+      </w:r>
+    </w:p>
+    <w:p>
+      <w:r>
+        <w:t>R6</w:t>
+      </w:r>
+      <w:r>
+        <w:tab/>
+        <w:t>--</w:t>
+      </w:r>
+      <w:r>
+        <w:tab/>
+        <w:t>--</w:t>
+      </w:r>
+      <w:r>
+        <w:tab/>
+        <w:t>resistor, 1M</w:t>
+      </w:r>
+    </w:p>
+    <w:p>
+      <w:pPr>
+        <w:rPr>
+          <w:lang w:val="en-GB"/>
+        </w:rPr>
+      </w:pPr>
+      <w:r>
+        <w:rPr>
+          <w:lang w:val="en-GB"/>
+        </w:rPr>
+        <w:t>R8</w:t>
+      </w:r>
+      <w:r>
+        <w:rPr>
+          <w:lang w:val="en-GB"/>
+        </w:rPr>
+        <w:tab/>
+        <w:t>--</w:t>
+      </w:r>
+      <w:r>
+        <w:rPr>
+          <w:lang w:val="en-GB"/>
+        </w:rPr>
+        <w:tab/>
+        <w:t>--</w:t>
+      </w:r>
+      <w:r>
+        <w:rPr>
+          <w:lang w:val="en-GB"/>
+        </w:rPr>
+        <w:tab/>
+        <w:t>resistor, 1K</w:t>
+      </w:r>
+    </w:p>
+    <w:p>
+      <w:pPr>
+        <w:rPr>
+          <w:lang w:val="en-GB"/>
+        </w:rPr>
+      </w:pPr>
+      <w:r>
+        <w:rPr>
+          <w:lang w:val="en-GB"/>
+        </w:rPr>
+        <w:t>U1</w:t>
+      </w:r>
+      <w:r>
+        <w:rPr>
+          <w:lang w:val="en-GB"/>
+        </w:rPr>
+        <w:tab/>
+        <w:t>(unknown)</w:t>
+      </w:r>
+      <w:r>
+        <w:rPr>
+          <w:lang w:val="en-GB"/>
+        </w:rPr>
+        <w:tab/>
+        <w:t>TL072</w:t>
+      </w:r>
+      <w:r>
+        <w:rPr>
+          <w:lang w:val="en-GB"/>
+        </w:rPr>
+        <w:tab/>
+        <w:t>(unknown 3rd party model)</w:t>
+      </w:r>
+    </w:p>
+    <w:p>
+      <w:pPr>
+        <w:rPr>
+          <w:lang w:val="en-GB"/>
+        </w:rPr>
+        <w:sectPr>
+          <w:type w:val="continuous"/>
+          <w:pgSz w:w="11906" w:h="16838"/>
+          <w:pgMar w:top="851" w:right="849" w:bottom="709" w:left="851" w:header="708" w:footer="708" w:gutter="0"/>
+          <w:cols w:num="2" w:space="708"/>
+          <w:docGrid w:linePitch="360"/>
+        </w:sectPr>
+      </w:pPr>
+    </w:p>
+    <w:p>
+      <w:pPr>
+        <w:rPr>
+          <w:lang w:val="en-GB"/>
+        </w:rPr>
+      </w:pPr>
+    </w:p>
+    <w:p>
+      <w:pPr>
+        <w:rPr>
+          <w:lang w:val="en-GB"/>
+        </w:rPr>
+      </w:pPr>
+      <w:r>
+        <w:rPr>
+          <w:lang w:val="en-GB"/>
+        </w:rPr>
+        <w:br w:type="page"/>
+      </w:r>
+    </w:p>
+    <w:p>
+      <w:pPr>
+        <w:rPr>
+          <w:lang w:val="en-GB"/>
+        </w:rPr>
+      </w:pPr>
+      <w:r>
+        <w:rPr>
+          <w:lang w:val="en-GB"/>
+        </w:rPr>
+        <w:lastRenderedPageBreak/>
+        <w:t>Greenringer oct up</w:t>
+      </w:r>
+    </w:p>
+    <w:p>
+      <w:pPr>
+        <w:rPr>
+          <w:lang w:val="en-GB"/>
+        </w:rPr>
+      </w:pPr>
+      <w:r>
+        <w:rPr>
+          <w:noProof/>
+        </w:rPr>
+        <w:drawing>
+          <wp:inline distT="0" distB="0" distL="0" distR="0" wp14:anchorId="1C7D4957" wp14:editId="6DA74E63">
+            <wp:extent cx="6480810" cy="3844290"/>
+            <wp:effectExtent l="0" t="0" r="0" b="3810"/>
+            <wp:docPr id="10" name="Obraz 10"/>
+            <wp:cNvGraphicFramePr>
+              <a:graphicFrameLocks xmlns:a="http://schemas.openxmlformats.org/drawingml/2006/main" noChangeAspect="1"/>
+            </wp:cNvGraphicFramePr>
+            <a:graphic xmlns:a="http://schemas.openxmlformats.org/drawingml/2006/main">
+              <a:graphicData uri="http://schemas.openxmlformats.org/drawingml/2006/picture">
+                <pic:pic xmlns:pic="http://schemas.openxmlformats.org/drawingml/2006/picture">
+                  <pic:nvPicPr>
+                    <pic:cNvPr id="1" name=""/>
+                    <pic:cNvPicPr/>
+                  </pic:nvPicPr>
+                  <pic:blipFill>
+                    <a:blip r:embed="rId21"/>
+                    <a:stretch>
+                      <a:fillRect/>
+                    </a:stretch>
+                  </pic:blipFill>
+                  <pic:spPr>
+                    <a:xfrm>
+                      <a:off x="0" y="0"/>
+                      <a:ext cx="6480810" cy="3844290"/>
+                    </a:xfrm>
+                    <a:prstGeom prst="rect">
+                      <a:avLst/>
+                    </a:prstGeom>
+                  </pic:spPr>
+                </pic:pic>
+              </a:graphicData>
+            </a:graphic>
+          </wp:inline>
+        </w:drawing>
+      </w:r>
+    </w:p>
+    <w:p>
+      <w:pPr>
+        <w:rPr>
+          <w:lang w:val="en-GB"/>
+        </w:rPr>
+      </w:pPr>
+      <w:r>
+        <w:rPr>
+          <w:noProof/>
+        </w:rPr>
+        <w:drawing>
+          <wp:inline distT="0" distB="0" distL="0" distR="0" wp14:anchorId="5121DF0C" wp14:editId="2610070F">
+            <wp:extent cx="6480810" cy="3873500"/>
+            <wp:effectExtent l="0" t="0" r="0" b="0"/>
+            <wp:docPr id="15" name="Obraz 15"/>
+            <wp:cNvGraphicFramePr>
+              <a:graphicFrameLocks xmlns:a="http://schemas.openxmlformats.org/drawingml/2006/main" noChangeAspect="1"/>
+            </wp:cNvGraphicFramePr>
+            <a:graphic xmlns:a="http://schemas.openxmlformats.org/drawingml/2006/main">
+              <a:graphicData uri="http://schemas.openxmlformats.org/drawingml/2006/picture">
+                <pic:pic xmlns:pic="http://schemas.openxmlformats.org/drawingml/2006/picture">
+                  <pic:nvPicPr>
+                    <pic:cNvPr id="1" name=""/>
+                    <pic:cNvPicPr/>
+                  </pic:nvPicPr>
+                  <pic:blipFill>
+                    <a:blip r:embed="rId22"/>
+                    <a:stretch>
+                      <a:fillRect/>
+                    </a:stretch>
+                  </pic:blipFill>
+                  <pic:spPr>
+                    <a:xfrm>
+                      <a:off x="0" y="0"/>
+                      <a:ext cx="6480810" cy="3873500"/>
+                    </a:xfrm>
+                    <a:prstGeom prst="rect">
+                      <a:avLst/>
+                    </a:prstGeom>
+                  </pic:spPr>
+                </pic:pic>
+              </a:graphicData>
+            </a:graphic>
+          </wp:inline>
+        </w:drawing>
+      </w:r>
+    </w:p>
+    <w:p>
+      <w:r>
+        <w:t>no widac ze czestotliwosc wieksza</w:t>
+      </w:r>
+      <w:r>
+        <w:t>…</w:t>
+      </w:r>
+    </w:p>
+    <w:p>
+      <w:r>
+        <w:t>na sinusoidzie 1kHz</w:t>
+      </w:r>
+    </w:p>
+    <w:p>
+      <w:r>
+        <w:rPr>
+          <w:noProof/>
+        </w:rPr>
+        <w:lastRenderedPageBreak/>
+        <w:drawing>
+          <wp:inline distT="0" distB="0" distL="0" distR="0" wp14:anchorId="5F48F16C" wp14:editId="12C50168">
+            <wp:extent cx="6480810" cy="3882390"/>
+            <wp:effectExtent l="0" t="0" r="0" b="3810"/>
+            <wp:docPr id="18" name="Obraz 18"/>
+            <wp:cNvGraphicFramePr>
+              <a:graphicFrameLocks xmlns:a="http://schemas.openxmlformats.org/drawingml/2006/main" noChangeAspect="1"/>
+            </wp:cNvGraphicFramePr>
+            <a:graphic xmlns:a="http://schemas.openxmlformats.org/drawingml/2006/main">
+              <a:graphicData uri="http://schemas.openxmlformats.org/drawingml/2006/picture">
+                <pic:pic xmlns:pic="http://schemas.openxmlformats.org/drawingml/2006/picture">
+                  <pic:nvPicPr>
+                    <pic:cNvPr id="1" name=""/>
+                    <pic:cNvPicPr/>
+                  </pic:nvPicPr>
+                  <pic:blipFill>
+                    <a:blip r:embed="rId23"/>
+                    <a:stretch>
+                      <a:fillRect/>
+                    </a:stretch>
+                  </pic:blipFill>
+                  <pic:spPr>
+                    <a:xfrm>
+                      <a:off x="0" y="0"/>
+                      <a:ext cx="6480810" cy="3882390"/>
+                    </a:xfrm>
+                    <a:prstGeom prst="rect">
+                      <a:avLst/>
+                    </a:prstGeom>
+                  </pic:spPr>
+                </pic:pic>
+              </a:graphicData>
+            </a:graphic>
+          </wp:inline>
+        </w:drawing>
+      </w:r>
+    </w:p>
+    <w:p>
+      <w:r>
+        <w:rPr>
+          <w:noProof/>
+        </w:rPr>
+        <w:drawing>
+          <wp:inline distT="0" distB="0" distL="0" distR="0" wp14:anchorId="23B9DDA4" wp14:editId="7E85C1BC">
+            <wp:extent cx="6480810" cy="3385185"/>
+            <wp:effectExtent l="0" t="0" r="0" b="5715"/>
+            <wp:docPr id="19" name="Obraz 19"/>
+            <wp:cNvGraphicFramePr>
+              <a:graphicFrameLocks xmlns:a="http://schemas.openxmlformats.org/drawingml/2006/main" noChangeAspect="1"/>
+            </wp:cNvGraphicFramePr>
+            <a:graphic xmlns:a="http://schemas.openxmlformats.org/drawingml/2006/main">
+              <a:graphicData uri="http://schemas.openxmlformats.org/drawingml/2006/picture">
+                <pic:pic xmlns:pic="http://schemas.openxmlformats.org/drawingml/2006/picture">
+                  <pic:nvPicPr>
+                    <pic:cNvPr id="1" name=""/>
+                    <pic:cNvPicPr/>
+                  </pic:nvPicPr>
+                  <pic:blipFill>
+                    <a:blip r:embed="rId24"/>
+                    <a:stretch>
+                      <a:fillRect/>
+                    </a:stretch>
+                  </pic:blipFill>
+                  <pic:spPr>
+                    <a:xfrm>
+                      <a:off x="0" y="0"/>
+                      <a:ext cx="6480810" cy="3385185"/>
+                    </a:xfrm>
+                    <a:prstGeom prst="rect">
+                      <a:avLst/>
+                    </a:prstGeom>
+                  </pic:spPr>
+                </pic:pic>
+              </a:graphicData>
+            </a:graphic>
+          </wp:inline>
+        </w:drawing>
+      </w:r>
+    </w:p>
+    <w:p>
+      <w:r>
+        <w:t>układ niestety bardzo zabrudza, wygina sygnał</w:t>
+      </w:r>
+    </w:p>
+    <w:p>
+      <w:r>
+        <w:t>ale widać że nie tylko dodało harmoniczne tylko raczej przesunęło częstotliwości wyżej, co widać  w osłabionym peaku 1kHz</w:t>
+      </w:r>
+      <w:r>
+        <w:t xml:space="preserve"> i prawie równie silnym jak oryginalny peaku w 2kHz</w:t>
+      </w:r>
+    </w:p>
+    <w:p>
+      <w:r>
+        <w:br w:type="page"/>
+      </w:r>
+    </w:p>
+    <w:p>
+      <w:r>
+        <w:lastRenderedPageBreak/>
+        <w:t>Tube screamer</w:t>
+      </w:r>
+    </w:p>
+    <w:p>
+      <w:r>
+        <w:rPr>
+          <w:noProof/>
+        </w:rPr>
+        <w:drawing>
+          <wp:inline distT="0" distB="0" distL="0" distR="0" wp14:anchorId="20B55037" wp14:editId="59A4CD71">
+            <wp:extent cx="6480810" cy="1986280"/>
+            <wp:effectExtent l="0" t="0" r="0" b="0"/>
+            <wp:docPr id="20" name="Obraz 20"/>
+            <wp:cNvGraphicFramePr>
+              <a:graphicFrameLocks xmlns:a="http://schemas.openxmlformats.org/drawingml/2006/main" noChangeAspect="1"/>
+            </wp:cNvGraphicFramePr>
+            <a:graphic xmlns:a="http://schemas.openxmlformats.org/drawingml/2006/main">
+              <a:graphicData uri="http://schemas.openxmlformats.org/drawingml/2006/picture">
+                <pic:pic xmlns:pic="http://schemas.openxmlformats.org/drawingml/2006/picture">
+                  <pic:nvPicPr>
+                    <pic:cNvPr id="1" name=""/>
+                    <pic:cNvPicPr/>
+                  </pic:nvPicPr>
+                  <pic:blipFill>
+                    <a:blip r:embed="rId25"/>
+                    <a:stretch>
+                      <a:fillRect/>
+                    </a:stretch>
+                  </pic:blipFill>
+                  <pic:spPr>
+                    <a:xfrm>
+                      <a:off x="0" y="0"/>
+                      <a:ext cx="6480810" cy="1986280"/>
+                    </a:xfrm>
+                    <a:prstGeom prst="rect">
+                      <a:avLst/>
+                    </a:prstGeom>
+                  </pic:spPr>
+                </pic:pic>
+              </a:graphicData>
+            </a:graphic>
+          </wp:inline>
+        </w:drawing>
+      </w:r>
+    </w:p>
+    <w:p>
+      <w:r>
+        <w:t>posiada dodatkowo:</w:t>
+      </w:r>
+    </w:p>
+    <w:p>
+      <w:r>
+        <w:rPr>
+          <w:noProof/>
+        </w:rPr>
+        <w:drawing>
+          <wp:anchor distT="0" distB="0" distL="114300" distR="114300" simplePos="0" relativeHeight="251660800" behindDoc="1" locked="0" layoutInCell="1" allowOverlap="1" wp14:anchorId="6EB213EB" wp14:editId="348F6D83">
+            <wp:simplePos x="0" y="0"/>
+            <wp:positionH relativeFrom="column">
+              <wp:posOffset>1875</wp:posOffset>
+            </wp:positionH>
+            <wp:positionV relativeFrom="paragraph">
+              <wp:posOffset>2496</wp:posOffset>
+            </wp:positionV>
+            <wp:extent cx="2228850" cy="2638425"/>
+            <wp:effectExtent l="0" t="0" r="0" b="9525"/>
+            <wp:wrapTight wrapText="bothSides">
+              <wp:wrapPolygon edited="0">
+                <wp:start x="0" y="0"/>
+                <wp:lineTo x="0" y="21522"/>
+                <wp:lineTo x="21415" y="21522"/>
+                <wp:lineTo x="21415" y="0"/>
+                <wp:lineTo x="0" y="0"/>
+              </wp:wrapPolygon>
+            </wp:wrapTight>
+            <wp:docPr id="21" name="Obraz 21"/>
+            <wp:cNvGraphicFramePr>
+              <a:graphicFrameLocks xmlns:a="http://schemas.openxmlformats.org/drawingml/2006/main" noChangeAspect="1"/>
+            </wp:cNvGraphicFramePr>
+            <a:graphic xmlns:a="http://schemas.openxmlformats.org/drawingml/2006/main">
+              <a:graphicData uri="http://schemas.openxmlformats.org/drawingml/2006/picture">
+                <pic:pic xmlns:pic="http://schemas.openxmlformats.org/drawingml/2006/picture">
+                  <pic:nvPicPr>
+                    <pic:cNvPr id="1" name=""/>
+                    <pic:cNvPicPr/>
+                  </pic:nvPicPr>
+                  <pic:blipFill>
+                    <a:blip r:embed="rId26">
+                      <a:extLst>
+                        <a:ext uri="{28A0092B-C50C-407E-A947-70E740481C1C}">
+                          <a14:useLocalDpi xmlns:a14="http://schemas.microsoft.com/office/drawing/2010/main" val="0"/>
+                        </a:ext>
+                      </a:extLst>
+                    </a:blip>
+                    <a:stretch>
+                      <a:fillRect/>
+                    </a:stretch>
+                  </pic:blipFill>
+                  <pic:spPr>
+                    <a:xfrm>
+                      <a:off x="0" y="0"/>
+                      <a:ext cx="2228850" cy="2638425"/>
+                    </a:xfrm>
+                    <a:prstGeom prst="rect">
+                      <a:avLst/>
+                    </a:prstGeom>
+                  </pic:spPr>
+                </pic:pic>
+              </a:graphicData>
+            </a:graphic>
+            <wp14:sizeRelH relativeFrom="page">
+              <wp14:pctWidth>0</wp14:pctWidth>
+            </wp14:sizeRelH>
+            <wp14:sizeRelV relativeFrom="page">
+              <wp14:pctHeight>0</wp14:pctHeight>
+            </wp14:sizeRelV>
+          </wp:anchor>
+        </w:drawing>
+      </w:r>
+      <w:r>
+        <w:t>I</w:t>
+      </w:r>
+      <w:r>
+        <w:t>nput buffer – tworzy wysoką wejściową impedancję</w:t>
+      </w:r>
+      <w:r>
+        <w:t xml:space="preserve"> (ok. 500k) </w:t>
+      </w:r>
+      <w:r>
+        <w:t>, czyli stanu jakiego oczekuje układ elektryczny gitary</w:t>
+      </w:r>
+      <w:r>
+        <w:t>, który na wyjściu ma dość małą impedancje</w:t>
+      </w:r>
+      <w:r>
+        <w:t>,</w:t>
+      </w:r>
+      <w:r>
+        <w:t xml:space="preserve"> co przez brak dopasowania zmniejsza przepływ mocy, ale napięcie odkładające się jest większe.</w:t>
+      </w:r>
+      <w:r>
+        <w:t xml:space="preserve"> Gdyby impedancja na wyjściu gitary była większa niż na wejściu efektu, sygnał byłby osłabiany.</w:t>
+      </w:r>
+      <w:r>
+        <w:t xml:space="preserve"> </w:t>
+      </w:r>
+      <w:r>
+        <w:t>W</w:t>
+      </w:r>
+      <w:r>
+        <w:t xml:space="preserve"> poprzednim efekcie typu overdrive rola ta została przełożona jednocześnie na wzmacniacz odpowiadający za ucinanie sygnału</w:t>
+      </w:r>
+      <w:r>
+        <w:t>.</w:t>
+      </w:r>
+      <w:r>
+        <w:t xml:space="preserve"> Ważne by dobrać rezystor R3 tak, by tranzystor nie wzmacniał ponadto sygnału poza okolice wzmocnienia równego 1.</w:t>
+      </w:r>
+    </w:p>
+    <w:p/>
+    <w:p/>
+    <w:p/>
+    <w:p>
+      <w:r>
+        <w:t>Etap ucinania jest praktycznie identyczny do występującego w prostszej wersji efektu overdrive, główną różnicą jest często stosowana niesymetryczność ucinania w dodatnich i ujemnych cyklach, wpływająca na charakter sygnału. Różnicę stanowi również inny użyty wzmacniacz operacyjny.</w:t>
+      </w:r>
+    </w:p>
+    <w:p>
+      <w:r>
+        <w:drawing>
+          <wp:anchor distT="0" distB="0" distL="114300" distR="114300" simplePos="0" relativeHeight="251661824" behindDoc="1" locked="0" layoutInCell="1" allowOverlap="1" wp14:anchorId="61E2D170" wp14:editId="1D9FD236">
+            <wp:simplePos x="0" y="0"/>
+            <wp:positionH relativeFrom="column">
+              <wp:posOffset>1875</wp:posOffset>
+            </wp:positionH>
+            <wp:positionV relativeFrom="paragraph">
+              <wp:posOffset>-1920</wp:posOffset>
+            </wp:positionV>
+            <wp:extent cx="3381375" cy="2619375"/>
+            <wp:effectExtent l="0" t="0" r="9525" b="9525"/>
+            <wp:wrapTight wrapText="bothSides">
+              <wp:wrapPolygon edited="0">
+                <wp:start x="0" y="0"/>
+                <wp:lineTo x="0" y="21521"/>
+                <wp:lineTo x="21539" y="21521"/>
+                <wp:lineTo x="21539" y="0"/>
+                <wp:lineTo x="0" y="0"/>
+              </wp:wrapPolygon>
+            </wp:wrapTight>
+            <wp:docPr id="22" name="Obraz 22"/>
+            <wp:cNvGraphicFramePr>
+              <a:graphicFrameLocks xmlns:a="http://schemas.openxmlformats.org/drawingml/2006/main" noChangeAspect="1"/>
+            </wp:cNvGraphicFramePr>
+            <a:graphic xmlns:a="http://schemas.openxmlformats.org/drawingml/2006/main">
+              <a:graphicData uri="http://schemas.openxmlformats.org/drawingml/2006/picture">
+                <pic:pic xmlns:pic="http://schemas.openxmlformats.org/drawingml/2006/picture">
+                  <pic:nvPicPr>
+                    <pic:cNvPr id="1" name=""/>
+                    <pic:cNvPicPr/>
+                  </pic:nvPicPr>
+                  <pic:blipFill>
+                    <a:blip r:embed="rId27">
+                      <a:extLst>
+                        <a:ext uri="{28A0092B-C50C-407E-A947-70E740481C1C}">
+                          <a14:useLocalDpi xmlns:a14="http://schemas.microsoft.com/office/drawing/2010/main" val="0"/>
+                        </a:ext>
+                      </a:extLst>
+                    </a:blip>
+                    <a:stretch>
+                      <a:fillRect/>
+                    </a:stretch>
+                  </pic:blipFill>
+                  <pic:spPr>
+                    <a:xfrm>
+                      <a:off x="0" y="0"/>
+                      <a:ext cx="3381375" cy="2619375"/>
+                    </a:xfrm>
+                    <a:prstGeom prst="rect">
+                      <a:avLst/>
+                    </a:prstGeom>
+                  </pic:spPr>
+                </pic:pic>
+              </a:graphicData>
+            </a:graphic>
+            <wp14:sizeRelH relativeFrom="page">
+              <wp14:pctWidth>0</wp14:pctWidth>
+            </wp14:sizeRelH>
+            <wp14:sizeRelV relativeFrom="page">
+              <wp14:pctHeight>0</wp14:pctHeight>
+            </wp14:sizeRelV>
+          </wp:anchor>
+        </w:drawing>
+      </w:r>
+      <w:r>
+        <w:t>Etap zmiany tonu/brzmienia sygnału również został rozbudowany. Ponownie zaczyna się od pasywnego filtru dolnoprzepustowego (R8 i C5) o częstotliwości odcięcia ok. 723Hz, następnie jednak na dodatkowym wzmacniaczu występuje układ, w zależności od pozycji potencjometru (tutaj reprezentowanego przez rezystory R10 i R11) łączącego wejście odwracające z nieodwracającym, będzie pełnił rolę aktywnego filtra górnoprzepustowego, lub pasywnego dolnoprzepustowego. Gdy rezystor R10 przejmie większość rezystancji potencjometru, filtr złożony z elementów C6 i R12 razem z filtrem złożonym z C5 i R8 stworzy filtr dolnoprzepustowy drugiego rzędu. W sytuacji odwrotnej będzie to filtr górnoprzepustowy podłączony do wejścia odwracającego.</w:t>
+      </w:r>
+    </w:p>
+    <w:p/>
+    <w:p>
+      <w:r>
+        <w:lastRenderedPageBreak/>
+        <w:drawing>
+          <wp:anchor distT="0" distB="0" distL="114300" distR="114300" simplePos="0" relativeHeight="251662848" behindDoc="1" locked="0" layoutInCell="1" allowOverlap="1" wp14:anchorId="0E205779" wp14:editId="0C4D7E58">
+            <wp:simplePos x="0" y="0"/>
+            <wp:positionH relativeFrom="column">
+              <wp:posOffset>1875</wp:posOffset>
+            </wp:positionH>
+            <wp:positionV relativeFrom="paragraph">
+              <wp:posOffset>1875</wp:posOffset>
+            </wp:positionV>
+            <wp:extent cx="4191000" cy="2657475"/>
+            <wp:effectExtent l="0" t="0" r="0" b="9525"/>
+            <wp:wrapTight wrapText="bothSides">
+              <wp:wrapPolygon edited="0">
+                <wp:start x="0" y="0"/>
+                <wp:lineTo x="0" y="21523"/>
+                <wp:lineTo x="21502" y="21523"/>
+                <wp:lineTo x="21502" y="0"/>
+                <wp:lineTo x="0" y="0"/>
+              </wp:wrapPolygon>
+            </wp:wrapTight>
+            <wp:docPr id="23" name="Obraz 23" descr="Obraz zawierający różny, różne, kolory&#10;&#10;Opis wygenerowany automatycznie"/>
+            <wp:cNvGraphicFramePr>
+              <a:graphicFrameLocks xmlns:a="http://schemas.openxmlformats.org/drawingml/2006/main" noChangeAspect="1"/>
+            </wp:cNvGraphicFramePr>
+            <a:graphic xmlns:a="http://schemas.openxmlformats.org/drawingml/2006/main">
+              <a:graphicData uri="http://schemas.openxmlformats.org/drawingml/2006/picture">
+                <pic:pic xmlns:pic="http://schemas.openxmlformats.org/drawingml/2006/picture">
+                  <pic:nvPicPr>
+                    <pic:cNvPr id="23" name="Obraz 23" descr="Obraz zawierający różny, różne, kolory&#10;&#10;Opis wygenerowany automatycznie"/>
+                    <pic:cNvPicPr/>
+                  </pic:nvPicPr>
+                  <pic:blipFill>
+                    <a:blip r:embed="rId28">
+                      <a:extLst>
+                        <a:ext uri="{28A0092B-C50C-407E-A947-70E740481C1C}">
+                          <a14:useLocalDpi xmlns:a14="http://schemas.microsoft.com/office/drawing/2010/main" val="0"/>
+                        </a:ext>
+                      </a:extLst>
+                    </a:blip>
+                    <a:stretch>
+                      <a:fillRect/>
+                    </a:stretch>
+                  </pic:blipFill>
+                  <pic:spPr>
+                    <a:xfrm>
+                      <a:off x="0" y="0"/>
+                      <a:ext cx="4191000" cy="2657475"/>
+                    </a:xfrm>
+                    <a:prstGeom prst="rect">
+                      <a:avLst/>
+                    </a:prstGeom>
+                  </pic:spPr>
+                </pic:pic>
+              </a:graphicData>
+            </a:graphic>
+            <wp14:sizeRelH relativeFrom="page">
+              <wp14:pctWidth>0</wp14:pctWidth>
+            </wp14:sizeRelH>
+            <wp14:sizeRelV relativeFrom="page">
+              <wp14:pctHeight>0</wp14:pctHeight>
+            </wp14:sizeRelV>
+          </wp:anchor>
+        </w:drawing>
+      </w:r>
+      <w:r>
+        <w:t>Poziom głośności w taki sam sposób ustawiony jest poprzez dzielnik stworzony na potencjometrze</w:t>
+      </w:r>
+      <w:r>
+        <w:t xml:space="preserve">. </w:t>
+      </w:r>
+    </w:p>
+    <w:p>
+      <w:r>
+        <w:t xml:space="preserve">Na wyjściu został umieszczony dodatkowo układ buforujący sygnał oraz zapewniający niską impedancję wyjściową, co odpowiada impedancji </w:t>
+      </w:r>
+      <w:r>
+        <w:t>gitary, by móc podłączyć sygnał do następnego efektu z pewnością, że nie zajdzie osłabienie sygnału.</w:t>
+      </w:r>
+      <w:r>
+        <w:t xml:space="preserve"> </w:t>
+      </w:r>
+    </w:p>
+    <w:p/>
+    <w:p/>
+    <w:p>
+      <w:r>
+        <w:t>Wpływ na rzeczywisty sygnał</w:t>
+      </w:r>
+    </w:p>
+    <w:p>
+      <w:r>
+        <w:rPr>
+          <w:noProof/>
+        </w:rPr>
+        <w:drawing>
+          <wp:inline distT="0" distB="0" distL="0" distR="0" wp14:anchorId="75982AC6" wp14:editId="3AE37211">
+            <wp:extent cx="6480810" cy="3491865"/>
+            <wp:effectExtent l="0" t="0" r="0" b="0"/>
+            <wp:docPr id="24" name="Obraz 24" descr="Obraz zawierający tekst&#10;&#10;Opis wygenerowany automatycznie"/>
+            <wp:cNvGraphicFramePr>
+              <a:graphicFrameLocks xmlns:a="http://schemas.openxmlformats.org/drawingml/2006/main" noChangeAspect="1"/>
+            </wp:cNvGraphicFramePr>
+            <a:graphic xmlns:a="http://schemas.openxmlformats.org/drawingml/2006/main">
+              <a:graphicData uri="http://schemas.openxmlformats.org/drawingml/2006/picture">
+                <pic:pic xmlns:pic="http://schemas.openxmlformats.org/drawingml/2006/picture">
+                  <pic:nvPicPr>
+                    <pic:cNvPr id="24" name="Obraz 24" descr="Obraz zawierający tekst&#10;&#10;Opis wygenerowany automatycznie"/>
+                    <pic:cNvPicPr/>
+                  </pic:nvPicPr>
+                  <pic:blipFill>
+                    <a:blip r:embed="rId29"/>
+                    <a:stretch>
+                      <a:fillRect/>
+                    </a:stretch>
+                  </pic:blipFill>
+                  <pic:spPr>
+                    <a:xfrm>
+                      <a:off x="0" y="0"/>
+                      <a:ext cx="6480810" cy="3491865"/>
+                    </a:xfrm>
+                    <a:prstGeom prst="rect">
+                      <a:avLst/>
+                    </a:prstGeom>
+                  </pic:spPr>
+                </pic:pic>
+              </a:graphicData>
+            </a:graphic>
+          </wp:inline>
+        </w:drawing>
+      </w:r>
+    </w:p>
+    <w:p>
+      <w:pPr>
+        <w:rPr>
+          <w:noProof/>
+        </w:rPr>
+      </w:pPr>
+    </w:p>
+    <w:p>
+      <w:pPr>
+        <w:rPr>
+          <w:noProof/>
+        </w:rPr>
+      </w:pPr>
+      <w:r>
+        <w:rPr>
+          <w:noProof/>
+        </w:rPr>
+        <w:br w:type="page"/>
+      </w:r>
+    </w:p>
+    <w:p>
+      <w:pPr>
+        <w:rPr>
+          <w:noProof/>
+        </w:rPr>
+      </w:pPr>
+      <w:r>
+        <w:rPr>
+          <w:noProof/>
+        </w:rPr>
+        <w:lastRenderedPageBreak/>
+        <w:t>Wpływ na sinusoidę</w:t>
+      </w:r>
+    </w:p>
+    <w:p>
+      <w:r>
+        <w:rPr>
+          <w:noProof/>
+        </w:rPr>
+        <w:drawing>
+          <wp:inline distT="0" distB="0" distL="0" distR="0" wp14:anchorId="0CAA4D8F" wp14:editId="5A8B11B1">
+            <wp:extent cx="6674088" cy="3870252"/>
+            <wp:effectExtent l="0" t="0" r="0" b="0"/>
+            <wp:docPr id="25" name="Obraz 25"/>
+            <wp:cNvGraphicFramePr>
+              <a:graphicFrameLocks xmlns:a="http://schemas.openxmlformats.org/drawingml/2006/main" noChangeAspect="1"/>
+            </wp:cNvGraphicFramePr>
+            <a:graphic xmlns:a="http://schemas.openxmlformats.org/drawingml/2006/main">
+              <a:graphicData uri="http://schemas.openxmlformats.org/drawingml/2006/picture">
+                <pic:pic xmlns:pic="http://schemas.openxmlformats.org/drawingml/2006/picture">
+                  <pic:nvPicPr>
+                    <pic:cNvPr id="1" name=""/>
+                    <pic:cNvPicPr/>
+                  </pic:nvPicPr>
+                  <pic:blipFill>
+                    <a:blip r:embed="rId30"/>
+                    <a:stretch>
+                      <a:fillRect/>
+                    </a:stretch>
+                  </pic:blipFill>
+                  <pic:spPr>
+                    <a:xfrm>
+                      <a:off x="0" y="0"/>
+                      <a:ext cx="6686744" cy="3877591"/>
+                    </a:xfrm>
+                    <a:prstGeom prst="rect">
+                      <a:avLst/>
+                    </a:prstGeom>
+                  </pic:spPr>
+                </pic:pic>
+              </a:graphicData>
+            </a:graphic>
+          </wp:inline>
+        </w:drawing>
+      </w:r>
+    </w:p>
+    <w:p>
+      <w:r>
+        <w:t>Popularna modyfikacja układu:</w:t>
+      </w:r>
+    </w:p>
+    <w:p>
+      <w:r>
+        <w:t>dodatkowy rezystor na wejściu</w:t>
+      </w:r>
+    </w:p>
+    <w:p>
+      <w:r>
+        <w:rPr>
+          <w:noProof/>
+        </w:rPr>
+        <w:drawing>
+          <wp:inline distT="0" distB="0" distL="0" distR="0" wp14:anchorId="705B84DB" wp14:editId="0204B787">
+            <wp:extent cx="1057275" cy="1828800"/>
+            <wp:effectExtent l="0" t="0" r="9525" b="0"/>
+            <wp:docPr id="26" name="Obraz 26"/>
+            <wp:cNvGraphicFramePr>
+              <a:graphicFrameLocks xmlns:a="http://schemas.openxmlformats.org/drawingml/2006/main" noChangeAspect="1"/>
+            </wp:cNvGraphicFramePr>
+            <a:graphic xmlns:a="http://schemas.openxmlformats.org/drawingml/2006/main">
+              <a:graphicData uri="http://schemas.openxmlformats.org/drawingml/2006/picture">
+                <pic:pic xmlns:pic="http://schemas.openxmlformats.org/drawingml/2006/picture">
+                  <pic:nvPicPr>
+                    <pic:cNvPr id="1" name=""/>
+                    <pic:cNvPicPr/>
+                  </pic:nvPicPr>
+                  <pic:blipFill>
+                    <a:blip r:embed="rId31"/>
+                    <a:stretch>
+                      <a:fillRect/>
+                    </a:stretch>
+                  </pic:blipFill>
+                  <pic:spPr>
+                    <a:xfrm>
+                      <a:off x="0" y="0"/>
+                      <a:ext cx="1057275" cy="1828800"/>
+                    </a:xfrm>
+                    <a:prstGeom prst="rect">
+                      <a:avLst/>
+                    </a:prstGeom>
+                  </pic:spPr>
+                </pic:pic>
+              </a:graphicData>
+            </a:graphic>
+          </wp:inline>
+        </w:drawing>
+      </w:r>
+    </w:p>
+    <w:p>
+      <w:r>
+        <w:rPr>
+          <w:noProof/>
+        </w:rPr>
+        <w:lastRenderedPageBreak/>
+        <w:drawing>
+          <wp:inline distT="0" distB="0" distL="0" distR="0" wp14:anchorId="61008B5A" wp14:editId="708158D3">
+            <wp:extent cx="6480810" cy="3827145"/>
+            <wp:effectExtent l="0" t="0" r="0" b="1905"/>
+            <wp:docPr id="27" name="Obraz 27"/>
+            <wp:cNvGraphicFramePr>
+              <a:graphicFrameLocks xmlns:a="http://schemas.openxmlformats.org/drawingml/2006/main" noChangeAspect="1"/>
+            </wp:cNvGraphicFramePr>
+            <a:graphic xmlns:a="http://schemas.openxmlformats.org/drawingml/2006/main">
+              <a:graphicData uri="http://schemas.openxmlformats.org/drawingml/2006/picture">
+                <pic:pic xmlns:pic="http://schemas.openxmlformats.org/drawingml/2006/picture">
+                  <pic:nvPicPr>
+                    <pic:cNvPr id="1" name=""/>
+                    <pic:cNvPicPr/>
+                  </pic:nvPicPr>
+                  <pic:blipFill>
+                    <a:blip r:embed="rId32"/>
+                    <a:stretch>
+                      <a:fillRect/>
+                    </a:stretch>
+                  </pic:blipFill>
+                  <pic:spPr>
+                    <a:xfrm>
+                      <a:off x="0" y="0"/>
+                      <a:ext cx="6480810" cy="3827145"/>
+                    </a:xfrm>
+                    <a:prstGeom prst="rect">
+                      <a:avLst/>
+                    </a:prstGeom>
+                  </pic:spPr>
+                </pic:pic>
+              </a:graphicData>
+            </a:graphic>
+          </wp:inline>
+        </w:drawing>
+      </w:r>
+    </w:p>
+    <w:p>
+      <w:r>
+        <w:t>Nie widze roznicy tbh</w:t>
+      </w:r>
+    </w:p>
+    <w:p/>
+    <w:p/>
     <w:p/>
     <w:p/>
     <w:sectPr>
+      <w:type w:val="continuous"/>
       <w:pgSz w:w="11906" w:h="16838"/>
       <w:pgMar w:top="851" w:right="849" w:bottom="709" w:left="851" w:header="708" w:footer="708" w:gutter="0"/>
       <w:cols w:space="708"/>

</xml_diff>

<commit_message>
Stan raportu na dzień 28-10-21 i modyfikacja pierwszego układu
</commit_message>
<xml_diff>
--- a/Projektowanie elektronicznych układów sterowania RAPORT.docx
+++ b/Projektowanie elektronicznych układów sterowania RAPORT.docx
@@ -313,7 +313,13 @@
         </w:drawing>
       </w:r>
       <w:r>
-        <w:t>Część wejściowa sygnału z szeregowo włączonym kondensatorem blokującym sygnału o stałej wartości, które mogłyby dostać się do układu poprzez wtyczkę rzeczywistego układu.</w:t>
+        <w:t>Część wejściowa sygnału z szeregowo włączonym kondensatorem blokującym sygnału o stałej wartości, które mogłyby dostać się do układu poprzez wtyczkę rzeczywistego układu</w:t>
+      </w:r>
+      <w:r>
+        <w:t xml:space="preserve"> oraz rezystorem ograniczającym prądy w układzie, chroniąc przed wyładowaniami</w:t>
+      </w:r>
+      <w:r>
+        <w:t>.</w:t>
       </w:r>
       <w:r>
         <w:t xml:space="preserve"> Wejściem układu w przypadku symulacji może być generator fali lub plik audio typu .wav.</w:t>
@@ -554,7 +560,14 @@
         <w:t>przepustowy o częstotliwości odcięcia ok. 6,3 kHz, co</w:t>
       </w:r>
       <w:r>
-        <w:t xml:space="preserve"> łącznie tworzy filtr bandpass. Wartości częstotliwości odcięcia w tym przykładzie mogą wydawać się bardzo ograniczające, w ten sposób tworzą jednak unikalne brzmienie efektu. Wartości kondensatorów oraz dobór diod i wzmacniacza jest tym co najczęściej różni efekty typu overdrive.</w:t>
+        <w:t xml:space="preserve"> łącznie tworzy filtr bandpass. Wartości częstotliwości odcięcia w tym przykładzie mogą wydawać się bardzo ograniczające, w ten sposób tworzą jednak unikalne brzmienie efektu. Wartości kondensatorów oraz dobór diod i wzmacniacza jest tym </w:t>
+      </w:r>
+      <w:r>
+        <w:lastRenderedPageBreak/>
+        <w:t>co najczęściej różni efekty typu overdrive.</w:t>
+      </w:r>
+      <w:r>
+        <w:t xml:space="preserve"> Wartym wspomnienia może być również popularność stosowania filtrów w układzie aktywnym, tzn. w sprzężeniu zwrotnym wzmacniacza, co zapewnia im izolację od obciążenia reszty układu po nim.</w:t>
       </w:r>
     </w:p>
     <w:p>
@@ -570,7 +583,6 @@
         <w:rPr>
           <w:noProof/>
         </w:rPr>
-        <w:lastRenderedPageBreak/>
         <w:drawing>
           <wp:anchor distT="0" distB="0" distL="114300" distR="114300" simplePos="0" relativeHeight="251659776" behindDoc="1" locked="0" layoutInCell="1" allowOverlap="1" wp14:anchorId="10D1F520" wp14:editId="497283BC">
             <wp:simplePos x="0" y="0"/>
@@ -712,6 +724,9 @@
       <w:r>
         <w:t>Poza oczywistym ogólnym wzmocnieniem sygnału, warto zwrócić uwagę na występujące wyraźne ucinanie go, nie będące jednak ucięciem płaskim zarówno ze względu jak na charakter sygnału oryginalnego jak i wpływ kondensatorów występujących w sprzężeniu zwrotnym oraz filtru poza nim.</w:t>
       </w:r>
+      <w:r>
+        <w:t xml:space="preserve"> Wpływ na to może również mieć nieidealna (nie prostoliniowa) charakterystyka stosowanych diod. Częstym obszarem modyfikacji efektów jest dobór różnych diod w celu uzyskania brzmienia przesteru wynikającego zarówno z charakterystyki diody jak i wysokości jej napięcia przewodzenia – im mniejsze jest, tym bardziej sygnał zostaje skompresowany, ściśnięty a przester będzie brzmiał „ostrzej”, efekt będzie bardziej zauważalny.</w:t>
+      </w:r>
     </w:p>
     <w:p/>
     <w:p>
@@ -842,7 +857,12 @@
     </w:p>
     <w:p>
       <w:r>
-        <w:t>Analiza wpływu na sygnał wejściowy będący sinusoidą o częstotliwości 1kHz i amplitudzie 0.25hVz</w:t>
+        <w:t>W innym programie do analizy częstotliwościowej SPAN:</w:t>
+      </w:r>
+    </w:p>
+    <w:p>
+      <w:r>
+        <w:t>sygnał oryginalny rzeczywisty</w:t>
       </w:r>
     </w:p>
     <w:p>
@@ -851,10 +871,10 @@
           <w:noProof/>
         </w:rPr>
         <w:drawing>
-          <wp:inline distT="0" distB="0" distL="0" distR="0" wp14:anchorId="016BEFB3" wp14:editId="6C1526AD">
-            <wp:extent cx="6480810" cy="3193415"/>
-            <wp:effectExtent l="0" t="0" r="0" b="6985"/>
-            <wp:docPr id="17" name="Obraz 17" descr="Obraz zawierający tekst, zewnętrzne&#10;&#10;Opis wygenerowany automatycznie"/>
+          <wp:inline distT="0" distB="0" distL="0" distR="0" wp14:anchorId="0DDD239C" wp14:editId="02970F7A">
+            <wp:extent cx="6480810" cy="4461510"/>
+            <wp:effectExtent l="0" t="0" r="0" b="0"/>
+            <wp:docPr id="16" name="Obraz 16"/>
             <wp:cNvGraphicFramePr>
               <a:graphicFrameLocks xmlns:a="http://schemas.openxmlformats.org/drawingml/2006/main" noChangeAspect="1"/>
             </wp:cNvGraphicFramePr>
@@ -862,7 +882,7 @@
               <a:graphicData uri="http://schemas.openxmlformats.org/drawingml/2006/picture">
                 <pic:pic xmlns:pic="http://schemas.openxmlformats.org/drawingml/2006/picture">
                   <pic:nvPicPr>
-                    <pic:cNvPr id="17" name="Obraz 17" descr="Obraz zawierający tekst, zewnętrzne&#10;&#10;Opis wygenerowany automatycznie"/>
+                    <pic:cNvPr id="1" name=""/>
                     <pic:cNvPicPr/>
                   </pic:nvPicPr>
                   <pic:blipFill>
@@ -874,7 +894,7 @@
                   <pic:spPr>
                     <a:xfrm>
                       <a:off x="0" y="0"/>
-                      <a:ext cx="6480810" cy="3193415"/>
+                      <a:ext cx="6480810" cy="4461510"/>
                     </a:xfrm>
                     <a:prstGeom prst="rect">
                       <a:avLst/>
@@ -889,44 +909,20 @@
     </w:p>
     <w:p>
       <w:r>
-        <w:t>Na obrazku poza sygnałami wyjściowymi i wejściowymi załączony został również sygnał czerwony V(n006) tuż po etapie ucinania przez diody. Odkształcenie sygnału jest widoczne, przy czym ucinacie ponownie nie jest płaskie ze względu na strukturę układu. Zauważalne jest również przesunięcie fazowe sygnału wynikające z występujących w układzie</w:t>
-      </w:r>
-      <w:r>
-        <w:t xml:space="preserve"> elementów o charakterze pojemnościowym oraz wpływ wyjściowego filtru osłabiającego sygnał o </w:t>
-      </w:r>
-      <w:r>
-        <w:t>zadanej częstotliw</w:t>
-      </w:r>
-      <w:r>
-        <w:t>ości powyżej f odcięcia.</w:t>
-      </w:r>
-    </w:p>
-    <w:p>
-      <w:r>
-        <w:t>Dla tego sygnału analiza częstotliwościowa wykonana została w zakresie od 20 do 20kHz, co w przybliżeniu odpowiada zakresowi słyszalnemu przez człowieka. Zakres dla sygnału rzeczywistego był inny ze względu na autodobór LTSpice do wzmocnienia -110dB.</w:t>
-      </w:r>
-    </w:p>
-    <w:p>
-      <w:r>
-        <w:br w:type="page"/>
-      </w:r>
-    </w:p>
-    <w:p>
-      <w:r>
+        <w:t>wyjściowy:</w:t>
+      </w:r>
+    </w:p>
+    <w:p>
+      <w:r>
+        <w:rPr>
+          <w:noProof/>
+        </w:rPr>
         <w:lastRenderedPageBreak/>
-        <w:t>Analiza harmoniczna sygnału wejściowego</w:t>
-      </w:r>
-    </w:p>
-    <w:p>
-      <w:r>
-        <w:rPr>
-          <w:noProof/>
-        </w:rPr>
         <w:drawing>
-          <wp:inline distT="0" distB="0" distL="0" distR="0" wp14:anchorId="2E1F0CB8" wp14:editId="7AFBF401">
-            <wp:extent cx="6480810" cy="3681095"/>
+          <wp:inline distT="0" distB="0" distL="0" distR="0" wp14:anchorId="48A19993" wp14:editId="23AC2E1A">
+            <wp:extent cx="6480810" cy="4441825"/>
             <wp:effectExtent l="0" t="0" r="0" b="0"/>
-            <wp:docPr id="7" name="Obraz 7"/>
+            <wp:docPr id="28" name="Obraz 28"/>
             <wp:cNvGraphicFramePr>
               <a:graphicFrameLocks xmlns:a="http://schemas.openxmlformats.org/drawingml/2006/main" noChangeAspect="1"/>
             </wp:cNvGraphicFramePr>
@@ -946,7 +942,7 @@
                   <pic:spPr>
                     <a:xfrm>
                       <a:off x="0" y="0"/>
-                      <a:ext cx="6480810" cy="3681095"/>
+                      <a:ext cx="6480810" cy="4441825"/>
                     </a:xfrm>
                     <a:prstGeom prst="rect">
                       <a:avLst/>
@@ -961,24 +957,7 @@
     </w:p>
     <w:p>
       <w:r>
-        <w:t>Występuje oczywiście tylko jedna harmoniczna dominująca 1kHz oraz</w:t>
-      </w:r>
-      <w:r>
-        <w:t xml:space="preserve"> </w:t>
-      </w:r>
-      <w:r>
-        <w:t xml:space="preserve">… </w:t>
-      </w:r>
-      <w:r>
-        <w:t xml:space="preserve">symulowane </w:t>
-      </w:r>
-      <w:r>
-        <w:t>zakłócenia?</w:t>
-      </w:r>
-    </w:p>
-    <w:p>
-      <w:r>
-        <w:t>Analiza harmoniczna sygnału wyjściowego:</w:t>
+        <w:t>Analiza wpływu na sygnał wejściowy będący sinusoidą o częstotliwości 1kHz i amplitudzie 0.25hVz</w:t>
       </w:r>
     </w:p>
     <w:p>
@@ -987,10 +966,10 @@
           <w:noProof/>
         </w:rPr>
         <w:drawing>
-          <wp:inline distT="0" distB="0" distL="0" distR="0" wp14:anchorId="0B5F02C7" wp14:editId="45F198D4">
-            <wp:extent cx="6480810" cy="3476625"/>
-            <wp:effectExtent l="0" t="0" r="0" b="9525"/>
-            <wp:docPr id="5" name="Obraz 5" descr="Obraz zawierający tekst, sprzęt elektroniczny&#10;&#10;Opis wygenerowany automatycznie"/>
+          <wp:inline distT="0" distB="0" distL="0" distR="0" wp14:anchorId="016BEFB3" wp14:editId="6C1526AD">
+            <wp:extent cx="6480810" cy="3193415"/>
+            <wp:effectExtent l="0" t="0" r="0" b="6985"/>
+            <wp:docPr id="17" name="Obraz 17" descr="Obraz zawierający tekst, zewnętrzne&#10;&#10;Opis wygenerowany automatycznie"/>
             <wp:cNvGraphicFramePr>
               <a:graphicFrameLocks xmlns:a="http://schemas.openxmlformats.org/drawingml/2006/main" noChangeAspect="1"/>
             </wp:cNvGraphicFramePr>
@@ -998,7 +977,7 @@
               <a:graphicData uri="http://schemas.openxmlformats.org/drawingml/2006/picture">
                 <pic:pic xmlns:pic="http://schemas.openxmlformats.org/drawingml/2006/picture">
                   <pic:nvPicPr>
-                    <pic:cNvPr id="5" name="Obraz 5" descr="Obraz zawierający tekst, sprzęt elektroniczny&#10;&#10;Opis wygenerowany automatycznie"/>
+                    <pic:cNvPr id="17" name="Obraz 17" descr="Obraz zawierający tekst, zewnętrzne&#10;&#10;Opis wygenerowany automatycznie"/>
                     <pic:cNvPicPr/>
                   </pic:nvPicPr>
                   <pic:blipFill>
@@ -1010,7 +989,7 @@
                   <pic:spPr>
                     <a:xfrm>
                       <a:off x="0" y="0"/>
-                      <a:ext cx="6480810" cy="3476625"/>
+                      <a:ext cx="6480810" cy="3193415"/>
                     </a:xfrm>
                     <a:prstGeom prst="rect">
                       <a:avLst/>
@@ -1025,16 +1004,22 @@
     </w:p>
     <w:p>
       <w:r>
-        <w:t>Poza główną harmoniczną 1kHz pojawiły się</w:t>
-      </w:r>
-      <w:r>
-        <w:t xml:space="preserve"> liczne</w:t>
-      </w:r>
-      <w:r>
-        <w:t xml:space="preserve"> wyższe</w:t>
-      </w:r>
-      <w:r>
-        <w:t>, co ma wyraźny wpływ na sygnał i jego brzmienie. Ponownie widać osłabienie sygnału wynikające z wyjściowego filtru.</w:t>
+        <w:t>Na obrazku poza sygnałami wyjściowymi i wejściowymi załączony został również sygnał czerwony V(n006) tuż po etapie ucinania przez diody. Odkształcenie sygnału jest widoczne, przy czym ucinacie ponownie nie jest płaskie ze względu na strukturę układu. Zauważalne jest również przesunięcie fazowe sygnału wynikające z występujących w układzie</w:t>
+      </w:r>
+      <w:r>
+        <w:t xml:space="preserve"> elementów o charakterze pojemnościowym oraz wpływ wyjściowego filtru osłabiającego sygnał o </w:t>
+      </w:r>
+      <w:r>
+        <w:t>zadanej częstotliw</w:t>
+      </w:r>
+      <w:r>
+        <w:t>ości powyżej f odcięcia.</w:t>
+      </w:r>
+    </w:p>
+    <w:p>
+      <w:r>
+        <w:lastRenderedPageBreak/>
+        <w:t>Dla tego sygnału analiza częstotliwościowa wykonana została w zakresie od 20 do 20kHz, co w przybliżeniu odpowiada zakresowi słyszalnemu przez człowieka. Zakres dla sygnału rzeczywistego był inny ze względu na autodobór LTSpice do wzmocnienia -110dB.</w:t>
       </w:r>
     </w:p>
     <w:p>
@@ -1045,17 +1030,7 @@
     <w:p>
       <w:r>
         <w:lastRenderedPageBreak/>
-        <w:t>Wpływ modyfikacji parametrów</w:t>
-      </w:r>
-    </w:p>
-    <w:p>
-      <w:r>
-        <w:t>Warte wspomnienia przy układach typu overdrive / przesterowych jest najczęściej spotykane rozgraniczenie na układy tzw. soft clipping, których przykład stanowił przedstawiony powyżej, gdzie diody ucinające umieszczone zostały w sprzężeniu zwrotnym wzmacniacza oraz układy hard clipping, w których diody znajdują się poza nimi.</w:t>
-      </w:r>
-    </w:p>
-    <w:p>
-      <w:r>
-        <w:t>Aby pokazać różnicę we wpływie na sygnał, powyższy układ został odpowiednio zmodyfikowany:</w:t>
+        <w:t>Analiza harmoniczna sygnału wejściowego</w:t>
       </w:r>
     </w:p>
     <w:p>
@@ -1064,10 +1039,10 @@
           <w:noProof/>
         </w:rPr>
         <w:drawing>
-          <wp:inline distT="0" distB="0" distL="0" distR="0" wp14:anchorId="5BCC5B30" wp14:editId="232D92B2">
-            <wp:extent cx="6480810" cy="3533140"/>
+          <wp:inline distT="0" distB="0" distL="0" distR="0" wp14:anchorId="2E1F0CB8" wp14:editId="7AFBF401">
+            <wp:extent cx="6480810" cy="3681095"/>
             <wp:effectExtent l="0" t="0" r="0" b="0"/>
-            <wp:docPr id="9" name="Obraz 9"/>
+            <wp:docPr id="7" name="Obraz 7"/>
             <wp:cNvGraphicFramePr>
               <a:graphicFrameLocks xmlns:a="http://schemas.openxmlformats.org/drawingml/2006/main" noChangeAspect="1"/>
             </wp:cNvGraphicFramePr>
@@ -1087,7 +1062,7 @@
                   <pic:spPr>
                     <a:xfrm>
                       <a:off x="0" y="0"/>
-                      <a:ext cx="6480810" cy="3533140"/>
+                      <a:ext cx="6480810" cy="3681095"/>
                     </a:xfrm>
                     <a:prstGeom prst="rect">
                       <a:avLst/>
@@ -1102,12 +1077,24 @@
     </w:p>
     <w:p>
       <w:r>
-        <w:t>Sygnałem jest ponownie sinusoida o częstotliwości 1kHz</w:t>
-      </w:r>
-    </w:p>
-    <w:p>
-      <w:r>
-        <w:t>Wynik symulacji:</w:t>
+        <w:t>Występuje oczywiście tylko jedna harmoniczna dominująca 1kHz oraz</w:t>
+      </w:r>
+      <w:r>
+        <w:t xml:space="preserve"> </w:t>
+      </w:r>
+      <w:r>
+        <w:t xml:space="preserve">… </w:t>
+      </w:r>
+      <w:r>
+        <w:t xml:space="preserve">symulowane </w:t>
+      </w:r>
+      <w:r>
+        <w:t>zakłócenia?</w:t>
+      </w:r>
+    </w:p>
+    <w:p>
+      <w:r>
+        <w:t>Analiza harmoniczna sygnału wyjściowego:</w:t>
       </w:r>
     </w:p>
     <w:p>
@@ -1116,10 +1103,10 @@
           <w:noProof/>
         </w:rPr>
         <w:drawing>
-          <wp:inline distT="0" distB="0" distL="0" distR="0" wp14:anchorId="2C8A94A6" wp14:editId="64EEE491">
-            <wp:extent cx="6480810" cy="3731895"/>
-            <wp:effectExtent l="0" t="0" r="0" b="1905"/>
-            <wp:docPr id="11" name="Obraz 11"/>
+          <wp:inline distT="0" distB="0" distL="0" distR="0" wp14:anchorId="0B5F02C7" wp14:editId="45F198D4">
+            <wp:extent cx="6480810" cy="3476625"/>
+            <wp:effectExtent l="0" t="0" r="0" b="9525"/>
+            <wp:docPr id="5" name="Obraz 5" descr="Obraz zawierający tekst, sprzęt elektroniczny&#10;&#10;Opis wygenerowany automatycznie"/>
             <wp:cNvGraphicFramePr>
               <a:graphicFrameLocks xmlns:a="http://schemas.openxmlformats.org/drawingml/2006/main" noChangeAspect="1"/>
             </wp:cNvGraphicFramePr>
@@ -1127,7 +1114,7 @@
               <a:graphicData uri="http://schemas.openxmlformats.org/drawingml/2006/picture">
                 <pic:pic xmlns:pic="http://schemas.openxmlformats.org/drawingml/2006/picture">
                   <pic:nvPicPr>
-                    <pic:cNvPr id="1" name=""/>
+                    <pic:cNvPr id="5" name="Obraz 5" descr="Obraz zawierający tekst, sprzęt elektroniczny&#10;&#10;Opis wygenerowany automatycznie"/>
                     <pic:cNvPicPr/>
                   </pic:nvPicPr>
                   <pic:blipFill>
@@ -1139,7 +1126,7 @@
                   <pic:spPr>
                     <a:xfrm>
                       <a:off x="0" y="0"/>
-                      <a:ext cx="6480810" cy="3731895"/>
+                      <a:ext cx="6480810" cy="3476625"/>
                     </a:xfrm>
                     <a:prstGeom prst="rect">
                       <a:avLst/>
@@ -1154,13 +1141,37 @@
     </w:p>
     <w:p>
       <w:r>
+        <w:t>Poza główną harmoniczną 1kHz pojawiły się</w:t>
+      </w:r>
+      <w:r>
+        <w:t xml:space="preserve"> liczne</w:t>
+      </w:r>
+      <w:r>
+        <w:t xml:space="preserve"> wyższe</w:t>
+      </w:r>
+      <w:r>
+        <w:t>, co ma wyraźny wpływ na sygnał i jego brzmienie. Ponownie widać osłabienie sygnału wynikające z wyjściowego filtru.</w:t>
+      </w:r>
+    </w:p>
+    <w:p>
+      <w:r>
+        <w:br w:type="page"/>
+      </w:r>
+    </w:p>
+    <w:p>
+      <w:r>
         <w:lastRenderedPageBreak/>
-        <w:t>Jak widać ucinanie jest tym razem dużo ostrzejsze, a nie zaokrąglane jak poprzednio.</w:t>
-      </w:r>
-    </w:p>
-    <w:p>
-      <w:r>
-        <w:t>Oraz analiza harmoniczna sygnału wyjściowego</w:t>
+        <w:t>Wpływ modyfikacji parametrów</w:t>
+      </w:r>
+    </w:p>
+    <w:p>
+      <w:r>
+        <w:t>Warte wspomnienia przy układach typu overdrive / przesterowych jest najczęściej spotykane rozgraniczenie na układy tzw. soft clipping, których przykład stanowił przedstawiony powyżej, gdzie diody ucinające umieszczone zostały w sprzężeniu zwrotnym wzmacniacza oraz układy hard clipping, w których diody znajdują się poza nimi.</w:t>
+      </w:r>
+    </w:p>
+    <w:p>
+      <w:r>
+        <w:t>Aby pokazać różnicę we wpływie na sygnał, powyższy układ został odpowiednio zmodyfikowany:</w:t>
       </w:r>
     </w:p>
     <w:p>
@@ -1169,10 +1180,10 @@
           <w:noProof/>
         </w:rPr>
         <w:drawing>
-          <wp:inline distT="0" distB="0" distL="0" distR="0" wp14:anchorId="171DD666" wp14:editId="3DD482A6">
-            <wp:extent cx="6480810" cy="3535045"/>
-            <wp:effectExtent l="0" t="0" r="0" b="8255"/>
-            <wp:docPr id="12" name="Obraz 12"/>
+          <wp:inline distT="0" distB="0" distL="0" distR="0" wp14:anchorId="5BCC5B30" wp14:editId="232D92B2">
+            <wp:extent cx="6480810" cy="3533140"/>
+            <wp:effectExtent l="0" t="0" r="0" b="0"/>
+            <wp:docPr id="9" name="Obraz 9"/>
             <wp:cNvGraphicFramePr>
               <a:graphicFrameLocks xmlns:a="http://schemas.openxmlformats.org/drawingml/2006/main" noChangeAspect="1"/>
             </wp:cNvGraphicFramePr>
@@ -1192,7 +1203,7 @@
                   <pic:spPr>
                     <a:xfrm>
                       <a:off x="0" y="0"/>
-                      <a:ext cx="6480810" cy="3535045"/>
+                      <a:ext cx="6480810" cy="3533140"/>
                     </a:xfrm>
                     <a:prstGeom prst="rect">
                       <a:avLst/>
@@ -1206,607 +1217,25 @@
       </w:r>
     </w:p>
     <w:p>
-      <w:pPr>
-        <w:rPr>
-          <w:lang w:val="en-GB"/>
-        </w:rPr>
-      </w:pPr>
-      <w:r>
-        <w:rPr>
-          <w:lang w:val="en-GB"/>
-        </w:rPr>
-        <w:t>Przykładowy Bill of Materials:</w:t>
-      </w:r>
-    </w:p>
-    <w:p>
-      <w:pPr>
-        <w:rPr>
-          <w:lang w:val="en-GB"/>
-        </w:rPr>
-      </w:pPr>
-      <w:r>
-        <w:rPr>
-          <w:lang w:val="en-GB"/>
-        </w:rPr>
-        <w:t>--- Bill of Materials ---</w:t>
-      </w:r>
-    </w:p>
-    <w:p>
-      <w:pPr>
-        <w:rPr>
-          <w:lang w:val="en-GB"/>
-        </w:rPr>
-      </w:pPr>
-    </w:p>
-    <w:p>
-      <w:pPr>
-        <w:rPr>
-          <w:lang w:val="en-GB"/>
-        </w:rPr>
-        <w:sectPr>
-          <w:pgSz w:w="11906" w:h="16838"/>
-          <w:pgMar w:top="851" w:right="849" w:bottom="709" w:left="851" w:header="708" w:footer="708" w:gutter="0"/>
-          <w:cols w:space="708"/>
-          <w:docGrid w:linePitch="360"/>
-        </w:sectPr>
-      </w:pPr>
-    </w:p>
-    <w:p>
-      <w:pPr>
-        <w:rPr>
-          <w:lang w:val="en-GB"/>
-        </w:rPr>
-      </w:pPr>
-      <w:r>
-        <w:rPr>
-          <w:lang w:val="en-GB"/>
-        </w:rPr>
-        <w:t>Ref.</w:t>
-      </w:r>
-      <w:r>
-        <w:rPr>
-          <w:lang w:val="en-GB"/>
-        </w:rPr>
-        <w:tab/>
-        <w:t>Mfg.</w:t>
-      </w:r>
-      <w:r>
-        <w:rPr>
-          <w:lang w:val="en-GB"/>
-        </w:rPr>
-        <w:tab/>
-        <w:t>Part No.</w:t>
-      </w:r>
-      <w:r>
-        <w:rPr>
-          <w:lang w:val="en-GB"/>
-        </w:rPr>
-        <w:tab/>
-        <w:t>Description</w:t>
-      </w:r>
-    </w:p>
-    <w:p>
-      <w:pPr>
-        <w:rPr>
-          <w:lang w:val="en-GB"/>
-        </w:rPr>
-      </w:pPr>
-      <w:r>
-        <w:rPr>
-          <w:lang w:val="en-GB"/>
-        </w:rPr>
-        <w:t>C1</w:t>
-      </w:r>
-      <w:r>
-        <w:rPr>
-          <w:lang w:val="en-GB"/>
-        </w:rPr>
-        <w:tab/>
-        <w:t>--</w:t>
-      </w:r>
-      <w:r>
-        <w:rPr>
-          <w:lang w:val="en-GB"/>
-        </w:rPr>
-        <w:tab/>
-        <w:t>--</w:t>
-      </w:r>
-      <w:r>
-        <w:rPr>
-          <w:lang w:val="en-GB"/>
-        </w:rPr>
-        <w:tab/>
-        <w:t>capacitor, 470nF</w:t>
-      </w:r>
-    </w:p>
-    <w:p>
-      <w:pPr>
-        <w:rPr>
-          <w:lang w:val="es-ES"/>
-        </w:rPr>
-      </w:pPr>
-      <w:r>
-        <w:rPr>
-          <w:lang w:val="es-ES"/>
-        </w:rPr>
-        <w:t>C2</w:t>
-      </w:r>
-      <w:r>
-        <w:rPr>
-          <w:lang w:val="es-ES"/>
-        </w:rPr>
-        <w:tab/>
-        <w:t>--</w:t>
-      </w:r>
-      <w:r>
-        <w:rPr>
-          <w:lang w:val="es-ES"/>
-        </w:rPr>
-        <w:tab/>
-        <w:t>--</w:t>
-      </w:r>
-      <w:r>
-        <w:rPr>
-          <w:lang w:val="es-ES"/>
-        </w:rPr>
-        <w:tab/>
-        <w:t>capacitor, 100pF</w:t>
-      </w:r>
-    </w:p>
-    <w:p>
-      <w:pPr>
-        <w:rPr>
-          <w:lang w:val="es-ES"/>
-        </w:rPr>
-      </w:pPr>
-      <w:r>
-        <w:rPr>
-          <w:lang w:val="es-ES"/>
-        </w:rPr>
-        <w:t>C3</w:t>
-      </w:r>
-      <w:r>
-        <w:rPr>
-          <w:lang w:val="es-ES"/>
-        </w:rPr>
-        <w:tab/>
-        <w:t>--</w:t>
-      </w:r>
-      <w:r>
-        <w:rPr>
-          <w:lang w:val="es-ES"/>
-        </w:rPr>
-        <w:tab/>
-        <w:t>--</w:t>
-      </w:r>
-      <w:r>
-        <w:rPr>
-          <w:lang w:val="es-ES"/>
-        </w:rPr>
-        <w:tab/>
-        <w:t>capacitor, 220nF</w:t>
-      </w:r>
-    </w:p>
-    <w:p>
-      <w:pPr>
-        <w:rPr>
-          <w:lang w:val="es-ES"/>
-        </w:rPr>
-      </w:pPr>
-      <w:r>
-        <w:rPr>
-          <w:lang w:val="es-ES"/>
-        </w:rPr>
-        <w:t>C4</w:t>
-      </w:r>
-      <w:r>
-        <w:rPr>
-          <w:lang w:val="es-ES"/>
-        </w:rPr>
-        <w:tab/>
-        <w:t>--</w:t>
-      </w:r>
-      <w:r>
-        <w:rPr>
-          <w:lang w:val="es-ES"/>
-        </w:rPr>
-        <w:tab/>
-        <w:t>--</w:t>
-      </w:r>
-      <w:r>
-        <w:rPr>
-          <w:lang w:val="es-ES"/>
-        </w:rPr>
-        <w:tab/>
-        <w:t>capacitor, 22nF</w:t>
-      </w:r>
-    </w:p>
-    <w:p>
-      <w:pPr>
-        <w:rPr>
-          <w:lang w:val="es-ES"/>
-        </w:rPr>
-      </w:pPr>
-      <w:r>
-        <w:rPr>
-          <w:lang w:val="es-ES"/>
-        </w:rPr>
-        <w:t>C5</w:t>
-      </w:r>
-      <w:r>
-        <w:rPr>
-          <w:lang w:val="es-ES"/>
-        </w:rPr>
-        <w:tab/>
-        <w:t>--</w:t>
-      </w:r>
-      <w:r>
-        <w:rPr>
-          <w:lang w:val="es-ES"/>
-        </w:rPr>
-        <w:tab/>
-        <w:t>--</w:t>
-      </w:r>
-      <w:r>
-        <w:rPr>
-          <w:lang w:val="es-ES"/>
-        </w:rPr>
-        <w:tab/>
-        <w:t>capacitor, 47µF</w:t>
-      </w:r>
-    </w:p>
-    <w:p>
-      <w:pPr>
-        <w:rPr>
-          <w:lang w:val="es-ES"/>
-        </w:rPr>
-      </w:pPr>
-      <w:r>
-        <w:rPr>
-          <w:lang w:val="es-ES"/>
-        </w:rPr>
-        <w:t>C6</w:t>
-      </w:r>
-      <w:r>
-        <w:rPr>
-          <w:lang w:val="es-ES"/>
-        </w:rPr>
-        <w:tab/>
-        <w:t>--</w:t>
-      </w:r>
-      <w:r>
-        <w:rPr>
-          <w:lang w:val="es-ES"/>
-        </w:rPr>
-        <w:tab/>
-        <w:t>--</w:t>
-      </w:r>
-      <w:r>
-        <w:rPr>
-          <w:lang w:val="es-ES"/>
-        </w:rPr>
-        <w:tab/>
-        <w:t>capacitor, 47µF</w:t>
-      </w:r>
-    </w:p>
-    <w:p>
-      <w:pPr>
-        <w:rPr>
-          <w:lang w:val="es-ES"/>
-        </w:rPr>
-      </w:pPr>
-      <w:r>
-        <w:rPr>
-          <w:lang w:val="es-ES"/>
-        </w:rPr>
-        <w:t>C7</w:t>
-      </w:r>
-      <w:r>
-        <w:rPr>
-          <w:lang w:val="es-ES"/>
-        </w:rPr>
-        <w:tab/>
-        <w:t>--</w:t>
-      </w:r>
-      <w:r>
-        <w:rPr>
-          <w:lang w:val="es-ES"/>
-        </w:rPr>
-        <w:tab/>
-        <w:t>--</w:t>
-      </w:r>
-      <w:r>
-        <w:rPr>
-          <w:lang w:val="es-ES"/>
-        </w:rPr>
-        <w:tab/>
-        <w:t>capacitor, 1µF</w:t>
-      </w:r>
-    </w:p>
-    <w:p>
-      <w:r>
-        <w:t>D1</w:t>
-      </w:r>
-      <w:r>
-        <w:tab/>
-        <w:t>OnSemi</w:t>
-      </w:r>
-      <w:r>
-        <w:tab/>
-        <w:t>1N4148</w:t>
-      </w:r>
-      <w:r>
-        <w:tab/>
-        <w:t>diode</w:t>
-      </w:r>
-    </w:p>
-    <w:p>
-      <w:r>
-        <w:t>D2</w:t>
-      </w:r>
-      <w:r>
-        <w:tab/>
-        <w:t>OnSemi</w:t>
-      </w:r>
-      <w:r>
-        <w:tab/>
-        <w:t>1N4148</w:t>
-      </w:r>
-      <w:r>
-        <w:tab/>
-        <w:t>diode</w:t>
-      </w:r>
-    </w:p>
-    <w:p>
-      <w:r>
-        <w:t>R</w:t>
-      </w:r>
-      <w:r>
-        <w:tab/>
-        <w:t>--</w:t>
-      </w:r>
-      <w:r>
-        <w:tab/>
-        <w:t>--</w:t>
-      </w:r>
-      <w:r>
-        <w:tab/>
-        <w:t>resistor, 250K</w:t>
-      </w:r>
-    </w:p>
-    <w:p>
-      <w:r>
-        <w:t>R1</w:t>
-      </w:r>
-      <w:r>
-        <w:tab/>
-        <w:t>--</w:t>
-      </w:r>
-      <w:r>
-        <w:tab/>
-        <w:t>--</w:t>
-      </w:r>
-      <w:r>
-        <w:tab/>
-        <w:t>resistor, 10K</w:t>
-      </w:r>
-    </w:p>
-    <w:p>
-      <w:r>
-        <w:t>R2</w:t>
-      </w:r>
-      <w:r>
-        <w:tab/>
-        <w:t>--</w:t>
-      </w:r>
-      <w:r>
-        <w:tab/>
-        <w:t>--</w:t>
-      </w:r>
-      <w:r>
-        <w:tab/>
-        <w:t>resistor, 10K</w:t>
-      </w:r>
-    </w:p>
-    <w:p>
-      <w:r>
-        <w:t>R3</w:t>
-      </w:r>
-      <w:r>
-        <w:tab/>
-        <w:t>--</w:t>
-      </w:r>
-      <w:r>
-        <w:tab/>
-        <w:t>--</w:t>
-      </w:r>
-      <w:r>
-        <w:tab/>
-        <w:t>resistor, 100K</w:t>
-      </w:r>
-    </w:p>
-    <w:p>
-      <w:r>
-        <w:t>R4</w:t>
-      </w:r>
-      <w:r>
-        <w:tab/>
-        <w:t>--</w:t>
-      </w:r>
-      <w:r>
-        <w:tab/>
-        <w:t>--</w:t>
-      </w:r>
-      <w:r>
-        <w:tab/>
-        <w:t>resistor, 10K</w:t>
-      </w:r>
-    </w:p>
-    <w:p>
-      <w:r>
-        <w:t>R5</w:t>
-      </w:r>
-      <w:r>
-        <w:tab/>
-        <w:t>--</w:t>
-      </w:r>
-      <w:r>
-        <w:tab/>
-        <w:t>--</w:t>
-      </w:r>
-      <w:r>
-        <w:tab/>
-        <w:t>resistor, 10K</w:t>
-      </w:r>
-    </w:p>
-    <w:p>
-      <w:r>
-        <w:t>R6</w:t>
-      </w:r>
-      <w:r>
-        <w:tab/>
-        <w:t>--</w:t>
-      </w:r>
-      <w:r>
-        <w:tab/>
-        <w:t>--</w:t>
-      </w:r>
-      <w:r>
-        <w:tab/>
-        <w:t>resistor, 1M</w:t>
-      </w:r>
-    </w:p>
-    <w:p>
-      <w:pPr>
-        <w:rPr>
-          <w:lang w:val="en-GB"/>
-        </w:rPr>
-      </w:pPr>
-      <w:r>
-        <w:rPr>
-          <w:lang w:val="en-GB"/>
-        </w:rPr>
-        <w:t>R8</w:t>
-      </w:r>
-      <w:r>
-        <w:rPr>
-          <w:lang w:val="en-GB"/>
-        </w:rPr>
-        <w:tab/>
-        <w:t>--</w:t>
-      </w:r>
-      <w:r>
-        <w:rPr>
-          <w:lang w:val="en-GB"/>
-        </w:rPr>
-        <w:tab/>
-        <w:t>--</w:t>
-      </w:r>
-      <w:r>
-        <w:rPr>
-          <w:lang w:val="en-GB"/>
-        </w:rPr>
-        <w:tab/>
-        <w:t>resistor, 1K</w:t>
-      </w:r>
-    </w:p>
-    <w:p>
-      <w:pPr>
-        <w:rPr>
-          <w:lang w:val="en-GB"/>
-        </w:rPr>
-      </w:pPr>
-      <w:r>
-        <w:rPr>
-          <w:lang w:val="en-GB"/>
-        </w:rPr>
-        <w:t>U1</w:t>
-      </w:r>
-      <w:r>
-        <w:rPr>
-          <w:lang w:val="en-GB"/>
-        </w:rPr>
-        <w:tab/>
-        <w:t>(unknown)</w:t>
-      </w:r>
-      <w:r>
-        <w:rPr>
-          <w:lang w:val="en-GB"/>
-        </w:rPr>
-        <w:tab/>
-        <w:t>TL072</w:t>
-      </w:r>
-      <w:r>
-        <w:rPr>
-          <w:lang w:val="en-GB"/>
-        </w:rPr>
-        <w:tab/>
-        <w:t>(unknown 3rd party model)</w:t>
-      </w:r>
-    </w:p>
-    <w:p>
-      <w:pPr>
-        <w:rPr>
-          <w:lang w:val="en-GB"/>
-        </w:rPr>
-        <w:sectPr>
-          <w:type w:val="continuous"/>
-          <w:pgSz w:w="11906" w:h="16838"/>
-          <w:pgMar w:top="851" w:right="849" w:bottom="709" w:left="851" w:header="708" w:footer="708" w:gutter="0"/>
-          <w:cols w:num="2" w:space="708"/>
-          <w:docGrid w:linePitch="360"/>
-        </w:sectPr>
-      </w:pPr>
-    </w:p>
-    <w:p>
-      <w:pPr>
-        <w:rPr>
-          <w:lang w:val="en-GB"/>
-        </w:rPr>
-      </w:pPr>
-    </w:p>
-    <w:p>
-      <w:pPr>
-        <w:rPr>
-          <w:lang w:val="en-GB"/>
-        </w:rPr>
-      </w:pPr>
-      <w:r>
-        <w:rPr>
-          <w:lang w:val="en-GB"/>
-        </w:rPr>
-        <w:br w:type="page"/>
-      </w:r>
-    </w:p>
-    <w:p>
-      <w:pPr>
-        <w:rPr>
-          <w:lang w:val="en-GB"/>
-        </w:rPr>
-      </w:pPr>
-      <w:r>
-        <w:rPr>
-          <w:lang w:val="en-GB"/>
-        </w:rPr>
-        <w:lastRenderedPageBreak/>
-        <w:t>Greenringer oct up</w:t>
-      </w:r>
-    </w:p>
-    <w:p>
-      <w:pPr>
-        <w:rPr>
-          <w:lang w:val="en-GB"/>
-        </w:rPr>
-      </w:pPr>
+      <w:r>
+        <w:t>Sygnałem jest ponownie sinusoida o częstotliwości 1kHz</w:t>
+      </w:r>
+    </w:p>
+    <w:p>
+      <w:r>
+        <w:t>Wynik symulacji:</w:t>
+      </w:r>
+    </w:p>
+    <w:p>
       <w:r>
         <w:rPr>
           <w:noProof/>
         </w:rPr>
         <w:drawing>
-          <wp:inline distT="0" distB="0" distL="0" distR="0" wp14:anchorId="1C7D4957" wp14:editId="6DA74E63">
-            <wp:extent cx="6480810" cy="3844290"/>
-            <wp:effectExtent l="0" t="0" r="0" b="3810"/>
-            <wp:docPr id="10" name="Obraz 10"/>
+          <wp:inline distT="0" distB="0" distL="0" distR="0" wp14:anchorId="2C8A94A6" wp14:editId="64EEE491">
+            <wp:extent cx="6480810" cy="3731895"/>
+            <wp:effectExtent l="0" t="0" r="0" b="1905"/>
+            <wp:docPr id="11" name="Obraz 11"/>
             <wp:cNvGraphicFramePr>
               <a:graphicFrameLocks xmlns:a="http://schemas.openxmlformats.org/drawingml/2006/main" noChangeAspect="1"/>
             </wp:cNvGraphicFramePr>
@@ -1826,7 +1255,7 @@
                   <pic:spPr>
                     <a:xfrm>
                       <a:off x="0" y="0"/>
-                      <a:ext cx="6480810" cy="3844290"/>
+                      <a:ext cx="6480810" cy="3731895"/>
                     </a:xfrm>
                     <a:prstGeom prst="rect">
                       <a:avLst/>
@@ -1840,20 +1269,26 @@
       </w:r>
     </w:p>
     <w:p>
-      <w:pPr>
-        <w:rPr>
-          <w:lang w:val="en-GB"/>
-        </w:rPr>
-      </w:pPr>
+      <w:r>
+        <w:lastRenderedPageBreak/>
+        <w:t>Jak widać ucinanie jest tym razem dużo ostrzejsze, a nie zaokrąglane jak poprzednio.</w:t>
+      </w:r>
+    </w:p>
+    <w:p>
+      <w:r>
+        <w:t>Oraz analiza harmoniczna sygnału wyjściowego</w:t>
+      </w:r>
+    </w:p>
+    <w:p>
       <w:r>
         <w:rPr>
           <w:noProof/>
         </w:rPr>
         <w:drawing>
-          <wp:inline distT="0" distB="0" distL="0" distR="0" wp14:anchorId="5121DF0C" wp14:editId="2610070F">
-            <wp:extent cx="6480810" cy="3873500"/>
-            <wp:effectExtent l="0" t="0" r="0" b="0"/>
-            <wp:docPr id="15" name="Obraz 15"/>
+          <wp:inline distT="0" distB="0" distL="0" distR="0" wp14:anchorId="171DD666" wp14:editId="3DD482A6">
+            <wp:extent cx="6480810" cy="3535045"/>
+            <wp:effectExtent l="0" t="0" r="0" b="8255"/>
+            <wp:docPr id="12" name="Obraz 12"/>
             <wp:cNvGraphicFramePr>
               <a:graphicFrameLocks xmlns:a="http://schemas.openxmlformats.org/drawingml/2006/main" noChangeAspect="1"/>
             </wp:cNvGraphicFramePr>
@@ -1873,7 +1308,7 @@
                   <pic:spPr>
                     <a:xfrm>
                       <a:off x="0" y="0"/>
-                      <a:ext cx="6480810" cy="3873500"/>
+                      <a:ext cx="6480810" cy="3535045"/>
                     </a:xfrm>
                     <a:prstGeom prst="rect">
                       <a:avLst/>
@@ -1887,29 +1322,607 @@
       </w:r>
     </w:p>
     <w:p>
-      <w:r>
-        <w:t>no widac ze czestotliwosc wieksza</w:t>
-      </w:r>
-      <w:r>
-        <w:t>…</w:t>
-      </w:r>
-    </w:p>
-    <w:p>
-      <w:r>
-        <w:t>na sinusoidzie 1kHz</w:t>
-      </w:r>
-    </w:p>
-    <w:p>
+      <w:pPr>
+        <w:rPr>
+          <w:lang w:val="en-GB"/>
+        </w:rPr>
+      </w:pPr>
+      <w:r>
+        <w:rPr>
+          <w:lang w:val="en-GB"/>
+        </w:rPr>
+        <w:t>Przykładowy Bill of Materials:</w:t>
+      </w:r>
+    </w:p>
+    <w:p>
+      <w:pPr>
+        <w:rPr>
+          <w:lang w:val="en-GB"/>
+        </w:rPr>
+      </w:pPr>
+      <w:r>
+        <w:rPr>
+          <w:lang w:val="en-GB"/>
+        </w:rPr>
+        <w:t>--- Bill of Materials ---</w:t>
+      </w:r>
+    </w:p>
+    <w:p>
+      <w:pPr>
+        <w:rPr>
+          <w:lang w:val="en-GB"/>
+        </w:rPr>
+      </w:pPr>
+    </w:p>
+    <w:p>
+      <w:pPr>
+        <w:rPr>
+          <w:lang w:val="en-GB"/>
+        </w:rPr>
+        <w:sectPr>
+          <w:pgSz w:w="11906" w:h="16838"/>
+          <w:pgMar w:top="851" w:right="849" w:bottom="709" w:left="851" w:header="708" w:footer="708" w:gutter="0"/>
+          <w:cols w:space="708"/>
+          <w:docGrid w:linePitch="360"/>
+        </w:sectPr>
+      </w:pPr>
+    </w:p>
+    <w:p>
+      <w:pPr>
+        <w:rPr>
+          <w:lang w:val="en-GB"/>
+        </w:rPr>
+      </w:pPr>
+      <w:r>
+        <w:rPr>
+          <w:lang w:val="en-GB"/>
+        </w:rPr>
+        <w:t>Ref.</w:t>
+      </w:r>
+      <w:r>
+        <w:rPr>
+          <w:lang w:val="en-GB"/>
+        </w:rPr>
+        <w:tab/>
+        <w:t>Mfg.</w:t>
+      </w:r>
+      <w:r>
+        <w:rPr>
+          <w:lang w:val="en-GB"/>
+        </w:rPr>
+        <w:tab/>
+        <w:t>Part No.</w:t>
+      </w:r>
+      <w:r>
+        <w:rPr>
+          <w:lang w:val="en-GB"/>
+        </w:rPr>
+        <w:tab/>
+        <w:t>Description</w:t>
+      </w:r>
+    </w:p>
+    <w:p>
+      <w:pPr>
+        <w:rPr>
+          <w:lang w:val="en-GB"/>
+        </w:rPr>
+      </w:pPr>
+      <w:r>
+        <w:rPr>
+          <w:lang w:val="en-GB"/>
+        </w:rPr>
+        <w:t>C1</w:t>
+      </w:r>
+      <w:r>
+        <w:rPr>
+          <w:lang w:val="en-GB"/>
+        </w:rPr>
+        <w:tab/>
+        <w:t>--</w:t>
+      </w:r>
+      <w:r>
+        <w:rPr>
+          <w:lang w:val="en-GB"/>
+        </w:rPr>
+        <w:tab/>
+        <w:t>--</w:t>
+      </w:r>
+      <w:r>
+        <w:rPr>
+          <w:lang w:val="en-GB"/>
+        </w:rPr>
+        <w:tab/>
+        <w:t>capacitor, 470nF</w:t>
+      </w:r>
+    </w:p>
+    <w:p>
+      <w:pPr>
+        <w:rPr>
+          <w:lang w:val="es-ES"/>
+        </w:rPr>
+      </w:pPr>
+      <w:r>
+        <w:rPr>
+          <w:lang w:val="es-ES"/>
+        </w:rPr>
+        <w:t>C2</w:t>
+      </w:r>
+      <w:r>
+        <w:rPr>
+          <w:lang w:val="es-ES"/>
+        </w:rPr>
+        <w:tab/>
+        <w:t>--</w:t>
+      </w:r>
+      <w:r>
+        <w:rPr>
+          <w:lang w:val="es-ES"/>
+        </w:rPr>
+        <w:tab/>
+        <w:t>--</w:t>
+      </w:r>
+      <w:r>
+        <w:rPr>
+          <w:lang w:val="es-ES"/>
+        </w:rPr>
+        <w:tab/>
+        <w:t>capacitor, 100pF</w:t>
+      </w:r>
+    </w:p>
+    <w:p>
+      <w:pPr>
+        <w:rPr>
+          <w:lang w:val="es-ES"/>
+        </w:rPr>
+      </w:pPr>
+      <w:r>
+        <w:rPr>
+          <w:lang w:val="es-ES"/>
+        </w:rPr>
+        <w:t>C3</w:t>
+      </w:r>
+      <w:r>
+        <w:rPr>
+          <w:lang w:val="es-ES"/>
+        </w:rPr>
+        <w:tab/>
+        <w:t>--</w:t>
+      </w:r>
+      <w:r>
+        <w:rPr>
+          <w:lang w:val="es-ES"/>
+        </w:rPr>
+        <w:tab/>
+        <w:t>--</w:t>
+      </w:r>
+      <w:r>
+        <w:rPr>
+          <w:lang w:val="es-ES"/>
+        </w:rPr>
+        <w:tab/>
+        <w:t>capacitor, 220nF</w:t>
+      </w:r>
+    </w:p>
+    <w:p>
+      <w:pPr>
+        <w:rPr>
+          <w:lang w:val="es-ES"/>
+        </w:rPr>
+      </w:pPr>
+      <w:r>
+        <w:rPr>
+          <w:lang w:val="es-ES"/>
+        </w:rPr>
+        <w:t>C4</w:t>
+      </w:r>
+      <w:r>
+        <w:rPr>
+          <w:lang w:val="es-ES"/>
+        </w:rPr>
+        <w:tab/>
+        <w:t>--</w:t>
+      </w:r>
+      <w:r>
+        <w:rPr>
+          <w:lang w:val="es-ES"/>
+        </w:rPr>
+        <w:tab/>
+        <w:t>--</w:t>
+      </w:r>
+      <w:r>
+        <w:rPr>
+          <w:lang w:val="es-ES"/>
+        </w:rPr>
+        <w:tab/>
+        <w:t>capacitor, 22nF</w:t>
+      </w:r>
+    </w:p>
+    <w:p>
+      <w:pPr>
+        <w:rPr>
+          <w:lang w:val="es-ES"/>
+        </w:rPr>
+      </w:pPr>
+      <w:r>
+        <w:rPr>
+          <w:lang w:val="es-ES"/>
+        </w:rPr>
+        <w:t>C5</w:t>
+      </w:r>
+      <w:r>
+        <w:rPr>
+          <w:lang w:val="es-ES"/>
+        </w:rPr>
+        <w:tab/>
+        <w:t>--</w:t>
+      </w:r>
+      <w:r>
+        <w:rPr>
+          <w:lang w:val="es-ES"/>
+        </w:rPr>
+        <w:tab/>
+        <w:t>--</w:t>
+      </w:r>
+      <w:r>
+        <w:rPr>
+          <w:lang w:val="es-ES"/>
+        </w:rPr>
+        <w:tab/>
+        <w:t>capacitor, 47µF</w:t>
+      </w:r>
+    </w:p>
+    <w:p>
+      <w:pPr>
+        <w:rPr>
+          <w:lang w:val="es-ES"/>
+        </w:rPr>
+      </w:pPr>
+      <w:r>
+        <w:rPr>
+          <w:lang w:val="es-ES"/>
+        </w:rPr>
+        <w:t>C6</w:t>
+      </w:r>
+      <w:r>
+        <w:rPr>
+          <w:lang w:val="es-ES"/>
+        </w:rPr>
+        <w:tab/>
+        <w:t>--</w:t>
+      </w:r>
+      <w:r>
+        <w:rPr>
+          <w:lang w:val="es-ES"/>
+        </w:rPr>
+        <w:tab/>
+        <w:t>--</w:t>
+      </w:r>
+      <w:r>
+        <w:rPr>
+          <w:lang w:val="es-ES"/>
+        </w:rPr>
+        <w:tab/>
+        <w:t>capacitor, 47µF</w:t>
+      </w:r>
+    </w:p>
+    <w:p>
+      <w:pPr>
+        <w:rPr>
+          <w:lang w:val="es-ES"/>
+        </w:rPr>
+      </w:pPr>
+      <w:r>
+        <w:rPr>
+          <w:lang w:val="es-ES"/>
+        </w:rPr>
+        <w:t>C7</w:t>
+      </w:r>
+      <w:r>
+        <w:rPr>
+          <w:lang w:val="es-ES"/>
+        </w:rPr>
+        <w:tab/>
+        <w:t>--</w:t>
+      </w:r>
+      <w:r>
+        <w:rPr>
+          <w:lang w:val="es-ES"/>
+        </w:rPr>
+        <w:tab/>
+        <w:t>--</w:t>
+      </w:r>
+      <w:r>
+        <w:rPr>
+          <w:lang w:val="es-ES"/>
+        </w:rPr>
+        <w:tab/>
+        <w:t>capacitor, 1µF</w:t>
+      </w:r>
+    </w:p>
+    <w:p>
+      <w:r>
+        <w:t>D1</w:t>
+      </w:r>
+      <w:r>
+        <w:tab/>
+        <w:t>OnSemi</w:t>
+      </w:r>
+      <w:r>
+        <w:tab/>
+        <w:t>1N4148</w:t>
+      </w:r>
+      <w:r>
+        <w:tab/>
+        <w:t>diode</w:t>
+      </w:r>
+    </w:p>
+    <w:p>
+      <w:r>
+        <w:t>D2</w:t>
+      </w:r>
+      <w:r>
+        <w:tab/>
+        <w:t>OnSemi</w:t>
+      </w:r>
+      <w:r>
+        <w:tab/>
+        <w:t>1N4148</w:t>
+      </w:r>
+      <w:r>
+        <w:tab/>
+        <w:t>diode</w:t>
+      </w:r>
+    </w:p>
+    <w:p>
+      <w:r>
+        <w:t>R</w:t>
+      </w:r>
+      <w:r>
+        <w:tab/>
+        <w:t>--</w:t>
+      </w:r>
+      <w:r>
+        <w:tab/>
+        <w:t>--</w:t>
+      </w:r>
+      <w:r>
+        <w:tab/>
+        <w:t>resistor, 250K</w:t>
+      </w:r>
+    </w:p>
+    <w:p>
+      <w:r>
+        <w:t>R1</w:t>
+      </w:r>
+      <w:r>
+        <w:tab/>
+        <w:t>--</w:t>
+      </w:r>
+      <w:r>
+        <w:tab/>
+        <w:t>--</w:t>
+      </w:r>
+      <w:r>
+        <w:tab/>
+        <w:t>resistor, 10K</w:t>
+      </w:r>
+    </w:p>
+    <w:p>
+      <w:r>
+        <w:t>R2</w:t>
+      </w:r>
+      <w:r>
+        <w:tab/>
+        <w:t>--</w:t>
+      </w:r>
+      <w:r>
+        <w:tab/>
+        <w:t>--</w:t>
+      </w:r>
+      <w:r>
+        <w:tab/>
+        <w:t>resistor, 10K</w:t>
+      </w:r>
+    </w:p>
+    <w:p>
+      <w:r>
+        <w:t>R3</w:t>
+      </w:r>
+      <w:r>
+        <w:tab/>
+        <w:t>--</w:t>
+      </w:r>
+      <w:r>
+        <w:tab/>
+        <w:t>--</w:t>
+      </w:r>
+      <w:r>
+        <w:tab/>
+        <w:t>resistor, 100K</w:t>
+      </w:r>
+    </w:p>
+    <w:p>
+      <w:r>
+        <w:t>R4</w:t>
+      </w:r>
+      <w:r>
+        <w:tab/>
+        <w:t>--</w:t>
+      </w:r>
+      <w:r>
+        <w:tab/>
+        <w:t>--</w:t>
+      </w:r>
+      <w:r>
+        <w:tab/>
+        <w:t>resistor, 10K</w:t>
+      </w:r>
+    </w:p>
+    <w:p>
+      <w:r>
+        <w:t>R5</w:t>
+      </w:r>
+      <w:r>
+        <w:tab/>
+        <w:t>--</w:t>
+      </w:r>
+      <w:r>
+        <w:tab/>
+        <w:t>--</w:t>
+      </w:r>
+      <w:r>
+        <w:tab/>
+        <w:t>resistor, 10K</w:t>
+      </w:r>
+    </w:p>
+    <w:p>
+      <w:r>
+        <w:t>R6</w:t>
+      </w:r>
+      <w:r>
+        <w:tab/>
+        <w:t>--</w:t>
+      </w:r>
+      <w:r>
+        <w:tab/>
+        <w:t>--</w:t>
+      </w:r>
+      <w:r>
+        <w:tab/>
+        <w:t>resistor, 1M</w:t>
+      </w:r>
+    </w:p>
+    <w:p>
+      <w:pPr>
+        <w:rPr>
+          <w:lang w:val="en-GB"/>
+        </w:rPr>
+      </w:pPr>
+      <w:r>
+        <w:rPr>
+          <w:lang w:val="en-GB"/>
+        </w:rPr>
+        <w:t>R8</w:t>
+      </w:r>
+      <w:r>
+        <w:rPr>
+          <w:lang w:val="en-GB"/>
+        </w:rPr>
+        <w:tab/>
+        <w:t>--</w:t>
+      </w:r>
+      <w:r>
+        <w:rPr>
+          <w:lang w:val="en-GB"/>
+        </w:rPr>
+        <w:tab/>
+        <w:t>--</w:t>
+      </w:r>
+      <w:r>
+        <w:rPr>
+          <w:lang w:val="en-GB"/>
+        </w:rPr>
+        <w:tab/>
+        <w:t>resistor, 1K</w:t>
+      </w:r>
+    </w:p>
+    <w:p>
+      <w:pPr>
+        <w:rPr>
+          <w:lang w:val="en-GB"/>
+        </w:rPr>
+      </w:pPr>
+      <w:r>
+        <w:rPr>
+          <w:lang w:val="en-GB"/>
+        </w:rPr>
+        <w:t>U1</w:t>
+      </w:r>
+      <w:r>
+        <w:rPr>
+          <w:lang w:val="en-GB"/>
+        </w:rPr>
+        <w:tab/>
+        <w:t>(unknown)</w:t>
+      </w:r>
+      <w:r>
+        <w:rPr>
+          <w:lang w:val="en-GB"/>
+        </w:rPr>
+        <w:tab/>
+        <w:t>TL072</w:t>
+      </w:r>
+      <w:r>
+        <w:rPr>
+          <w:lang w:val="en-GB"/>
+        </w:rPr>
+        <w:tab/>
+        <w:t>(unknown 3rd party model)</w:t>
+      </w:r>
+    </w:p>
+    <w:p>
+      <w:pPr>
+        <w:rPr>
+          <w:lang w:val="en-GB"/>
+        </w:rPr>
+        <w:sectPr>
+          <w:type w:val="continuous"/>
+          <w:pgSz w:w="11906" w:h="16838"/>
+          <w:pgMar w:top="851" w:right="849" w:bottom="709" w:left="851" w:header="708" w:footer="708" w:gutter="0"/>
+          <w:cols w:num="2" w:space="708"/>
+          <w:docGrid w:linePitch="360"/>
+        </w:sectPr>
+      </w:pPr>
+    </w:p>
+    <w:p>
+      <w:pPr>
+        <w:rPr>
+          <w:lang w:val="en-GB"/>
+        </w:rPr>
+      </w:pPr>
+    </w:p>
+    <w:p>
+      <w:pPr>
+        <w:rPr>
+          <w:lang w:val="en-GB"/>
+        </w:rPr>
+      </w:pPr>
+      <w:r>
+        <w:rPr>
+          <w:lang w:val="en-GB"/>
+        </w:rPr>
+        <w:br w:type="page"/>
+      </w:r>
+    </w:p>
+    <w:p>
+      <w:pPr>
+        <w:rPr>
+          <w:lang w:val="en-GB"/>
+        </w:rPr>
+      </w:pPr>
+      <w:r>
+        <w:rPr>
+          <w:lang w:val="en-GB"/>
+        </w:rPr>
+        <w:lastRenderedPageBreak/>
+        <w:t>Greenringer oct up</w:t>
+      </w:r>
+    </w:p>
+    <w:p>
+      <w:pPr>
+        <w:rPr>
+          <w:lang w:val="en-GB"/>
+        </w:rPr>
+      </w:pPr>
       <w:r>
         <w:rPr>
           <w:noProof/>
         </w:rPr>
-        <w:lastRenderedPageBreak/>
         <w:drawing>
-          <wp:inline distT="0" distB="0" distL="0" distR="0" wp14:anchorId="5F48F16C" wp14:editId="12C50168">
-            <wp:extent cx="6480810" cy="3882390"/>
+          <wp:inline distT="0" distB="0" distL="0" distR="0" wp14:anchorId="1C7D4957" wp14:editId="6DA74E63">
+            <wp:extent cx="6480810" cy="3844290"/>
             <wp:effectExtent l="0" t="0" r="0" b="3810"/>
-            <wp:docPr id="18" name="Obraz 18"/>
+            <wp:docPr id="10" name="Obraz 10"/>
             <wp:cNvGraphicFramePr>
               <a:graphicFrameLocks xmlns:a="http://schemas.openxmlformats.org/drawingml/2006/main" noChangeAspect="1"/>
             </wp:cNvGraphicFramePr>
@@ -1929,7 +1942,7 @@
                   <pic:spPr>
                     <a:xfrm>
                       <a:off x="0" y="0"/>
-                      <a:ext cx="6480810" cy="3882390"/>
+                      <a:ext cx="6480810" cy="3844290"/>
                     </a:xfrm>
                     <a:prstGeom prst="rect">
                       <a:avLst/>
@@ -1943,15 +1956,20 @@
       </w:r>
     </w:p>
     <w:p>
+      <w:pPr>
+        <w:rPr>
+          <w:lang w:val="en-GB"/>
+        </w:rPr>
+      </w:pPr>
       <w:r>
         <w:rPr>
           <w:noProof/>
         </w:rPr>
         <w:drawing>
-          <wp:inline distT="0" distB="0" distL="0" distR="0" wp14:anchorId="23B9DDA4" wp14:editId="7E85C1BC">
-            <wp:extent cx="6480810" cy="3385185"/>
-            <wp:effectExtent l="0" t="0" r="0" b="5715"/>
-            <wp:docPr id="19" name="Obraz 19"/>
+          <wp:inline distT="0" distB="0" distL="0" distR="0" wp14:anchorId="5121DF0C" wp14:editId="2610070F">
+            <wp:extent cx="6480810" cy="3873500"/>
+            <wp:effectExtent l="0" t="0" r="0" b="0"/>
+            <wp:docPr id="15" name="Obraz 15"/>
             <wp:cNvGraphicFramePr>
               <a:graphicFrameLocks xmlns:a="http://schemas.openxmlformats.org/drawingml/2006/main" noChangeAspect="1"/>
             </wp:cNvGraphicFramePr>
@@ -1971,6 +1989,104 @@
                   <pic:spPr>
                     <a:xfrm>
                       <a:off x="0" y="0"/>
+                      <a:ext cx="6480810" cy="3873500"/>
+                    </a:xfrm>
+                    <a:prstGeom prst="rect">
+                      <a:avLst/>
+                    </a:prstGeom>
+                  </pic:spPr>
+                </pic:pic>
+              </a:graphicData>
+            </a:graphic>
+          </wp:inline>
+        </w:drawing>
+      </w:r>
+    </w:p>
+    <w:p>
+      <w:r>
+        <w:t>no widac ze czestotliwosc wieksza</w:t>
+      </w:r>
+      <w:r>
+        <w:t>…</w:t>
+      </w:r>
+    </w:p>
+    <w:p>
+      <w:r>
+        <w:t>na sinusoidzie 1kHz</w:t>
+      </w:r>
+    </w:p>
+    <w:p>
+      <w:r>
+        <w:rPr>
+          <w:noProof/>
+        </w:rPr>
+        <w:lastRenderedPageBreak/>
+        <w:drawing>
+          <wp:inline distT="0" distB="0" distL="0" distR="0" wp14:anchorId="5F48F16C" wp14:editId="12C50168">
+            <wp:extent cx="6480810" cy="3882390"/>
+            <wp:effectExtent l="0" t="0" r="0" b="3810"/>
+            <wp:docPr id="18" name="Obraz 18"/>
+            <wp:cNvGraphicFramePr>
+              <a:graphicFrameLocks xmlns:a="http://schemas.openxmlformats.org/drawingml/2006/main" noChangeAspect="1"/>
+            </wp:cNvGraphicFramePr>
+            <a:graphic xmlns:a="http://schemas.openxmlformats.org/drawingml/2006/main">
+              <a:graphicData uri="http://schemas.openxmlformats.org/drawingml/2006/picture">
+                <pic:pic xmlns:pic="http://schemas.openxmlformats.org/drawingml/2006/picture">
+                  <pic:nvPicPr>
+                    <pic:cNvPr id="1" name=""/>
+                    <pic:cNvPicPr/>
+                  </pic:nvPicPr>
+                  <pic:blipFill>
+                    <a:blip r:embed="rId25"/>
+                    <a:stretch>
+                      <a:fillRect/>
+                    </a:stretch>
+                  </pic:blipFill>
+                  <pic:spPr>
+                    <a:xfrm>
+                      <a:off x="0" y="0"/>
+                      <a:ext cx="6480810" cy="3882390"/>
+                    </a:xfrm>
+                    <a:prstGeom prst="rect">
+                      <a:avLst/>
+                    </a:prstGeom>
+                  </pic:spPr>
+                </pic:pic>
+              </a:graphicData>
+            </a:graphic>
+          </wp:inline>
+        </w:drawing>
+      </w:r>
+    </w:p>
+    <w:p>
+      <w:r>
+        <w:rPr>
+          <w:noProof/>
+        </w:rPr>
+        <w:drawing>
+          <wp:inline distT="0" distB="0" distL="0" distR="0" wp14:anchorId="23B9DDA4" wp14:editId="7E85C1BC">
+            <wp:extent cx="6480810" cy="3385185"/>
+            <wp:effectExtent l="0" t="0" r="0" b="5715"/>
+            <wp:docPr id="19" name="Obraz 19"/>
+            <wp:cNvGraphicFramePr>
+              <a:graphicFrameLocks xmlns:a="http://schemas.openxmlformats.org/drawingml/2006/main" noChangeAspect="1"/>
+            </wp:cNvGraphicFramePr>
+            <a:graphic xmlns:a="http://schemas.openxmlformats.org/drawingml/2006/main">
+              <a:graphicData uri="http://schemas.openxmlformats.org/drawingml/2006/picture">
+                <pic:pic xmlns:pic="http://schemas.openxmlformats.org/drawingml/2006/picture">
+                  <pic:nvPicPr>
+                    <pic:cNvPr id="1" name=""/>
+                    <pic:cNvPicPr/>
+                  </pic:nvPicPr>
+                  <pic:blipFill>
+                    <a:blip r:embed="rId26"/>
+                    <a:stretch>
+                      <a:fillRect/>
+                    </a:stretch>
+                  </pic:blipFill>
+                  <pic:spPr>
+                    <a:xfrm>
+                      <a:off x="0" y="0"/>
                       <a:ext cx="6480810" cy="3385185"/>
                     </a:xfrm>
                     <a:prstGeom prst="rect">
@@ -1994,7 +2110,7 @@
         <w:t>ale widać że nie tylko dodało harmoniczne tylko raczej przesunęło częstotliwości wyżej, co widać  w osłabionym peaku 1kHz</w:t>
       </w:r>
       <w:r>
-        <w:t xml:space="preserve"> i prawie równie silnym jak oryginalny peaku w 2kHz</w:t>
+        <w:t xml:space="preserve"> i prawie równie silnym jak oryginalny peak w 2kHz</w:t>
       </w:r>
     </w:p>
     <w:p>
@@ -2003,7 +2119,17 @@
       </w:r>
     </w:p>
     <w:p>
-      <w:r>
+      <w:pPr>
+        <w:rPr>
+          <w:b/>
+          <w:bCs/>
+        </w:rPr>
+      </w:pPr>
+      <w:r>
+        <w:rPr>
+          <w:b/>
+          <w:bCs/>
+        </w:rPr>
         <w:lastRenderedPageBreak/>
         <w:t>Tube screamer</w:t>
       </w:r>
@@ -2029,7 +2155,7 @@
                     <pic:cNvPicPr/>
                   </pic:nvPicPr>
                   <pic:blipFill>
-                    <a:blip r:embed="rId25"/>
+                    <a:blip r:embed="rId27"/>
                     <a:stretch>
                       <a:fillRect/>
                     </a:stretch>
@@ -2092,7 +2218,7 @@
                     <pic:cNvPicPr/>
                   </pic:nvPicPr>
                   <pic:blipFill>
-                    <a:blip r:embed="rId26">
+                    <a:blip r:embed="rId28">
                       <a:extLst>
                         <a:ext uri="{28A0092B-C50C-407E-A947-70E740481C1C}">
                           <a14:useLocalDpi xmlns:a14="http://schemas.microsoft.com/office/drawing/2010/main" val="0"/>
@@ -2174,6 +2300,9 @@
     </w:p>
     <w:p>
       <w:r>
+        <w:rPr>
+          <w:noProof/>
+        </w:rPr>
         <w:drawing>
           <wp:anchor distT="0" distB="0" distL="114300" distR="114300" simplePos="0" relativeHeight="251661824" behindDoc="1" locked="0" layoutInCell="1" allowOverlap="1" wp14:anchorId="61E2D170" wp14:editId="1D9FD236">
             <wp:simplePos x="0" y="0"/>
@@ -2206,7 +2335,7 @@
                     <pic:cNvPicPr/>
                   </pic:nvPicPr>
                   <pic:blipFill>
-                    <a:blip r:embed="rId27">
+                    <a:blip r:embed="rId29">
                       <a:extLst>
                         <a:ext uri="{28A0092B-C50C-407E-A947-70E740481C1C}">
                           <a14:useLocalDpi xmlns:a14="http://schemas.microsoft.com/office/drawing/2010/main" val="0"/>
@@ -2245,6 +2374,9 @@
     <w:p/>
     <w:p>
       <w:r>
+        <w:rPr>
+          <w:noProof/>
+        </w:rPr>
         <w:lastRenderedPageBreak/>
         <w:drawing>
           <wp:anchor distT="0" distB="0" distL="114300" distR="114300" simplePos="0" relativeHeight="251662848" behindDoc="1" locked="0" layoutInCell="1" allowOverlap="1" wp14:anchorId="0E205779" wp14:editId="0C4D7E58">
@@ -2278,7 +2410,7 @@
                     <pic:cNvPicPr/>
                   </pic:nvPicPr>
                   <pic:blipFill>
-                    <a:blip r:embed="rId28">
+                    <a:blip r:embed="rId30">
                       <a:extLst>
                         <a:ext uri="{28A0092B-C50C-407E-A947-70E740481C1C}">
                           <a14:useLocalDpi xmlns:a14="http://schemas.microsoft.com/office/drawing/2010/main" val="0"/>
@@ -2332,6 +2464,14 @@
     <w:p/>
     <w:p>
       <w:r>
+        <w:t>Różnicę stanowią oczywiście również inne użyte modele diod ucinających oraz</w:t>
+      </w:r>
+      <w:r>
+        <w:t xml:space="preserve"> wzmacniaczy operacyjnych, obok diod będących kolejnym obiektem modyfikacji efektów. W przypadku poprzedniego efektu, wzmacniacz TL072 używał tranzystorów typu FET, które pobierają mniej prądu, wydłużając czas życia baterii. Natomiast RC4558 używa tranzystorów bipolarnych, choć to oczywiście nie ich jedyna różnica. </w:t>
+      </w:r>
+    </w:p>
+    <w:p>
+      <w:r>
         <w:t>Wpływ na rzeczywisty sygnał</w:t>
       </w:r>
     </w:p>
@@ -2356,7 +2496,7 @@
                     <pic:cNvPicPr/>
                   </pic:nvPicPr>
                   <pic:blipFill>
-                    <a:blip r:embed="rId29"/>
+                    <a:blip r:embed="rId31"/>
                     <a:stretch>
                       <a:fillRect/>
                     </a:stretch>
@@ -2421,101 +2561,6 @@
             <wp:extent cx="6674088" cy="3870252"/>
             <wp:effectExtent l="0" t="0" r="0" b="0"/>
             <wp:docPr id="25" name="Obraz 25"/>
-            <wp:cNvGraphicFramePr>
-              <a:graphicFrameLocks xmlns:a="http://schemas.openxmlformats.org/drawingml/2006/main" noChangeAspect="1"/>
-            </wp:cNvGraphicFramePr>
-            <a:graphic xmlns:a="http://schemas.openxmlformats.org/drawingml/2006/main">
-              <a:graphicData uri="http://schemas.openxmlformats.org/drawingml/2006/picture">
-                <pic:pic xmlns:pic="http://schemas.openxmlformats.org/drawingml/2006/picture">
-                  <pic:nvPicPr>
-                    <pic:cNvPr id="1" name=""/>
-                    <pic:cNvPicPr/>
-                  </pic:nvPicPr>
-                  <pic:blipFill>
-                    <a:blip r:embed="rId30"/>
-                    <a:stretch>
-                      <a:fillRect/>
-                    </a:stretch>
-                  </pic:blipFill>
-                  <pic:spPr>
-                    <a:xfrm>
-                      <a:off x="0" y="0"/>
-                      <a:ext cx="6686744" cy="3877591"/>
-                    </a:xfrm>
-                    <a:prstGeom prst="rect">
-                      <a:avLst/>
-                    </a:prstGeom>
-                  </pic:spPr>
-                </pic:pic>
-              </a:graphicData>
-            </a:graphic>
-          </wp:inline>
-        </w:drawing>
-      </w:r>
-    </w:p>
-    <w:p>
-      <w:r>
-        <w:t>Popularna modyfikacja układu:</w:t>
-      </w:r>
-    </w:p>
-    <w:p>
-      <w:r>
-        <w:t>dodatkowy rezystor na wejściu</w:t>
-      </w:r>
-    </w:p>
-    <w:p>
-      <w:r>
-        <w:rPr>
-          <w:noProof/>
-        </w:rPr>
-        <w:drawing>
-          <wp:inline distT="0" distB="0" distL="0" distR="0" wp14:anchorId="705B84DB" wp14:editId="0204B787">
-            <wp:extent cx="1057275" cy="1828800"/>
-            <wp:effectExtent l="0" t="0" r="9525" b="0"/>
-            <wp:docPr id="26" name="Obraz 26"/>
-            <wp:cNvGraphicFramePr>
-              <a:graphicFrameLocks xmlns:a="http://schemas.openxmlformats.org/drawingml/2006/main" noChangeAspect="1"/>
-            </wp:cNvGraphicFramePr>
-            <a:graphic xmlns:a="http://schemas.openxmlformats.org/drawingml/2006/main">
-              <a:graphicData uri="http://schemas.openxmlformats.org/drawingml/2006/picture">
-                <pic:pic xmlns:pic="http://schemas.openxmlformats.org/drawingml/2006/picture">
-                  <pic:nvPicPr>
-                    <pic:cNvPr id="1" name=""/>
-                    <pic:cNvPicPr/>
-                  </pic:nvPicPr>
-                  <pic:blipFill>
-                    <a:blip r:embed="rId31"/>
-                    <a:stretch>
-                      <a:fillRect/>
-                    </a:stretch>
-                  </pic:blipFill>
-                  <pic:spPr>
-                    <a:xfrm>
-                      <a:off x="0" y="0"/>
-                      <a:ext cx="1057275" cy="1828800"/>
-                    </a:xfrm>
-                    <a:prstGeom prst="rect">
-                      <a:avLst/>
-                    </a:prstGeom>
-                  </pic:spPr>
-                </pic:pic>
-              </a:graphicData>
-            </a:graphic>
-          </wp:inline>
-        </w:drawing>
-      </w:r>
-    </w:p>
-    <w:p>
-      <w:r>
-        <w:rPr>
-          <w:noProof/>
-        </w:rPr>
-        <w:lastRenderedPageBreak/>
-        <w:drawing>
-          <wp:inline distT="0" distB="0" distL="0" distR="0" wp14:anchorId="61008B5A" wp14:editId="708158D3">
-            <wp:extent cx="6480810" cy="3827145"/>
-            <wp:effectExtent l="0" t="0" r="0" b="1905"/>
-            <wp:docPr id="27" name="Obraz 27"/>
             <wp:cNvGraphicFramePr>
               <a:graphicFrameLocks xmlns:a="http://schemas.openxmlformats.org/drawingml/2006/main" noChangeAspect="1"/>
             </wp:cNvGraphicFramePr>
@@ -2535,6 +2580,134 @@
                   <pic:spPr>
                     <a:xfrm>
                       <a:off x="0" y="0"/>
+                      <a:ext cx="6686744" cy="3877591"/>
+                    </a:xfrm>
+                    <a:prstGeom prst="rect">
+                      <a:avLst/>
+                    </a:prstGeom>
+                  </pic:spPr>
+                </pic:pic>
+              </a:graphicData>
+            </a:graphic>
+          </wp:inline>
+        </w:drawing>
+      </w:r>
+    </w:p>
+    <w:p>
+      <w:r>
+        <w:t>Popularna modyfikacja układu:</w:t>
+      </w:r>
+    </w:p>
+    <w:p>
+      <w:r>
+        <w:t>dodatkowy rezystor na wejściu</w:t>
+      </w:r>
+    </w:p>
+    <w:p>
+      <w:r>
+        <w:rPr>
+          <w:noProof/>
+        </w:rPr>
+        <w:drawing>
+          <wp:anchor distT="0" distB="0" distL="114300" distR="114300" simplePos="0" relativeHeight="251663872" behindDoc="1" locked="0" layoutInCell="1" allowOverlap="1" wp14:anchorId="705B84DB" wp14:editId="3CA65EE1">
+            <wp:simplePos x="0" y="0"/>
+            <wp:positionH relativeFrom="column">
+              <wp:posOffset>0</wp:posOffset>
+            </wp:positionH>
+            <wp:positionV relativeFrom="paragraph">
+              <wp:posOffset>1905</wp:posOffset>
+            </wp:positionV>
+            <wp:extent cx="1057275" cy="1828800"/>
+            <wp:effectExtent l="0" t="0" r="9525" b="0"/>
+            <wp:wrapTight wrapText="bothSides">
+              <wp:wrapPolygon edited="0">
+                <wp:start x="0" y="0"/>
+                <wp:lineTo x="0" y="21375"/>
+                <wp:lineTo x="21405" y="21375"/>
+                <wp:lineTo x="21405" y="0"/>
+                <wp:lineTo x="0" y="0"/>
+              </wp:wrapPolygon>
+            </wp:wrapTight>
+            <wp:docPr id="26" name="Obraz 26"/>
+            <wp:cNvGraphicFramePr>
+              <a:graphicFrameLocks xmlns:a="http://schemas.openxmlformats.org/drawingml/2006/main" noChangeAspect="1"/>
+            </wp:cNvGraphicFramePr>
+            <a:graphic xmlns:a="http://schemas.openxmlformats.org/drawingml/2006/main">
+              <a:graphicData uri="http://schemas.openxmlformats.org/drawingml/2006/picture">
+                <pic:pic xmlns:pic="http://schemas.openxmlformats.org/drawingml/2006/picture">
+                  <pic:nvPicPr>
+                    <pic:cNvPr id="1" name=""/>
+                    <pic:cNvPicPr/>
+                  </pic:nvPicPr>
+                  <pic:blipFill>
+                    <a:blip r:embed="rId33">
+                      <a:extLst>
+                        <a:ext uri="{28A0092B-C50C-407E-A947-70E740481C1C}">
+                          <a14:useLocalDpi xmlns:a14="http://schemas.microsoft.com/office/drawing/2010/main" val="0"/>
+                        </a:ext>
+                      </a:extLst>
+                    </a:blip>
+                    <a:stretch>
+                      <a:fillRect/>
+                    </a:stretch>
+                  </pic:blipFill>
+                  <pic:spPr>
+                    <a:xfrm>
+                      <a:off x="0" y="0"/>
+                      <a:ext cx="1057275" cy="1828800"/>
+                    </a:xfrm>
+                    <a:prstGeom prst="rect">
+                      <a:avLst/>
+                    </a:prstGeom>
+                  </pic:spPr>
+                </pic:pic>
+              </a:graphicData>
+            </a:graphic>
+            <wp14:sizeRelH relativeFrom="page">
+              <wp14:pctWidth>0</wp14:pctWidth>
+            </wp14:sizeRelH>
+            <wp14:sizeRelV relativeFrom="page">
+              <wp14:pctHeight>0</wp14:pctHeight>
+            </wp14:sizeRelV>
+          </wp:anchor>
+        </w:drawing>
+      </w:r>
+      <w:r>
+        <w:t>Modyfikacja ta ma na celu zabezpieczenie układu w przypadku nagłego wyjęcia kabla z sygnałem z wejścia. W takiej sytuacji pozostałe sygnały zamiast przejść przez układ mają gdzie uciec do ziemi. W przeciwnym wypadku możliwe jest spotkanie się z charakterystycznym dźwiękiem „pyknięcia”.</w:t>
+      </w:r>
+    </w:p>
+    <w:p/>
+    <w:p/>
+    <w:p>
+      <w:r>
+        <w:rPr>
+          <w:noProof/>
+        </w:rPr>
+        <w:lastRenderedPageBreak/>
+        <w:drawing>
+          <wp:inline distT="0" distB="0" distL="0" distR="0" wp14:anchorId="61008B5A" wp14:editId="708158D3">
+            <wp:extent cx="6480810" cy="3827145"/>
+            <wp:effectExtent l="0" t="0" r="0" b="1905"/>
+            <wp:docPr id="27" name="Obraz 27"/>
+            <wp:cNvGraphicFramePr>
+              <a:graphicFrameLocks xmlns:a="http://schemas.openxmlformats.org/drawingml/2006/main" noChangeAspect="1"/>
+            </wp:cNvGraphicFramePr>
+            <a:graphic xmlns:a="http://schemas.openxmlformats.org/drawingml/2006/main">
+              <a:graphicData uri="http://schemas.openxmlformats.org/drawingml/2006/picture">
+                <pic:pic xmlns:pic="http://schemas.openxmlformats.org/drawingml/2006/picture">
+                  <pic:nvPicPr>
+                    <pic:cNvPr id="1" name=""/>
+                    <pic:cNvPicPr/>
+                  </pic:nvPicPr>
+                  <pic:blipFill>
+                    <a:blip r:embed="rId34"/>
+                    <a:stretch>
+                      <a:fillRect/>
+                    </a:stretch>
+                  </pic:blipFill>
+                  <pic:spPr>
+                    <a:xfrm>
+                      <a:off x="0" y="0"/>
                       <a:ext cx="6480810" cy="3827145"/>
                     </a:xfrm>
                     <a:prstGeom prst="rect">
@@ -2553,6 +2726,533 @@
         <w:t>Nie widze roznicy tbh</w:t>
       </w:r>
     </w:p>
+    <w:p>
+      <w:r>
+        <w:br w:type="page"/>
+      </w:r>
+    </w:p>
+    <w:p>
+      <w:r>
+        <w:lastRenderedPageBreak/>
+        <w:t>Potencjalna modyfikacja:</w:t>
+      </w:r>
+    </w:p>
+    <w:p>
+      <w:r>
+        <w:rPr>
+          <w:noProof/>
+        </w:rPr>
+        <w:drawing>
+          <wp:inline distT="0" distB="0" distL="0" distR="0" wp14:anchorId="7C74E236" wp14:editId="2F963823">
+            <wp:extent cx="6480810" cy="3518535"/>
+            <wp:effectExtent l="0" t="0" r="0" b="5715"/>
+            <wp:docPr id="31" name="Obraz 31"/>
+            <wp:cNvGraphicFramePr>
+              <a:graphicFrameLocks xmlns:a="http://schemas.openxmlformats.org/drawingml/2006/main" noChangeAspect="1"/>
+            </wp:cNvGraphicFramePr>
+            <a:graphic xmlns:a="http://schemas.openxmlformats.org/drawingml/2006/main">
+              <a:graphicData uri="http://schemas.openxmlformats.org/drawingml/2006/picture">
+                <pic:pic xmlns:pic="http://schemas.openxmlformats.org/drawingml/2006/picture">
+                  <pic:nvPicPr>
+                    <pic:cNvPr id="1" name=""/>
+                    <pic:cNvPicPr/>
+                  </pic:nvPicPr>
+                  <pic:blipFill>
+                    <a:blip r:embed="rId35"/>
+                    <a:stretch>
+                      <a:fillRect/>
+                    </a:stretch>
+                  </pic:blipFill>
+                  <pic:spPr>
+                    <a:xfrm>
+                      <a:off x="0" y="0"/>
+                      <a:ext cx="6480810" cy="3518535"/>
+                    </a:xfrm>
+                    <a:prstGeom prst="rect">
+                      <a:avLst/>
+                    </a:prstGeom>
+                  </pic:spPr>
+                </pic:pic>
+              </a:graphicData>
+            </a:graphic>
+          </wp:inline>
+        </w:drawing>
+      </w:r>
+    </w:p>
+    <w:p>
+      <w:r>
+        <w:t>Dwa etapy ucinania – hard na diodach LED (Vf = 2.9V) i soft na diodach silikonowych (Vf = 0.7V)</w:t>
+      </w:r>
+    </w:p>
+    <w:p>
+      <w:r>
+        <w:rPr>
+          <w:noProof/>
+        </w:rPr>
+        <w:drawing>
+          <wp:inline distT="0" distB="0" distL="0" distR="0" wp14:anchorId="24C2CDFE" wp14:editId="42DC0F2E">
+            <wp:extent cx="6480810" cy="3233420"/>
+            <wp:effectExtent l="0" t="0" r="0" b="5080"/>
+            <wp:docPr id="29" name="Obraz 29" descr="Obraz zawierający tekst, monitor&#10;&#10;Opis wygenerowany automatycznie"/>
+            <wp:cNvGraphicFramePr>
+              <a:graphicFrameLocks xmlns:a="http://schemas.openxmlformats.org/drawingml/2006/main" noChangeAspect="1"/>
+            </wp:cNvGraphicFramePr>
+            <a:graphic xmlns:a="http://schemas.openxmlformats.org/drawingml/2006/main">
+              <a:graphicData uri="http://schemas.openxmlformats.org/drawingml/2006/picture">
+                <pic:pic xmlns:pic="http://schemas.openxmlformats.org/drawingml/2006/picture">
+                  <pic:nvPicPr>
+                    <pic:cNvPr id="29" name="Obraz 29" descr="Obraz zawierający tekst, monitor&#10;&#10;Opis wygenerowany automatycznie"/>
+                    <pic:cNvPicPr/>
+                  </pic:nvPicPr>
+                  <pic:blipFill>
+                    <a:blip r:embed="rId36"/>
+                    <a:stretch>
+                      <a:fillRect/>
+                    </a:stretch>
+                  </pic:blipFill>
+                  <pic:spPr>
+                    <a:xfrm>
+                      <a:off x="0" y="0"/>
+                      <a:ext cx="6480810" cy="3233420"/>
+                    </a:xfrm>
+                    <a:prstGeom prst="rect">
+                      <a:avLst/>
+                    </a:prstGeom>
+                  </pic:spPr>
+                </pic:pic>
+              </a:graphicData>
+            </a:graphic>
+          </wp:inline>
+        </w:drawing>
+      </w:r>
+    </w:p>
+    <w:p>
+      <w:r>
+        <w:t>Po pierwszym etapie ucinania na diodach LED:</w:t>
+      </w:r>
+    </w:p>
+    <w:p>
+      <w:r>
+        <w:rPr>
+          <w:noProof/>
+        </w:rPr>
+        <w:lastRenderedPageBreak/>
+        <w:drawing>
+          <wp:inline distT="0" distB="0" distL="0" distR="0" wp14:anchorId="2745DFCB" wp14:editId="4EC1D039">
+            <wp:extent cx="6480810" cy="3215005"/>
+            <wp:effectExtent l="0" t="0" r="0" b="4445"/>
+            <wp:docPr id="32" name="Obraz 32"/>
+            <wp:cNvGraphicFramePr>
+              <a:graphicFrameLocks xmlns:a="http://schemas.openxmlformats.org/drawingml/2006/main" noChangeAspect="1"/>
+            </wp:cNvGraphicFramePr>
+            <a:graphic xmlns:a="http://schemas.openxmlformats.org/drawingml/2006/main">
+              <a:graphicData uri="http://schemas.openxmlformats.org/drawingml/2006/picture">
+                <pic:pic xmlns:pic="http://schemas.openxmlformats.org/drawingml/2006/picture">
+                  <pic:nvPicPr>
+                    <pic:cNvPr id="1" name=""/>
+                    <pic:cNvPicPr/>
+                  </pic:nvPicPr>
+                  <pic:blipFill>
+                    <a:blip r:embed="rId37"/>
+                    <a:stretch>
+                      <a:fillRect/>
+                    </a:stretch>
+                  </pic:blipFill>
+                  <pic:spPr>
+                    <a:xfrm>
+                      <a:off x="0" y="0"/>
+                      <a:ext cx="6480810" cy="3215005"/>
+                    </a:xfrm>
+                    <a:prstGeom prst="rect">
+                      <a:avLst/>
+                    </a:prstGeom>
+                  </pic:spPr>
+                </pic:pic>
+              </a:graphicData>
+            </a:graphic>
+          </wp:inline>
+        </w:drawing>
+      </w:r>
+    </w:p>
+    <w:p>
+      <w:r>
+        <w:br w:type="page"/>
+      </w:r>
+    </w:p>
+    <w:p>
+      <w:r>
+        <w:lastRenderedPageBreak/>
+        <w:t>Alternatywny sposób osiągania dźwięku typu przester, nazywanego jednak fuzz ze względu na wyraźnie inny charakter osiąganego brzmienia, zbudowany na tranzystorach zamiast wzmacniaczy operacyjnych z diodami:</w:t>
+      </w:r>
+    </w:p>
+    <w:p>
+      <w:pPr>
+        <w:jc w:val="center"/>
+      </w:pPr>
+      <w:r>
+        <w:rPr>
+          <w:noProof/>
+        </w:rPr>
+        <w:drawing>
+          <wp:inline distT="0" distB="0" distL="0" distR="0" wp14:anchorId="194C7D1C" wp14:editId="479EA150">
+            <wp:extent cx="5662225" cy="4589253"/>
+            <wp:effectExtent l="0" t="0" r="0" b="1905"/>
+            <wp:docPr id="33" name="Obraz 33" descr="Obraz zawierający tekst, mapa, komputer, jasne&#10;&#10;Opis wygenerowany automatycznie"/>
+            <wp:cNvGraphicFramePr>
+              <a:graphicFrameLocks xmlns:a="http://schemas.openxmlformats.org/drawingml/2006/main" noChangeAspect="1"/>
+            </wp:cNvGraphicFramePr>
+            <a:graphic xmlns:a="http://schemas.openxmlformats.org/drawingml/2006/main">
+              <a:graphicData uri="http://schemas.openxmlformats.org/drawingml/2006/picture">
+                <pic:pic xmlns:pic="http://schemas.openxmlformats.org/drawingml/2006/picture">
+                  <pic:nvPicPr>
+                    <pic:cNvPr id="33" name="Obraz 33" descr="Obraz zawierający tekst, mapa, komputer, jasne&#10;&#10;Opis wygenerowany automatycznie"/>
+                    <pic:cNvPicPr/>
+                  </pic:nvPicPr>
+                  <pic:blipFill>
+                    <a:blip r:embed="rId38"/>
+                    <a:stretch>
+                      <a:fillRect/>
+                    </a:stretch>
+                  </pic:blipFill>
+                  <pic:spPr>
+                    <a:xfrm>
+                      <a:off x="0" y="0"/>
+                      <a:ext cx="5673343" cy="4598264"/>
+                    </a:xfrm>
+                    <a:prstGeom prst="rect">
+                      <a:avLst/>
+                    </a:prstGeom>
+                  </pic:spPr>
+                </pic:pic>
+              </a:graphicData>
+            </a:graphic>
+          </wp:inline>
+        </w:drawing>
+      </w:r>
+    </w:p>
+    <w:p>
+      <w:r>
+        <w:t>Wpływ na sygnał rzeczywisty:</w:t>
+      </w:r>
+    </w:p>
+    <w:p>
+      <w:pPr>
+        <w:jc w:val="center"/>
+      </w:pPr>
+      <w:r>
+        <w:rPr>
+          <w:noProof/>
+        </w:rPr>
+        <w:drawing>
+          <wp:inline distT="0" distB="0" distL="0" distR="0" wp14:anchorId="468B46F5" wp14:editId="77EB5CDF">
+            <wp:extent cx="6193766" cy="3944687"/>
+            <wp:effectExtent l="0" t="0" r="0" b="0"/>
+            <wp:docPr id="34" name="Obraz 34"/>
+            <wp:cNvGraphicFramePr>
+              <a:graphicFrameLocks xmlns:a="http://schemas.openxmlformats.org/drawingml/2006/main" noChangeAspect="1"/>
+            </wp:cNvGraphicFramePr>
+            <a:graphic xmlns:a="http://schemas.openxmlformats.org/drawingml/2006/main">
+              <a:graphicData uri="http://schemas.openxmlformats.org/drawingml/2006/picture">
+                <pic:pic xmlns:pic="http://schemas.openxmlformats.org/drawingml/2006/picture">
+                  <pic:nvPicPr>
+                    <pic:cNvPr id="1" name=""/>
+                    <pic:cNvPicPr/>
+                  </pic:nvPicPr>
+                  <pic:blipFill>
+                    <a:blip r:embed="rId39"/>
+                    <a:stretch>
+                      <a:fillRect/>
+                    </a:stretch>
+                  </pic:blipFill>
+                  <pic:spPr>
+                    <a:xfrm>
+                      <a:off x="0" y="0"/>
+                      <a:ext cx="6197131" cy="3946830"/>
+                    </a:xfrm>
+                    <a:prstGeom prst="rect">
+                      <a:avLst/>
+                    </a:prstGeom>
+                  </pic:spPr>
+                </pic:pic>
+              </a:graphicData>
+            </a:graphic>
+          </wp:inline>
+        </w:drawing>
+      </w:r>
+    </w:p>
+    <w:p>
+      <w:r>
+        <w:lastRenderedPageBreak/>
+        <w:t>Wpływ na sinusoidę:</w:t>
+      </w:r>
+    </w:p>
+    <w:p>
+      <w:r>
+        <w:rPr>
+          <w:noProof/>
+        </w:rPr>
+        <w:drawing>
+          <wp:inline distT="0" distB="0" distL="0" distR="0" wp14:anchorId="7DFEBD96" wp14:editId="37157F4F">
+            <wp:extent cx="6480810" cy="4142740"/>
+            <wp:effectExtent l="0" t="0" r="0" b="0"/>
+            <wp:docPr id="35" name="Obraz 35"/>
+            <wp:cNvGraphicFramePr>
+              <a:graphicFrameLocks xmlns:a="http://schemas.openxmlformats.org/drawingml/2006/main" noChangeAspect="1"/>
+            </wp:cNvGraphicFramePr>
+            <a:graphic xmlns:a="http://schemas.openxmlformats.org/drawingml/2006/main">
+              <a:graphicData uri="http://schemas.openxmlformats.org/drawingml/2006/picture">
+                <pic:pic xmlns:pic="http://schemas.openxmlformats.org/drawingml/2006/picture">
+                  <pic:nvPicPr>
+                    <pic:cNvPr id="1" name=""/>
+                    <pic:cNvPicPr/>
+                  </pic:nvPicPr>
+                  <pic:blipFill>
+                    <a:blip r:embed="rId40"/>
+                    <a:stretch>
+                      <a:fillRect/>
+                    </a:stretch>
+                  </pic:blipFill>
+                  <pic:spPr>
+                    <a:xfrm>
+                      <a:off x="0" y="0"/>
+                      <a:ext cx="6480810" cy="4142740"/>
+                    </a:xfrm>
+                    <a:prstGeom prst="rect">
+                      <a:avLst/>
+                    </a:prstGeom>
+                  </pic:spPr>
+                </pic:pic>
+              </a:graphicData>
+            </a:graphic>
+          </wp:inline>
+        </w:drawing>
+      </w:r>
+    </w:p>
+    <w:p>
+      <w:r>
+        <w:t>Wejście układu stanowi tranzystor o dużym wzmocnieniu sygnału ale małej impedancji, co zwykle jest niepożądane, dlatego zalecane jest umieszczać przedstawiony wyżej układ przed innymi efektami.</w:t>
+      </w:r>
+    </w:p>
+    <w:p>
+      <w:r>
+        <w:t>Sinosiuda, wzmocnienie:</w:t>
+      </w:r>
+    </w:p>
+    <w:p>
+      <w:r>
+        <w:rPr>
+          <w:noProof/>
+        </w:rPr>
+        <w:drawing>
+          <wp:inline distT="0" distB="0" distL="0" distR="0" wp14:anchorId="27D911AC" wp14:editId="47B05C95">
+            <wp:extent cx="6480810" cy="4138295"/>
+            <wp:effectExtent l="0" t="0" r="0" b="0"/>
+            <wp:docPr id="36" name="Obraz 36"/>
+            <wp:cNvGraphicFramePr>
+              <a:graphicFrameLocks xmlns:a="http://schemas.openxmlformats.org/drawingml/2006/main" noChangeAspect="1"/>
+            </wp:cNvGraphicFramePr>
+            <a:graphic xmlns:a="http://schemas.openxmlformats.org/drawingml/2006/main">
+              <a:graphicData uri="http://schemas.openxmlformats.org/drawingml/2006/picture">
+                <pic:pic xmlns:pic="http://schemas.openxmlformats.org/drawingml/2006/picture">
+                  <pic:nvPicPr>
+                    <pic:cNvPr id="1" name=""/>
+                    <pic:cNvPicPr/>
+                  </pic:nvPicPr>
+                  <pic:blipFill>
+                    <a:blip r:embed="rId41"/>
+                    <a:stretch>
+                      <a:fillRect/>
+                    </a:stretch>
+                  </pic:blipFill>
+                  <pic:spPr>
+                    <a:xfrm>
+                      <a:off x="0" y="0"/>
+                      <a:ext cx="6480810" cy="4138295"/>
+                    </a:xfrm>
+                    <a:prstGeom prst="rect">
+                      <a:avLst/>
+                    </a:prstGeom>
+                  </pic:spPr>
+                </pic:pic>
+              </a:graphicData>
+            </a:graphic>
+          </wp:inline>
+        </w:drawing>
+      </w:r>
+    </w:p>
+    <w:p>
+      <w:r>
+        <w:lastRenderedPageBreak/>
+        <w:t>Jest ono asymetryczne, ponieważ napięcie biasujące na bazie jest zmieniane przez feedback z R6, stopień asymetryczności zależy również od wartości wejściowego sygnału.</w:t>
+      </w:r>
+    </w:p>
+    <w:p>
+      <w:r>
+        <w:t>Potencjometr na dole wpływa na wzmocnienie drugiego tranzystora</w:t>
+      </w:r>
+      <w:r>
+        <w:t>, a konkretniej część rezystancji nie ściągnięta przez kondensator do uziemienia. Część prowadząca przez kondensator ma impedancję zmienną w zależności od częstotliwości (wchodzącego) sygnału, im większa częstotliwość tym mniejsza impedancja, czyli mniejsza część rezystora ściągana jest od ziemi, czyli wzmocnienie Q2 jest większe.</w:t>
+      </w:r>
+    </w:p>
+    <w:p>
+      <w:r>
+        <w:t>Cośtam się robi, że im większe wzmocnienie Q1 tym mniejsze Q2 i ostatecznie efekt właściwie osłabia sygnał lekko</w:t>
+      </w:r>
+    </w:p>
+    <w:p>
+      <w:r>
+        <w:t>Feedback przez tranzystor R6 zależący od prądu Q2 zmniejsza gain całego układu (closed loop), ale poprawia odporność na zmiany parametrów tranzystorów zależące od temperatury itd.</w:t>
+      </w:r>
+    </w:p>
+    <w:p>
+      <w:r>
+        <w:t>Oba wzmocnienia</w:t>
+      </w:r>
+    </w:p>
+    <w:p>
+      <w:r>
+        <w:rPr>
+          <w:noProof/>
+        </w:rPr>
+        <w:drawing>
+          <wp:inline distT="0" distB="0" distL="0" distR="0" wp14:anchorId="7436B1D4" wp14:editId="5E5B4122">
+            <wp:extent cx="6480810" cy="3970655"/>
+            <wp:effectExtent l="0" t="0" r="0" b="0"/>
+            <wp:docPr id="37" name="Obraz 37"/>
+            <wp:cNvGraphicFramePr>
+              <a:graphicFrameLocks xmlns:a="http://schemas.openxmlformats.org/drawingml/2006/main" noChangeAspect="1"/>
+            </wp:cNvGraphicFramePr>
+            <a:graphic xmlns:a="http://schemas.openxmlformats.org/drawingml/2006/main">
+              <a:graphicData uri="http://schemas.openxmlformats.org/drawingml/2006/picture">
+                <pic:pic xmlns:pic="http://schemas.openxmlformats.org/drawingml/2006/picture">
+                  <pic:nvPicPr>
+                    <pic:cNvPr id="1" name=""/>
+                    <pic:cNvPicPr/>
+                  </pic:nvPicPr>
+                  <pic:blipFill>
+                    <a:blip r:embed="rId42"/>
+                    <a:stretch>
+                      <a:fillRect/>
+                    </a:stretch>
+                  </pic:blipFill>
+                  <pic:spPr>
+                    <a:xfrm>
+                      <a:off x="0" y="0"/>
+                      <a:ext cx="6480810" cy="3970655"/>
+                    </a:xfrm>
+                    <a:prstGeom prst="rect">
+                      <a:avLst/>
+                    </a:prstGeom>
+                  </pic:spPr>
+                </pic:pic>
+              </a:graphicData>
+            </a:graphic>
+          </wp:inline>
+        </w:drawing>
+      </w:r>
+    </w:p>
+    <w:p>
+      <w:pPr>
+        <w:rPr>
+          <w:lang w:val="en-GB"/>
+        </w:rPr>
+      </w:pPr>
+      <w:r>
+        <w:rPr>
+          <w:lang w:val="en-GB"/>
+        </w:rPr>
+        <w:t>Bardzo ucięte, high harmonic con</w:t>
+      </w:r>
+      <w:r>
+        <w:rPr>
+          <w:lang w:val="en-GB"/>
+        </w:rPr>
+        <w:t>tent.</w:t>
+      </w:r>
+    </w:p>
+    <w:p>
+      <w:pPr>
+        <w:rPr>
+          <w:lang w:val="en-GB"/>
+        </w:rPr>
+      </w:pPr>
+      <w:r>
+        <w:rPr>
+          <w:lang w:val="en-GB"/>
+        </w:rPr>
+        <w:br w:type="page"/>
+      </w:r>
+    </w:p>
+    <w:p>
+      <w:pPr>
+        <w:rPr>
+          <w:lang w:val="en-GB"/>
+        </w:rPr>
+      </w:pPr>
+      <w:r>
+        <w:rPr>
+          <w:lang w:val="en-GB"/>
+        </w:rPr>
+        <w:lastRenderedPageBreak/>
+        <w:t>Potencjalna modyfikacja 2:</w:t>
+      </w:r>
+    </w:p>
+    <w:p>
+      <w:pPr>
+        <w:rPr>
+          <w:lang w:val="en-GB"/>
+        </w:rPr>
+      </w:pPr>
+      <w:r>
+        <w:rPr>
+          <w:noProof/>
+        </w:rPr>
+        <w:drawing>
+          <wp:inline distT="0" distB="0" distL="0" distR="0" wp14:anchorId="65108F08" wp14:editId="474C073D">
+            <wp:extent cx="3771900" cy="3571875"/>
+            <wp:effectExtent l="0" t="0" r="0" b="9525"/>
+            <wp:docPr id="38" name="Obraz 38"/>
+            <wp:cNvGraphicFramePr>
+              <a:graphicFrameLocks xmlns:a="http://schemas.openxmlformats.org/drawingml/2006/main" noChangeAspect="1"/>
+            </wp:cNvGraphicFramePr>
+            <a:graphic xmlns:a="http://schemas.openxmlformats.org/drawingml/2006/main">
+              <a:graphicData uri="http://schemas.openxmlformats.org/drawingml/2006/picture">
+                <pic:pic xmlns:pic="http://schemas.openxmlformats.org/drawingml/2006/picture">
+                  <pic:nvPicPr>
+                    <pic:cNvPr id="1" name=""/>
+                    <pic:cNvPicPr/>
+                  </pic:nvPicPr>
+                  <pic:blipFill>
+                    <a:blip r:embed="rId43"/>
+                    <a:stretch>
+                      <a:fillRect/>
+                    </a:stretch>
+                  </pic:blipFill>
+                  <pic:spPr>
+                    <a:xfrm>
+                      <a:off x="0" y="0"/>
+                      <a:ext cx="3771900" cy="3571875"/>
+                    </a:xfrm>
+                    <a:prstGeom prst="rect">
+                      <a:avLst/>
+                    </a:prstGeom>
+                  </pic:spPr>
+                </pic:pic>
+              </a:graphicData>
+            </a:graphic>
+          </wp:inline>
+        </w:drawing>
+      </w:r>
+    </w:p>
+    <w:p>
+      <w:r>
+        <w:t>Tzw. FMV Tonestack często s</w:t>
+      </w:r>
+      <w:r>
+        <w:t>tosowany w gitarowych wzmacniaczach Fendera, Marshalla i Vox, dający kontrolę osobno nad wysokimi, średnimi i niskimi częstotliwościami sygnału, z interakcją, co jest zjawiskiem teoretycznie negatywnym, ale ciekawym brzmieniowo.</w:t>
+      </w:r>
+    </w:p>
+    <w:p/>
     <w:p/>
     <w:p/>
     <w:p/>

</xml_diff>

<commit_message>
Modyfikacja pierwszego układu oraz update raportu z 30.10.2021
</commit_message>
<xml_diff>
--- a/Projektowanie elektronicznych układów sterowania RAPORT.docx
+++ b/Projektowanie elektronicznych układów sterowania RAPORT.docx
@@ -684,10 +684,10 @@
           <w:noProof/>
         </w:rPr>
         <w:drawing>
-          <wp:inline distT="0" distB="0" distL="0" distR="0" wp14:anchorId="53B2534B" wp14:editId="2A0BBF3F">
-            <wp:extent cx="6480810" cy="2867025"/>
-            <wp:effectExtent l="0" t="0" r="0" b="9525"/>
-            <wp:docPr id="8" name="Obraz 8"/>
+          <wp:inline distT="0" distB="0" distL="0" distR="0" wp14:anchorId="789A5F8E" wp14:editId="1D8EED8D">
+            <wp:extent cx="6480810" cy="2784475"/>
+            <wp:effectExtent l="0" t="0" r="0" b="0"/>
+            <wp:docPr id="53" name="Obraz 53"/>
             <wp:cNvGraphicFramePr>
               <a:graphicFrameLocks xmlns:a="http://schemas.openxmlformats.org/drawingml/2006/main" noChangeAspect="1"/>
             </wp:cNvGraphicFramePr>
@@ -707,7 +707,7 @@
                   <pic:spPr>
                     <a:xfrm>
                       <a:off x="0" y="0"/>
-                      <a:ext cx="6480810" cy="2867025"/>
+                      <a:ext cx="6480810" cy="2784475"/>
                     </a:xfrm>
                     <a:prstGeom prst="rect">
                       <a:avLst/>
@@ -737,7 +737,13 @@
     <w:p>
       <w:r>
         <w:lastRenderedPageBreak/>
-        <w:t>Analiza FFT wejściowego sygnału:</w:t>
+        <w:t>Analiza FFT wejściowego</w:t>
+      </w:r>
+      <w:r>
+        <w:t xml:space="preserve"> i wyjściowego</w:t>
+      </w:r>
+      <w:r>
+        <w:t xml:space="preserve"> sygnału:</w:t>
       </w:r>
     </w:p>
     <w:p>
@@ -746,10 +752,10 @@
           <w:noProof/>
         </w:rPr>
         <w:drawing>
-          <wp:inline distT="0" distB="0" distL="0" distR="0" wp14:anchorId="1AAB444D" wp14:editId="295FA179">
-            <wp:extent cx="6480810" cy="3652520"/>
-            <wp:effectExtent l="0" t="0" r="0" b="5080"/>
-            <wp:docPr id="14" name="Obraz 14"/>
+          <wp:inline distT="0" distB="0" distL="0" distR="0" wp14:anchorId="55C2668C" wp14:editId="58F8B433">
+            <wp:extent cx="6480810" cy="3918585"/>
+            <wp:effectExtent l="0" t="0" r="0" b="5715"/>
+            <wp:docPr id="30" name="Obraz 30"/>
             <wp:cNvGraphicFramePr>
               <a:graphicFrameLocks xmlns:a="http://schemas.openxmlformats.org/drawingml/2006/main" noChangeAspect="1"/>
             </wp:cNvGraphicFramePr>
@@ -769,7 +775,7 @@
                   <pic:spPr>
                     <a:xfrm>
                       <a:off x="0" y="0"/>
-                      <a:ext cx="6480810" cy="3652520"/>
+                      <a:ext cx="6480810" cy="3918585"/>
                     </a:xfrm>
                     <a:prstGeom prst="rect">
                       <a:avLst/>
@@ -784,7 +790,52 @@
     </w:p>
     <w:p>
       <w:r>
-        <w:t>Sygnału wyjściowego:</w:t>
+        <w:t xml:space="preserve">W przypadku symulacji uzyskanych w LTSpice dla sygnałów audio </w:t>
+      </w:r>
+      <w:r>
+        <w:t xml:space="preserve">nie należy zwracać uwagi na fakt, że wszystkie wartości na osi Y są ujemne, wynika to głównie z faktu, iż aby móc przyjmować sygnału audio, muszą być one w formacie .wav , który z kolei operuje jedynie na sygnałach z zakresu +/- 1V. Oś X prezentuję skalę logarytmiczną od </w:t>
+      </w:r>
+      <w:r>
+        <w:t>20</w:t>
+      </w:r>
+      <w:r>
+        <w:t xml:space="preserve">Hz do </w:t>
+      </w:r>
+      <w:r>
+        <w:t>20</w:t>
+      </w:r>
+      <w:r>
+        <w:t>kH</w:t>
+      </w:r>
+      <w:r>
+        <w:t>z a oś Y została ucięta do wartości -120dB gdyż tak słaby sygnał nie będzie słyszalny.</w:t>
+      </w:r>
+    </w:p>
+    <w:p>
+      <w:r>
+        <w:t>W</w:t>
+      </w:r>
+      <w:r>
+        <w:t>idoczny jest wpływ wyjściowego filtru dolnoprzepustowego oraz wyraźne wzmocnienie harmonicznych poniżej jego częstotliwości odcięcia</w:t>
+      </w:r>
+      <w:r>
+        <w:t xml:space="preserve">, </w:t>
+      </w:r>
+      <w:r>
+        <w:t xml:space="preserve">w szczególności w </w:t>
+      </w:r>
+      <w:r>
+        <w:t>zakresie częstotliwości od ok. 70Hz, co jest zbliżone do częstotliwości najniższej możliwej do zagrania na gitarze nuty E o częstotliwości 82.4Hz w standardowym nastrojeniu. Mniej wyraźniej odstępujące są również harmoniczne dominujące, co ponownie pokazuje zwiększenie ich ilości poprzez diody ucinające.</w:t>
+      </w:r>
+    </w:p>
+    <w:p>
+      <w:r>
+        <w:t>W innym programie do analizy częstotliwościowej SPAN:</w:t>
+      </w:r>
+    </w:p>
+    <w:p>
+      <w:r>
+        <w:t>sygnał oryginalny rzeczywisty</w:t>
       </w:r>
     </w:p>
     <w:p>
@@ -792,11 +843,12 @@
         <w:rPr>
           <w:noProof/>
         </w:rPr>
+        <w:lastRenderedPageBreak/>
         <w:drawing>
-          <wp:inline distT="0" distB="0" distL="0" distR="0" wp14:anchorId="2E8BFCBA" wp14:editId="75A00B8A">
-            <wp:extent cx="6480810" cy="3460750"/>
-            <wp:effectExtent l="0" t="0" r="0" b="6350"/>
-            <wp:docPr id="13" name="Obraz 13"/>
+          <wp:inline distT="0" distB="0" distL="0" distR="0" wp14:anchorId="0DDD239C" wp14:editId="02970F7A">
+            <wp:extent cx="6480810" cy="4461510"/>
+            <wp:effectExtent l="0" t="0" r="0" b="0"/>
+            <wp:docPr id="16" name="Obraz 16"/>
             <wp:cNvGraphicFramePr>
               <a:graphicFrameLocks xmlns:a="http://schemas.openxmlformats.org/drawingml/2006/main" noChangeAspect="1"/>
             </wp:cNvGraphicFramePr>
@@ -816,7 +868,7 @@
                   <pic:spPr>
                     <a:xfrm>
                       <a:off x="0" y="0"/>
-                      <a:ext cx="6480810" cy="3460750"/>
+                      <a:ext cx="6480810" cy="4461510"/>
                     </a:xfrm>
                     <a:prstGeom prst="rect">
                       <a:avLst/>
@@ -831,38 +883,7 @@
     </w:p>
     <w:p>
       <w:r>
-        <w:t xml:space="preserve">W przypadku symulacji uzyskanych w LTSpice dla sygnałów audio </w:t>
-      </w:r>
-      <w:r>
-        <w:t>nie należy zwracać uwagi na fakt, że wszystkie wartości na osi Y są ujemne, wynika to głównie z faktu, iż aby móc przyjmować sygnału audio, muszą być one w formacie .wav , który z kolei operuje jedynie na sygnałach z zakresu +/- 1V. Oś X prezentuję skalę logarytmiczną od 1Hz do 6.5kHz.</w:t>
-      </w:r>
-    </w:p>
-    <w:p>
-      <w:r>
-        <w:t>Widoczny jest wpływ wyjściowego filtru dolnoprzepustowego oraz wyraźne wzmocnienie harmonicznych poniżej jego częstotliwości odcięcia</w:t>
-      </w:r>
-      <w:r>
-        <w:t xml:space="preserve">, </w:t>
-      </w:r>
-      <w:r>
-        <w:t xml:space="preserve">w szczególności w </w:t>
-      </w:r>
-      <w:r>
-        <w:t xml:space="preserve">zakresie częstotliwości od ok. 70Hz, co jest zbliżone do częstotliwości najniższej możliwej do zagrania na gitarze nuty E o częstotliwości 82.4Hz w standardowym </w:t>
-      </w:r>
-      <w:r>
-        <w:lastRenderedPageBreak/>
-        <w:t>nastrojeniu. Mniej wyraźniej odstępujące są również harmoniczne dominujące, co ponownie pokazuje zwiększenie ich ilości poprzez diody ucinające.</w:t>
-      </w:r>
-    </w:p>
-    <w:p>
-      <w:r>
-        <w:t>W innym programie do analizy częstotliwościowej SPAN:</w:t>
-      </w:r>
-    </w:p>
-    <w:p>
-      <w:r>
-        <w:t>sygnał oryginalny rzeczywisty</w:t>
+        <w:t>wyjściowy:</w:t>
       </w:r>
     </w:p>
     <w:p>
@@ -871,10 +892,10 @@
           <w:noProof/>
         </w:rPr>
         <w:drawing>
-          <wp:inline distT="0" distB="0" distL="0" distR="0" wp14:anchorId="0DDD239C" wp14:editId="02970F7A">
-            <wp:extent cx="6480810" cy="4461510"/>
+          <wp:inline distT="0" distB="0" distL="0" distR="0" wp14:anchorId="48A19993" wp14:editId="23AC2E1A">
+            <wp:extent cx="6480810" cy="4441825"/>
             <wp:effectExtent l="0" t="0" r="0" b="0"/>
-            <wp:docPr id="16" name="Obraz 16"/>
+            <wp:docPr id="28" name="Obraz 28"/>
             <wp:cNvGraphicFramePr>
               <a:graphicFrameLocks xmlns:a="http://schemas.openxmlformats.org/drawingml/2006/main" noChangeAspect="1"/>
             </wp:cNvGraphicFramePr>
@@ -894,7 +915,7 @@
                   <pic:spPr>
                     <a:xfrm>
                       <a:off x="0" y="0"/>
-                      <a:ext cx="6480810" cy="4461510"/>
+                      <a:ext cx="6480810" cy="4441825"/>
                     </a:xfrm>
                     <a:prstGeom prst="rect">
                       <a:avLst/>
@@ -909,7 +930,8 @@
     </w:p>
     <w:p>
       <w:r>
-        <w:t>wyjściowy:</w:t>
+        <w:lastRenderedPageBreak/>
+        <w:t>Analiza wpływu na sygnał wejściowy będący sinusoidą o częstotliwości 1kHz i amplitudzie 0.25V</w:t>
       </w:r>
     </w:p>
     <w:p>
@@ -917,12 +939,11 @@
         <w:rPr>
           <w:noProof/>
         </w:rPr>
-        <w:lastRenderedPageBreak/>
         <w:drawing>
-          <wp:inline distT="0" distB="0" distL="0" distR="0" wp14:anchorId="48A19993" wp14:editId="23AC2E1A">
-            <wp:extent cx="6480810" cy="4441825"/>
+          <wp:inline distT="0" distB="0" distL="0" distR="0" wp14:anchorId="39090CA5" wp14:editId="5415BCFD">
+            <wp:extent cx="6480810" cy="3263900"/>
             <wp:effectExtent l="0" t="0" r="0" b="0"/>
-            <wp:docPr id="28" name="Obraz 28"/>
+            <wp:docPr id="54" name="Obraz 54"/>
             <wp:cNvGraphicFramePr>
               <a:graphicFrameLocks xmlns:a="http://schemas.openxmlformats.org/drawingml/2006/main" noChangeAspect="1"/>
             </wp:cNvGraphicFramePr>
@@ -942,7 +963,7 @@
                   <pic:spPr>
                     <a:xfrm>
                       <a:off x="0" y="0"/>
-                      <a:ext cx="6480810" cy="4441825"/>
+                      <a:ext cx="6480810" cy="3263900"/>
                     </a:xfrm>
                     <a:prstGeom prst="rect">
                       <a:avLst/>
@@ -957,7 +978,32 @@
     </w:p>
     <w:p>
       <w:r>
-        <w:t>Analiza wpływu na sygnał wejściowy będący sinusoidą o częstotliwości 1kHz i amplitudzie 0.25hVz</w:t>
+        <w:t>Na obrazku poza sygnałami wyjściowymi i wejściowymi załączony został również sygnał czerwony V(n006) tuż po etapie ucinania przez diody. Odkształcenie sygnału jest widoczne, przy czym ucinacie ponownie nie jest płaskie ze względu na strukturę układu. Zauważalne jest również przesunięcie fazowe sygnału wynikające z występujących w układzie</w:t>
+      </w:r>
+      <w:r>
+        <w:t xml:space="preserve"> elementów o charakterze pojemnościowym oraz wpływ wyjściowego filtru osłabiającego sygnał o </w:t>
+      </w:r>
+      <w:r>
+        <w:t>zadanej częstotliw</w:t>
+      </w:r>
+      <w:r>
+        <w:t>ości powyżej f odcięcia.</w:t>
+      </w:r>
+    </w:p>
+    <w:p>
+      <w:r>
+        <w:t>A</w:t>
+      </w:r>
+      <w:r>
+        <w:t>naliza częstotliwościowa wykonana została w zakresie od 20 do 20kHz, co w przybliżeniu odpowiada zakresowi słyszalnemu przez człowieka.</w:t>
+      </w:r>
+    </w:p>
+    <w:p>
+      <w:r>
+        <w:t>Analiza harmoniczna sygnału wejściowego</w:t>
+      </w:r>
+      <w:r>
+        <w:t xml:space="preserve"> i wyjściowego:</w:t>
       </w:r>
     </w:p>
     <w:p>
@@ -966,10 +1012,10 @@
           <w:noProof/>
         </w:rPr>
         <w:drawing>
-          <wp:inline distT="0" distB="0" distL="0" distR="0" wp14:anchorId="016BEFB3" wp14:editId="6C1526AD">
-            <wp:extent cx="6480810" cy="3193415"/>
-            <wp:effectExtent l="0" t="0" r="0" b="6985"/>
-            <wp:docPr id="17" name="Obraz 17" descr="Obraz zawierający tekst, zewnętrzne&#10;&#10;Opis wygenerowany automatycznie"/>
+          <wp:inline distT="0" distB="0" distL="0" distR="0" wp14:anchorId="2F78ECCA" wp14:editId="539DD885">
+            <wp:extent cx="6480810" cy="3897630"/>
+            <wp:effectExtent l="0" t="0" r="0" b="7620"/>
+            <wp:docPr id="56" name="Obraz 56"/>
             <wp:cNvGraphicFramePr>
               <a:graphicFrameLocks xmlns:a="http://schemas.openxmlformats.org/drawingml/2006/main" noChangeAspect="1"/>
             </wp:cNvGraphicFramePr>
@@ -977,7 +1023,7 @@
               <a:graphicData uri="http://schemas.openxmlformats.org/drawingml/2006/picture">
                 <pic:pic xmlns:pic="http://schemas.openxmlformats.org/drawingml/2006/picture">
                   <pic:nvPicPr>
-                    <pic:cNvPr id="17" name="Obraz 17" descr="Obraz zawierający tekst, zewnętrzne&#10;&#10;Opis wygenerowany automatycznie"/>
+                    <pic:cNvPr id="1" name=""/>
                     <pic:cNvPicPr/>
                   </pic:nvPicPr>
                   <pic:blipFill>
@@ -989,7 +1035,7 @@
                   <pic:spPr>
                     <a:xfrm>
                       <a:off x="0" y="0"/>
-                      <a:ext cx="6480810" cy="3193415"/>
+                      <a:ext cx="6480810" cy="3897630"/>
                     </a:xfrm>
                     <a:prstGeom prst="rect">
                       <a:avLst/>
@@ -1004,33 +1050,57 @@
     </w:p>
     <w:p>
       <w:r>
-        <w:t>Na obrazku poza sygnałami wyjściowymi i wejściowymi załączony został również sygnał czerwony V(n006) tuż po etapie ucinania przez diody. Odkształcenie sygnału jest widoczne, przy czym ucinacie ponownie nie jest płaskie ze względu na strukturę układu. Zauważalne jest również przesunięcie fazowe sygnału wynikające z występujących w układzie</w:t>
-      </w:r>
-      <w:r>
-        <w:t xml:space="preserve"> elementów o charakterze pojemnościowym oraz wpływ wyjściowego filtru osłabiającego sygnał o </w:t>
-      </w:r>
-      <w:r>
-        <w:t>zadanej częstotliw</w:t>
-      </w:r>
-      <w:r>
-        <w:t>ości powyżej f odcięcia.</w:t>
-      </w:r>
-    </w:p>
-    <w:p>
-      <w:r>
         <w:lastRenderedPageBreak/>
-        <w:t>Dla tego sygnału analiza częstotliwościowa wykonana została w zakresie od 20 do 20kHz, co w przybliżeniu odpowiada zakresowi słyszalnemu przez człowieka. Zakres dla sygnału rzeczywistego był inny ze względu na autodobór LTSpice do wzmocnienia -110dB.</w:t>
-      </w:r>
-    </w:p>
-    <w:p>
-      <w:r>
-        <w:br w:type="page"/>
-      </w:r>
-    </w:p>
-    <w:p>
-      <w:r>
-        <w:lastRenderedPageBreak/>
-        <w:t>Analiza harmoniczna sygnału wejściowego</w:t>
+        <w:t>W sygnale wejściowym w</w:t>
+      </w:r>
+      <w:r>
+        <w:t>ystępuje oczywiście tylko jedna harmoniczna dominująca 1kHz oraz</w:t>
+      </w:r>
+      <w:r>
+        <w:t xml:space="preserve"> szum pochodzący od LTSpice, w którym zachodzi kompresja danych.</w:t>
+      </w:r>
+    </w:p>
+    <w:p>
+      <w:r>
+        <w:t>W sygnale wyjściowym p</w:t>
+      </w:r>
+      <w:r>
+        <w:t>oza główną harmoniczną 1kHz pojawiły się</w:t>
+      </w:r>
+      <w:r>
+        <w:t xml:space="preserve"> liczne</w:t>
+      </w:r>
+      <w:r>
+        <w:t xml:space="preserve"> wyższe</w:t>
+      </w:r>
+      <w:r>
+        <w:t>, co ma wyraźny wpływ na sygnał i jego brzmienie. Ponownie widać osłabienie sygnału wynikające z wyjściowego filtru.</w:t>
+      </w:r>
+    </w:p>
+    <w:p/>
+    <w:p>
+      <w:pPr>
+        <w:rPr>
+          <w:b/>
+          <w:bCs/>
+        </w:rPr>
+      </w:pPr>
+      <w:r>
+        <w:rPr>
+          <w:b/>
+          <w:bCs/>
+        </w:rPr>
+        <w:t>Wpływ modyfikacji parametrów</w:t>
+      </w:r>
+    </w:p>
+    <w:p>
+      <w:r>
+        <w:t>Warte wspomnienia przy układach typu overdrive / przesterowych jest najczęściej spotykane rozgraniczenie na układy tzw. soft clipping, których przykład stanowił przedstawiony powyżej, gdzie diody ucinające umieszczone zostały w sprzężeniu zwrotnym wzmacniacza oraz układy hard clipping, w których diody znajdują się poza nimi.</w:t>
+      </w:r>
+    </w:p>
+    <w:p>
+      <w:r>
+        <w:t>Aby pokazać różnicę we wpływie na sygnał, powyższy układ został odpowiednio zmodyfikowany:</w:t>
       </w:r>
     </w:p>
     <w:p>
@@ -1039,10 +1109,10 @@
           <w:noProof/>
         </w:rPr>
         <w:drawing>
-          <wp:inline distT="0" distB="0" distL="0" distR="0" wp14:anchorId="2E1F0CB8" wp14:editId="7AFBF401">
-            <wp:extent cx="6480810" cy="3681095"/>
+          <wp:inline distT="0" distB="0" distL="0" distR="0" wp14:anchorId="5BCC5B30" wp14:editId="232D92B2">
+            <wp:extent cx="6480810" cy="3533140"/>
             <wp:effectExtent l="0" t="0" r="0" b="0"/>
-            <wp:docPr id="7" name="Obraz 7"/>
+            <wp:docPr id="9" name="Obraz 9"/>
             <wp:cNvGraphicFramePr>
               <a:graphicFrameLocks xmlns:a="http://schemas.openxmlformats.org/drawingml/2006/main" noChangeAspect="1"/>
             </wp:cNvGraphicFramePr>
@@ -1062,7 +1132,7 @@
                   <pic:spPr>
                     <a:xfrm>
                       <a:off x="0" y="0"/>
-                      <a:ext cx="6480810" cy="3681095"/>
+                      <a:ext cx="6480810" cy="3533140"/>
                     </a:xfrm>
                     <a:prstGeom prst="rect">
                       <a:avLst/>
@@ -1077,24 +1147,12 @@
     </w:p>
     <w:p>
       <w:r>
-        <w:t>Występuje oczywiście tylko jedna harmoniczna dominująca 1kHz oraz</w:t>
-      </w:r>
-      <w:r>
-        <w:t xml:space="preserve"> </w:t>
-      </w:r>
-      <w:r>
-        <w:t xml:space="preserve">… </w:t>
-      </w:r>
-      <w:r>
-        <w:t xml:space="preserve">symulowane </w:t>
-      </w:r>
-      <w:r>
-        <w:t>zakłócenia?</w:t>
-      </w:r>
-    </w:p>
-    <w:p>
-      <w:r>
-        <w:t>Analiza harmoniczna sygnału wyjściowego:</w:t>
+        <w:t>Sygnałem jest ponownie sinusoida o częstotliwości 1kHz</w:t>
+      </w:r>
+    </w:p>
+    <w:p>
+      <w:r>
+        <w:t>Wynik symulacji:</w:t>
       </w:r>
     </w:p>
     <w:p>
@@ -1102,11 +1160,12 @@
         <w:rPr>
           <w:noProof/>
         </w:rPr>
+        <w:lastRenderedPageBreak/>
         <w:drawing>
-          <wp:inline distT="0" distB="0" distL="0" distR="0" wp14:anchorId="0B5F02C7" wp14:editId="45F198D4">
-            <wp:extent cx="6480810" cy="3476625"/>
-            <wp:effectExtent l="0" t="0" r="0" b="9525"/>
-            <wp:docPr id="5" name="Obraz 5" descr="Obraz zawierający tekst, sprzęt elektroniczny&#10;&#10;Opis wygenerowany automatycznie"/>
+          <wp:inline distT="0" distB="0" distL="0" distR="0" wp14:anchorId="358C7316" wp14:editId="13480E25">
+            <wp:extent cx="6480810" cy="3374390"/>
+            <wp:effectExtent l="0" t="0" r="0" b="0"/>
+            <wp:docPr id="57" name="Obraz 57"/>
             <wp:cNvGraphicFramePr>
               <a:graphicFrameLocks xmlns:a="http://schemas.openxmlformats.org/drawingml/2006/main" noChangeAspect="1"/>
             </wp:cNvGraphicFramePr>
@@ -1114,7 +1173,7 @@
               <a:graphicData uri="http://schemas.openxmlformats.org/drawingml/2006/picture">
                 <pic:pic xmlns:pic="http://schemas.openxmlformats.org/drawingml/2006/picture">
                   <pic:nvPicPr>
-                    <pic:cNvPr id="5" name="Obraz 5" descr="Obraz zawierający tekst, sprzęt elektroniczny&#10;&#10;Opis wygenerowany automatycznie"/>
+                    <pic:cNvPr id="1" name=""/>
                     <pic:cNvPicPr/>
                   </pic:nvPicPr>
                   <pic:blipFill>
@@ -1126,7 +1185,7 @@
                   <pic:spPr>
                     <a:xfrm>
                       <a:off x="0" y="0"/>
-                      <a:ext cx="6480810" cy="3476625"/>
+                      <a:ext cx="6480810" cy="3374390"/>
                     </a:xfrm>
                     <a:prstGeom prst="rect">
                       <a:avLst/>
@@ -1141,37 +1200,12 @@
     </w:p>
     <w:p>
       <w:r>
-        <w:t>Poza główną harmoniczną 1kHz pojawiły się</w:t>
-      </w:r>
-      <w:r>
-        <w:t xml:space="preserve"> liczne</w:t>
-      </w:r>
-      <w:r>
-        <w:t xml:space="preserve"> wyższe</w:t>
-      </w:r>
-      <w:r>
-        <w:t>, co ma wyraźny wpływ na sygnał i jego brzmienie. Ponownie widać osłabienie sygnału wynikające z wyjściowego filtru.</w:t>
-      </w:r>
-    </w:p>
-    <w:p>
-      <w:r>
-        <w:br w:type="page"/>
-      </w:r>
-    </w:p>
-    <w:p>
-      <w:r>
-        <w:lastRenderedPageBreak/>
-        <w:t>Wpływ modyfikacji parametrów</w:t>
-      </w:r>
-    </w:p>
-    <w:p>
-      <w:r>
-        <w:t>Warte wspomnienia przy układach typu overdrive / przesterowych jest najczęściej spotykane rozgraniczenie na układy tzw. soft clipping, których przykład stanowił przedstawiony powyżej, gdzie diody ucinające umieszczone zostały w sprzężeniu zwrotnym wzmacniacza oraz układy hard clipping, w których diody znajdują się poza nimi.</w:t>
-      </w:r>
-    </w:p>
-    <w:p>
-      <w:r>
-        <w:t>Aby pokazać różnicę we wpływie na sygnał, powyższy układ został odpowiednio zmodyfikowany:</w:t>
+        <w:t>Jak widać ucinanie jest tym razem dużo ostrzejsze, a nie zaokrąglane jak poprzednio.</w:t>
+      </w:r>
+    </w:p>
+    <w:p>
+      <w:r>
+        <w:t>Oraz analiza harmoniczna sygnału wyjściowego</w:t>
       </w:r>
     </w:p>
     <w:p>
@@ -1180,10 +1214,10 @@
           <w:noProof/>
         </w:rPr>
         <w:drawing>
-          <wp:inline distT="0" distB="0" distL="0" distR="0" wp14:anchorId="5BCC5B30" wp14:editId="232D92B2">
-            <wp:extent cx="6480810" cy="3533140"/>
-            <wp:effectExtent l="0" t="0" r="0" b="0"/>
-            <wp:docPr id="9" name="Obraz 9"/>
+          <wp:inline distT="0" distB="0" distL="0" distR="0" wp14:anchorId="06577C20" wp14:editId="0071B6E6">
+            <wp:extent cx="6480810" cy="3314065"/>
+            <wp:effectExtent l="0" t="0" r="0" b="635"/>
+            <wp:docPr id="58" name="Obraz 58"/>
             <wp:cNvGraphicFramePr>
               <a:graphicFrameLocks xmlns:a="http://schemas.openxmlformats.org/drawingml/2006/main" noChangeAspect="1"/>
             </wp:cNvGraphicFramePr>
@@ -1203,7 +1237,7 @@
                   <pic:spPr>
                     <a:xfrm>
                       <a:off x="0" y="0"/>
-                      <a:ext cx="6480810" cy="3533140"/>
+                      <a:ext cx="6480810" cy="3314065"/>
                     </a:xfrm>
                     <a:prstGeom prst="rect">
                       <a:avLst/>
@@ -1218,24 +1252,30 @@
     </w:p>
     <w:p>
       <w:r>
-        <w:t>Sygnałem jest ponownie sinusoida o częstotliwości 1kHz</w:t>
-      </w:r>
-    </w:p>
-    <w:p>
-      <w:r>
-        <w:t>Wynik symulacji:</w:t>
-      </w:r>
-    </w:p>
-    <w:p>
+        <w:br w:type="page"/>
+      </w:r>
+    </w:p>
+    <w:p>
+      <w:r>
+        <w:lastRenderedPageBreak/>
+        <w:t>Charakterystyki częstotliwościowe amplitudy (linia ciągła) i fazy (linia przerywana):</w:t>
+      </w:r>
+    </w:p>
+    <w:p>
+      <w:pPr>
+        <w:rPr>
+          <w:lang w:val="en-GB"/>
+        </w:rPr>
+      </w:pPr>
       <w:r>
         <w:rPr>
           <w:noProof/>
         </w:rPr>
         <w:drawing>
-          <wp:inline distT="0" distB="0" distL="0" distR="0" wp14:anchorId="2C8A94A6" wp14:editId="64EEE491">
-            <wp:extent cx="6480810" cy="3731895"/>
-            <wp:effectExtent l="0" t="0" r="0" b="1905"/>
-            <wp:docPr id="11" name="Obraz 11"/>
+          <wp:inline distT="0" distB="0" distL="0" distR="0" wp14:anchorId="364F1EC2" wp14:editId="2336DA27">
+            <wp:extent cx="6480810" cy="3558540"/>
+            <wp:effectExtent l="0" t="0" r="0" b="3810"/>
+            <wp:docPr id="39" name="Obraz 39"/>
             <wp:cNvGraphicFramePr>
               <a:graphicFrameLocks xmlns:a="http://schemas.openxmlformats.org/drawingml/2006/main" noChangeAspect="1"/>
             </wp:cNvGraphicFramePr>
@@ -1255,7 +1295,7 @@
                   <pic:spPr>
                     <a:xfrm>
                       <a:off x="0" y="0"/>
-                      <a:ext cx="6480810" cy="3731895"/>
+                      <a:ext cx="6480810" cy="3558540"/>
                     </a:xfrm>
                     <a:prstGeom prst="rect">
                       <a:avLst/>
@@ -1270,13 +1310,639 @@
     </w:p>
     <w:p>
       <w:r>
+        <w:t>Charakterystyki stworzone zostały wykorzystując a</w:t>
+      </w:r>
+      <w:r>
+        <w:t>nalizę AC Sweep od 20 do 20kHz. Niestety LTSpice nie umożliwia rozdzielenia charakterystyk na dwa wykresy. Widoczny jest wpływ zastosowanych filtrów górno i dolnoprzepustowych nakładających się na siebie.</w:t>
+      </w:r>
+    </w:p>
+    <w:p>
+      <w:r>
+        <w:t>Przykładowy Bill of Materials</w:t>
+      </w:r>
+      <w:r>
+        <w:t xml:space="preserve"> dla przedstawi</w:t>
+      </w:r>
+      <w:r>
+        <w:t>o</w:t>
+      </w:r>
+      <w:r>
+        <w:t>nego układu</w:t>
+      </w:r>
+      <w:r>
+        <w:t xml:space="preserve"> wygenerowany przez LTSpice</w:t>
+      </w:r>
+      <w:r>
+        <w:t>:</w:t>
+      </w:r>
+    </w:p>
+    <w:p>
+      <w:pPr>
+        <w:rPr>
+          <w:lang w:val="en-GB"/>
+        </w:rPr>
+      </w:pPr>
+      <w:r>
+        <w:rPr>
+          <w:lang w:val="en-GB"/>
+        </w:rPr>
+        <w:t>--- Bill of Materials ---</w:t>
+      </w:r>
+    </w:p>
+    <w:p>
+      <w:pPr>
+        <w:rPr>
+          <w:lang w:val="en-GB"/>
+        </w:rPr>
+      </w:pPr>
+    </w:p>
+    <w:p>
+      <w:pPr>
+        <w:rPr>
+          <w:lang w:val="en-GB"/>
+        </w:rPr>
+        <w:sectPr>
+          <w:pgSz w:w="11906" w:h="16838"/>
+          <w:pgMar w:top="851" w:right="849" w:bottom="709" w:left="851" w:header="708" w:footer="708" w:gutter="0"/>
+          <w:cols w:space="708"/>
+          <w:docGrid w:linePitch="360"/>
+        </w:sectPr>
+      </w:pPr>
+    </w:p>
+    <w:p>
+      <w:pPr>
+        <w:rPr>
+          <w:lang w:val="en-GB"/>
+        </w:rPr>
+      </w:pPr>
+      <w:r>
+        <w:rPr>
+          <w:lang w:val="en-GB"/>
+        </w:rPr>
+        <w:t>Ref.</w:t>
+      </w:r>
+      <w:r>
+        <w:rPr>
+          <w:lang w:val="en-GB"/>
+        </w:rPr>
+        <w:tab/>
+        <w:t>Mfg.</w:t>
+      </w:r>
+      <w:r>
+        <w:rPr>
+          <w:lang w:val="en-GB"/>
+        </w:rPr>
+        <w:tab/>
+        <w:t>Part No.</w:t>
+      </w:r>
+      <w:r>
+        <w:rPr>
+          <w:lang w:val="en-GB"/>
+        </w:rPr>
+        <w:tab/>
+        <w:t>Description</w:t>
+      </w:r>
+    </w:p>
+    <w:p>
+      <w:pPr>
+        <w:rPr>
+          <w:lang w:val="en-GB"/>
+        </w:rPr>
+      </w:pPr>
+      <w:r>
+        <w:rPr>
+          <w:lang w:val="en-GB"/>
+        </w:rPr>
+        <w:t>C1</w:t>
+      </w:r>
+      <w:r>
+        <w:rPr>
+          <w:lang w:val="en-GB"/>
+        </w:rPr>
+        <w:tab/>
+        <w:t>--</w:t>
+      </w:r>
+      <w:r>
+        <w:rPr>
+          <w:lang w:val="en-GB"/>
+        </w:rPr>
+        <w:tab/>
+        <w:t>--</w:t>
+      </w:r>
+      <w:r>
+        <w:rPr>
+          <w:lang w:val="en-GB"/>
+        </w:rPr>
+        <w:tab/>
+        <w:t>capacitor, 470nF</w:t>
+      </w:r>
+    </w:p>
+    <w:p>
+      <w:pPr>
+        <w:rPr>
+          <w:lang w:val="es-ES"/>
+        </w:rPr>
+      </w:pPr>
+      <w:r>
+        <w:rPr>
+          <w:lang w:val="es-ES"/>
+        </w:rPr>
+        <w:t>C2</w:t>
+      </w:r>
+      <w:r>
+        <w:rPr>
+          <w:lang w:val="es-ES"/>
+        </w:rPr>
+        <w:tab/>
+        <w:t>--</w:t>
+      </w:r>
+      <w:r>
+        <w:rPr>
+          <w:lang w:val="es-ES"/>
+        </w:rPr>
+        <w:tab/>
+        <w:t>--</w:t>
+      </w:r>
+      <w:r>
+        <w:rPr>
+          <w:lang w:val="es-ES"/>
+        </w:rPr>
+        <w:tab/>
+        <w:t>capacitor, 100pF</w:t>
+      </w:r>
+    </w:p>
+    <w:p>
+      <w:pPr>
+        <w:rPr>
+          <w:lang w:val="es-ES"/>
+        </w:rPr>
+      </w:pPr>
+      <w:r>
+        <w:rPr>
+          <w:lang w:val="es-ES"/>
+        </w:rPr>
+        <w:t>C3</w:t>
+      </w:r>
+      <w:r>
+        <w:rPr>
+          <w:lang w:val="es-ES"/>
+        </w:rPr>
+        <w:tab/>
+        <w:t>--</w:t>
+      </w:r>
+      <w:r>
+        <w:rPr>
+          <w:lang w:val="es-ES"/>
+        </w:rPr>
+        <w:tab/>
+        <w:t>--</w:t>
+      </w:r>
+      <w:r>
+        <w:rPr>
+          <w:lang w:val="es-ES"/>
+        </w:rPr>
+        <w:tab/>
+        <w:t>capacitor, 220nF</w:t>
+      </w:r>
+    </w:p>
+    <w:p>
+      <w:pPr>
+        <w:rPr>
+          <w:lang w:val="es-ES"/>
+        </w:rPr>
+      </w:pPr>
+      <w:r>
+        <w:rPr>
+          <w:lang w:val="es-ES"/>
+        </w:rPr>
+        <w:t>C4</w:t>
+      </w:r>
+      <w:r>
+        <w:rPr>
+          <w:lang w:val="es-ES"/>
+        </w:rPr>
+        <w:tab/>
+        <w:t>--</w:t>
+      </w:r>
+      <w:r>
+        <w:rPr>
+          <w:lang w:val="es-ES"/>
+        </w:rPr>
+        <w:tab/>
+        <w:t>--</w:t>
+      </w:r>
+      <w:r>
+        <w:rPr>
+          <w:lang w:val="es-ES"/>
+        </w:rPr>
+        <w:tab/>
+        <w:t>capacitor, 22nF</w:t>
+      </w:r>
+    </w:p>
+    <w:p>
+      <w:pPr>
+        <w:rPr>
+          <w:lang w:val="es-ES"/>
+        </w:rPr>
+      </w:pPr>
+      <w:r>
+        <w:rPr>
+          <w:lang w:val="es-ES"/>
+        </w:rPr>
+        <w:t>C5</w:t>
+      </w:r>
+      <w:r>
+        <w:rPr>
+          <w:lang w:val="es-ES"/>
+        </w:rPr>
+        <w:tab/>
+        <w:t>--</w:t>
+      </w:r>
+      <w:r>
+        <w:rPr>
+          <w:lang w:val="es-ES"/>
+        </w:rPr>
+        <w:tab/>
+        <w:t>--</w:t>
+      </w:r>
+      <w:r>
+        <w:rPr>
+          <w:lang w:val="es-ES"/>
+        </w:rPr>
+        <w:tab/>
+        <w:t>capacitor, 47µF</w:t>
+      </w:r>
+    </w:p>
+    <w:p>
+      <w:pPr>
+        <w:rPr>
+          <w:lang w:val="es-ES"/>
+        </w:rPr>
+      </w:pPr>
+      <w:r>
+        <w:rPr>
+          <w:lang w:val="es-ES"/>
+        </w:rPr>
+        <w:t>C6</w:t>
+      </w:r>
+      <w:r>
+        <w:rPr>
+          <w:lang w:val="es-ES"/>
+        </w:rPr>
+        <w:tab/>
+        <w:t>--</w:t>
+      </w:r>
+      <w:r>
+        <w:rPr>
+          <w:lang w:val="es-ES"/>
+        </w:rPr>
+        <w:tab/>
+        <w:t>--</w:t>
+      </w:r>
+      <w:r>
+        <w:rPr>
+          <w:lang w:val="es-ES"/>
+        </w:rPr>
+        <w:tab/>
+        <w:t>capacitor, 47µF</w:t>
+      </w:r>
+    </w:p>
+    <w:p>
+      <w:pPr>
+        <w:rPr>
+          <w:lang w:val="es-ES"/>
+        </w:rPr>
+      </w:pPr>
+      <w:r>
+        <w:rPr>
+          <w:lang w:val="es-ES"/>
+        </w:rPr>
+        <w:t>C7</w:t>
+      </w:r>
+      <w:r>
+        <w:rPr>
+          <w:lang w:val="es-ES"/>
+        </w:rPr>
+        <w:tab/>
+        <w:t>--</w:t>
+      </w:r>
+      <w:r>
+        <w:rPr>
+          <w:lang w:val="es-ES"/>
+        </w:rPr>
+        <w:tab/>
+        <w:t>--</w:t>
+      </w:r>
+      <w:r>
+        <w:rPr>
+          <w:lang w:val="es-ES"/>
+        </w:rPr>
+        <w:tab/>
+        <w:t>capacitor, 1µF</w:t>
+      </w:r>
+    </w:p>
+    <w:p>
+      <w:r>
+        <w:t>D1</w:t>
+      </w:r>
+      <w:r>
+        <w:tab/>
+        <w:t>OnSemi</w:t>
+      </w:r>
+      <w:r>
+        <w:tab/>
+        <w:t>1N4148</w:t>
+      </w:r>
+      <w:r>
+        <w:tab/>
+        <w:t>diode</w:t>
+      </w:r>
+    </w:p>
+    <w:p>
+      <w:r>
+        <w:t>D2</w:t>
+      </w:r>
+      <w:r>
+        <w:tab/>
+        <w:t>OnSemi</w:t>
+      </w:r>
+      <w:r>
+        <w:tab/>
+        <w:t>1N4148</w:t>
+      </w:r>
+      <w:r>
+        <w:tab/>
+        <w:t>diode</w:t>
+      </w:r>
+    </w:p>
+    <w:p>
+      <w:r>
+        <w:t>R</w:t>
+      </w:r>
+      <w:r>
+        <w:tab/>
+        <w:t>--</w:t>
+      </w:r>
+      <w:r>
+        <w:tab/>
+        <w:t>--</w:t>
+      </w:r>
+      <w:r>
+        <w:tab/>
+        <w:t>resistor, 250K</w:t>
+      </w:r>
+    </w:p>
+    <w:p>
+      <w:r>
+        <w:t>R1</w:t>
+      </w:r>
+      <w:r>
+        <w:tab/>
+        <w:t>--</w:t>
+      </w:r>
+      <w:r>
+        <w:tab/>
+        <w:t>--</w:t>
+      </w:r>
+      <w:r>
+        <w:tab/>
+        <w:t>resistor, 10K</w:t>
+      </w:r>
+    </w:p>
+    <w:p>
+      <w:r>
+        <w:t>R2</w:t>
+      </w:r>
+      <w:r>
+        <w:tab/>
+        <w:t>--</w:t>
+      </w:r>
+      <w:r>
+        <w:tab/>
+        <w:t>--</w:t>
+      </w:r>
+      <w:r>
+        <w:tab/>
+        <w:t>resistor, 10K</w:t>
+      </w:r>
+    </w:p>
+    <w:p>
+      <w:r>
+        <w:t>R3</w:t>
+      </w:r>
+      <w:r>
+        <w:tab/>
+        <w:t>--</w:t>
+      </w:r>
+      <w:r>
+        <w:tab/>
+        <w:t>--</w:t>
+      </w:r>
+      <w:r>
+        <w:tab/>
+        <w:t>resistor, 100K</w:t>
+      </w:r>
+    </w:p>
+    <w:p>
+      <w:r>
+        <w:t>R4</w:t>
+      </w:r>
+      <w:r>
+        <w:tab/>
+        <w:t>--</w:t>
+      </w:r>
+      <w:r>
+        <w:tab/>
+        <w:t>--</w:t>
+      </w:r>
+      <w:r>
+        <w:tab/>
+        <w:t>resistor, 10K</w:t>
+      </w:r>
+    </w:p>
+    <w:p>
+      <w:r>
+        <w:t>R5</w:t>
+      </w:r>
+      <w:r>
+        <w:tab/>
+        <w:t>--</w:t>
+      </w:r>
+      <w:r>
+        <w:tab/>
+        <w:t>--</w:t>
+      </w:r>
+      <w:r>
+        <w:tab/>
+        <w:t>resistor, 10K</w:t>
+      </w:r>
+    </w:p>
+    <w:p>
+      <w:r>
+        <w:t>R6</w:t>
+      </w:r>
+      <w:r>
+        <w:tab/>
+        <w:t>--</w:t>
+      </w:r>
+      <w:r>
+        <w:tab/>
+        <w:t>--</w:t>
+      </w:r>
+      <w:r>
+        <w:tab/>
+        <w:t>resistor, 1M</w:t>
+      </w:r>
+    </w:p>
+    <w:p>
+      <w:pPr>
+        <w:rPr>
+          <w:lang w:val="en-GB"/>
+        </w:rPr>
+      </w:pPr>
+      <w:r>
+        <w:rPr>
+          <w:lang w:val="en-GB"/>
+        </w:rPr>
+        <w:t>R8</w:t>
+      </w:r>
+      <w:r>
+        <w:rPr>
+          <w:lang w:val="en-GB"/>
+        </w:rPr>
+        <w:tab/>
+        <w:t>--</w:t>
+      </w:r>
+      <w:r>
+        <w:rPr>
+          <w:lang w:val="en-GB"/>
+        </w:rPr>
+        <w:tab/>
+        <w:t>--</w:t>
+      </w:r>
+      <w:r>
+        <w:rPr>
+          <w:lang w:val="en-GB"/>
+        </w:rPr>
+        <w:tab/>
+        <w:t>resistor, 1K</w:t>
+      </w:r>
+    </w:p>
+    <w:p>
+      <w:pPr>
+        <w:rPr>
+          <w:lang w:val="en-GB"/>
+        </w:rPr>
+      </w:pPr>
+      <w:r>
+        <w:rPr>
+          <w:lang w:val="en-GB"/>
+        </w:rPr>
+        <w:t>U1</w:t>
+      </w:r>
+      <w:r>
+        <w:rPr>
+          <w:lang w:val="en-GB"/>
+        </w:rPr>
+        <w:tab/>
+        <w:t>(unknown)</w:t>
+      </w:r>
+      <w:r>
+        <w:rPr>
+          <w:lang w:val="en-GB"/>
+        </w:rPr>
+        <w:tab/>
+        <w:t>TL072</w:t>
+      </w:r>
+      <w:r>
+        <w:rPr>
+          <w:lang w:val="en-GB"/>
+        </w:rPr>
+        <w:tab/>
+        <w:t>(unknown 3rd party model)</w:t>
+      </w:r>
+    </w:p>
+    <w:p>
+      <w:pPr>
+        <w:rPr>
+          <w:lang w:val="en-GB"/>
+        </w:rPr>
+        <w:sectPr>
+          <w:type w:val="continuous"/>
+          <w:pgSz w:w="11906" w:h="16838"/>
+          <w:pgMar w:top="851" w:right="849" w:bottom="709" w:left="851" w:header="708" w:footer="708" w:gutter="0"/>
+          <w:cols w:num="2" w:space="708"/>
+          <w:docGrid w:linePitch="360"/>
+        </w:sectPr>
+      </w:pPr>
+    </w:p>
+    <w:p>
+      <w:pPr>
+        <w:rPr>
+          <w:lang w:val="en-GB"/>
+        </w:rPr>
+      </w:pPr>
+    </w:p>
+    <w:p>
+      <w:pPr>
+        <w:rPr>
+          <w:lang w:val="en-GB"/>
+        </w:rPr>
+      </w:pPr>
+      <w:r>
+        <w:rPr>
+          <w:lang w:val="en-GB"/>
+        </w:rPr>
+        <w:br w:type="page"/>
+      </w:r>
+    </w:p>
+    <w:p>
+      <w:r>
         <w:lastRenderedPageBreak/>
-        <w:t>Jak widać ucinanie jest tym razem dużo ostrzejsze, a nie zaokrąglane jak poprzednio.</w:t>
-      </w:r>
-    </w:p>
-    <w:p>
-      <w:r>
-        <w:t>Oraz analiza harmoniczna sygnału wyjściowego</w:t>
+        <w:t>W celu przedstawienia</w:t>
+      </w:r>
+      <w:r>
+        <w:t xml:space="preserve"> inn</w:t>
+      </w:r>
+      <w:r>
+        <w:t>ego</w:t>
+      </w:r>
+      <w:r>
+        <w:t xml:space="preserve"> typ</w:t>
+      </w:r>
+      <w:r>
+        <w:t>u</w:t>
+      </w:r>
+      <w:r>
+        <w:t xml:space="preserve"> efektu, bez </w:t>
+      </w:r>
+      <w:r>
+        <w:t>w</w:t>
+      </w:r>
+      <w:r>
+        <w:t>gł</w:t>
+      </w:r>
+      <w:r>
+        <w:t>ę</w:t>
+      </w:r>
+      <w:r>
+        <w:t>biania się</w:t>
+      </w:r>
+      <w:r>
+        <w:t xml:space="preserve"> w jego budowę zasymulowany został również efekt typu oct up, mający na celu podniesienie dźwięku o oktawę, czyli podwojenie jego częstotliwości, o nazwie</w:t>
+      </w:r>
+      <w:r>
+        <w:t xml:space="preserve"> </w:t>
+      </w:r>
+      <w:r>
+        <w:rPr>
+          <w:b/>
+          <w:bCs/>
+        </w:rPr>
+        <w:t>Greenringer</w:t>
+      </w:r>
+      <w:r>
+        <w:t>.</w:t>
       </w:r>
     </w:p>
     <w:p>
@@ -1285,10 +1951,10 @@
           <w:noProof/>
         </w:rPr>
         <w:drawing>
-          <wp:inline distT="0" distB="0" distL="0" distR="0" wp14:anchorId="171DD666" wp14:editId="3DD482A6">
-            <wp:extent cx="6480810" cy="3535045"/>
-            <wp:effectExtent l="0" t="0" r="0" b="8255"/>
-            <wp:docPr id="12" name="Obraz 12"/>
+          <wp:inline distT="0" distB="0" distL="0" distR="0" wp14:anchorId="02255052" wp14:editId="6F42CDD1">
+            <wp:extent cx="6480810" cy="3006090"/>
+            <wp:effectExtent l="0" t="0" r="0" b="3810"/>
+            <wp:docPr id="68" name="Obraz 68"/>
             <wp:cNvGraphicFramePr>
               <a:graphicFrameLocks xmlns:a="http://schemas.openxmlformats.org/drawingml/2006/main" noChangeAspect="1"/>
             </wp:cNvGraphicFramePr>
@@ -1308,7 +1974,7 @@
                   <pic:spPr>
                     <a:xfrm>
                       <a:off x="0" y="0"/>
-                      <a:ext cx="6480810" cy="3535045"/>
+                      <a:ext cx="6480810" cy="3006090"/>
                     </a:xfrm>
                     <a:prstGeom prst="rect">
                       <a:avLst/>
@@ -1322,6 +1988,11 @@
       </w:r>
     </w:p>
     <w:p>
+      <w:r>
+        <w:t>Badanie wpływu na sygnał rzeczywisty:</w:t>
+      </w:r>
+    </w:p>
+    <w:p>
       <w:pPr>
         <w:rPr>
           <w:lang w:val="en-GB"/>
@@ -1329,600 +2000,13 @@
       </w:pPr>
       <w:r>
         <w:rPr>
-          <w:lang w:val="en-GB"/>
-        </w:rPr>
-        <w:t>Przykładowy Bill of Materials:</w:t>
-      </w:r>
-    </w:p>
-    <w:p>
-      <w:pPr>
-        <w:rPr>
-          <w:lang w:val="en-GB"/>
-        </w:rPr>
-      </w:pPr>
-      <w:r>
-        <w:rPr>
-          <w:lang w:val="en-GB"/>
-        </w:rPr>
-        <w:t>--- Bill of Materials ---</w:t>
-      </w:r>
-    </w:p>
-    <w:p>
-      <w:pPr>
-        <w:rPr>
-          <w:lang w:val="en-GB"/>
-        </w:rPr>
-      </w:pPr>
-    </w:p>
-    <w:p>
-      <w:pPr>
-        <w:rPr>
-          <w:lang w:val="en-GB"/>
-        </w:rPr>
-        <w:sectPr>
-          <w:pgSz w:w="11906" w:h="16838"/>
-          <w:pgMar w:top="851" w:right="849" w:bottom="709" w:left="851" w:header="708" w:footer="708" w:gutter="0"/>
-          <w:cols w:space="708"/>
-          <w:docGrid w:linePitch="360"/>
-        </w:sectPr>
-      </w:pPr>
-    </w:p>
-    <w:p>
-      <w:pPr>
-        <w:rPr>
-          <w:lang w:val="en-GB"/>
-        </w:rPr>
-      </w:pPr>
-      <w:r>
-        <w:rPr>
-          <w:lang w:val="en-GB"/>
-        </w:rPr>
-        <w:t>Ref.</w:t>
-      </w:r>
-      <w:r>
-        <w:rPr>
-          <w:lang w:val="en-GB"/>
-        </w:rPr>
-        <w:tab/>
-        <w:t>Mfg.</w:t>
-      </w:r>
-      <w:r>
-        <w:rPr>
-          <w:lang w:val="en-GB"/>
-        </w:rPr>
-        <w:tab/>
-        <w:t>Part No.</w:t>
-      </w:r>
-      <w:r>
-        <w:rPr>
-          <w:lang w:val="en-GB"/>
-        </w:rPr>
-        <w:tab/>
-        <w:t>Description</w:t>
-      </w:r>
-    </w:p>
-    <w:p>
-      <w:pPr>
-        <w:rPr>
-          <w:lang w:val="en-GB"/>
-        </w:rPr>
-      </w:pPr>
-      <w:r>
-        <w:rPr>
-          <w:lang w:val="en-GB"/>
-        </w:rPr>
-        <w:t>C1</w:t>
-      </w:r>
-      <w:r>
-        <w:rPr>
-          <w:lang w:val="en-GB"/>
-        </w:rPr>
-        <w:tab/>
-        <w:t>--</w:t>
-      </w:r>
-      <w:r>
-        <w:rPr>
-          <w:lang w:val="en-GB"/>
-        </w:rPr>
-        <w:tab/>
-        <w:t>--</w:t>
-      </w:r>
-      <w:r>
-        <w:rPr>
-          <w:lang w:val="en-GB"/>
-        </w:rPr>
-        <w:tab/>
-        <w:t>capacitor, 470nF</w:t>
-      </w:r>
-    </w:p>
-    <w:p>
-      <w:pPr>
-        <w:rPr>
-          <w:lang w:val="es-ES"/>
-        </w:rPr>
-      </w:pPr>
-      <w:r>
-        <w:rPr>
-          <w:lang w:val="es-ES"/>
-        </w:rPr>
-        <w:t>C2</w:t>
-      </w:r>
-      <w:r>
-        <w:rPr>
-          <w:lang w:val="es-ES"/>
-        </w:rPr>
-        <w:tab/>
-        <w:t>--</w:t>
-      </w:r>
-      <w:r>
-        <w:rPr>
-          <w:lang w:val="es-ES"/>
-        </w:rPr>
-        <w:tab/>
-        <w:t>--</w:t>
-      </w:r>
-      <w:r>
-        <w:rPr>
-          <w:lang w:val="es-ES"/>
-        </w:rPr>
-        <w:tab/>
-        <w:t>capacitor, 100pF</w:t>
-      </w:r>
-    </w:p>
-    <w:p>
-      <w:pPr>
-        <w:rPr>
-          <w:lang w:val="es-ES"/>
-        </w:rPr>
-      </w:pPr>
-      <w:r>
-        <w:rPr>
-          <w:lang w:val="es-ES"/>
-        </w:rPr>
-        <w:t>C3</w:t>
-      </w:r>
-      <w:r>
-        <w:rPr>
-          <w:lang w:val="es-ES"/>
-        </w:rPr>
-        <w:tab/>
-        <w:t>--</w:t>
-      </w:r>
-      <w:r>
-        <w:rPr>
-          <w:lang w:val="es-ES"/>
-        </w:rPr>
-        <w:tab/>
-        <w:t>--</w:t>
-      </w:r>
-      <w:r>
-        <w:rPr>
-          <w:lang w:val="es-ES"/>
-        </w:rPr>
-        <w:tab/>
-        <w:t>capacitor, 220nF</w:t>
-      </w:r>
-    </w:p>
-    <w:p>
-      <w:pPr>
-        <w:rPr>
-          <w:lang w:val="es-ES"/>
-        </w:rPr>
-      </w:pPr>
-      <w:r>
-        <w:rPr>
-          <w:lang w:val="es-ES"/>
-        </w:rPr>
-        <w:t>C4</w:t>
-      </w:r>
-      <w:r>
-        <w:rPr>
-          <w:lang w:val="es-ES"/>
-        </w:rPr>
-        <w:tab/>
-        <w:t>--</w:t>
-      </w:r>
-      <w:r>
-        <w:rPr>
-          <w:lang w:val="es-ES"/>
-        </w:rPr>
-        <w:tab/>
-        <w:t>--</w:t>
-      </w:r>
-      <w:r>
-        <w:rPr>
-          <w:lang w:val="es-ES"/>
-        </w:rPr>
-        <w:tab/>
-        <w:t>capacitor, 22nF</w:t>
-      </w:r>
-    </w:p>
-    <w:p>
-      <w:pPr>
-        <w:rPr>
-          <w:lang w:val="es-ES"/>
-        </w:rPr>
-      </w:pPr>
-      <w:r>
-        <w:rPr>
-          <w:lang w:val="es-ES"/>
-        </w:rPr>
-        <w:t>C5</w:t>
-      </w:r>
-      <w:r>
-        <w:rPr>
-          <w:lang w:val="es-ES"/>
-        </w:rPr>
-        <w:tab/>
-        <w:t>--</w:t>
-      </w:r>
-      <w:r>
-        <w:rPr>
-          <w:lang w:val="es-ES"/>
-        </w:rPr>
-        <w:tab/>
-        <w:t>--</w:t>
-      </w:r>
-      <w:r>
-        <w:rPr>
-          <w:lang w:val="es-ES"/>
-        </w:rPr>
-        <w:tab/>
-        <w:t>capacitor, 47µF</w:t>
-      </w:r>
-    </w:p>
-    <w:p>
-      <w:pPr>
-        <w:rPr>
-          <w:lang w:val="es-ES"/>
-        </w:rPr>
-      </w:pPr>
-      <w:r>
-        <w:rPr>
-          <w:lang w:val="es-ES"/>
-        </w:rPr>
-        <w:t>C6</w:t>
-      </w:r>
-      <w:r>
-        <w:rPr>
-          <w:lang w:val="es-ES"/>
-        </w:rPr>
-        <w:tab/>
-        <w:t>--</w:t>
-      </w:r>
-      <w:r>
-        <w:rPr>
-          <w:lang w:val="es-ES"/>
-        </w:rPr>
-        <w:tab/>
-        <w:t>--</w:t>
-      </w:r>
-      <w:r>
-        <w:rPr>
-          <w:lang w:val="es-ES"/>
-        </w:rPr>
-        <w:tab/>
-        <w:t>capacitor, 47µF</w:t>
-      </w:r>
-    </w:p>
-    <w:p>
-      <w:pPr>
-        <w:rPr>
-          <w:lang w:val="es-ES"/>
-        </w:rPr>
-      </w:pPr>
-      <w:r>
-        <w:rPr>
-          <w:lang w:val="es-ES"/>
-        </w:rPr>
-        <w:t>C7</w:t>
-      </w:r>
-      <w:r>
-        <w:rPr>
-          <w:lang w:val="es-ES"/>
-        </w:rPr>
-        <w:tab/>
-        <w:t>--</w:t>
-      </w:r>
-      <w:r>
-        <w:rPr>
-          <w:lang w:val="es-ES"/>
-        </w:rPr>
-        <w:tab/>
-        <w:t>--</w:t>
-      </w:r>
-      <w:r>
-        <w:rPr>
-          <w:lang w:val="es-ES"/>
-        </w:rPr>
-        <w:tab/>
-        <w:t>capacitor, 1µF</w:t>
-      </w:r>
-    </w:p>
-    <w:p>
-      <w:r>
-        <w:t>D1</w:t>
-      </w:r>
-      <w:r>
-        <w:tab/>
-        <w:t>OnSemi</w:t>
-      </w:r>
-      <w:r>
-        <w:tab/>
-        <w:t>1N4148</w:t>
-      </w:r>
-      <w:r>
-        <w:tab/>
-        <w:t>diode</w:t>
-      </w:r>
-    </w:p>
-    <w:p>
-      <w:r>
-        <w:t>D2</w:t>
-      </w:r>
-      <w:r>
-        <w:tab/>
-        <w:t>OnSemi</w:t>
-      </w:r>
-      <w:r>
-        <w:tab/>
-        <w:t>1N4148</w:t>
-      </w:r>
-      <w:r>
-        <w:tab/>
-        <w:t>diode</w:t>
-      </w:r>
-    </w:p>
-    <w:p>
-      <w:r>
-        <w:t>R</w:t>
-      </w:r>
-      <w:r>
-        <w:tab/>
-        <w:t>--</w:t>
-      </w:r>
-      <w:r>
-        <w:tab/>
-        <w:t>--</w:t>
-      </w:r>
-      <w:r>
-        <w:tab/>
-        <w:t>resistor, 250K</w:t>
-      </w:r>
-    </w:p>
-    <w:p>
-      <w:r>
-        <w:t>R1</w:t>
-      </w:r>
-      <w:r>
-        <w:tab/>
-        <w:t>--</w:t>
-      </w:r>
-      <w:r>
-        <w:tab/>
-        <w:t>--</w:t>
-      </w:r>
-      <w:r>
-        <w:tab/>
-        <w:t>resistor, 10K</w:t>
-      </w:r>
-    </w:p>
-    <w:p>
-      <w:r>
-        <w:t>R2</w:t>
-      </w:r>
-      <w:r>
-        <w:tab/>
-        <w:t>--</w:t>
-      </w:r>
-      <w:r>
-        <w:tab/>
-        <w:t>--</w:t>
-      </w:r>
-      <w:r>
-        <w:tab/>
-        <w:t>resistor, 10K</w:t>
-      </w:r>
-    </w:p>
-    <w:p>
-      <w:r>
-        <w:t>R3</w:t>
-      </w:r>
-      <w:r>
-        <w:tab/>
-        <w:t>--</w:t>
-      </w:r>
-      <w:r>
-        <w:tab/>
-        <w:t>--</w:t>
-      </w:r>
-      <w:r>
-        <w:tab/>
-        <w:t>resistor, 100K</w:t>
-      </w:r>
-    </w:p>
-    <w:p>
-      <w:r>
-        <w:t>R4</w:t>
-      </w:r>
-      <w:r>
-        <w:tab/>
-        <w:t>--</w:t>
-      </w:r>
-      <w:r>
-        <w:tab/>
-        <w:t>--</w:t>
-      </w:r>
-      <w:r>
-        <w:tab/>
-        <w:t>resistor, 10K</w:t>
-      </w:r>
-    </w:p>
-    <w:p>
-      <w:r>
-        <w:t>R5</w:t>
-      </w:r>
-      <w:r>
-        <w:tab/>
-        <w:t>--</w:t>
-      </w:r>
-      <w:r>
-        <w:tab/>
-        <w:t>--</w:t>
-      </w:r>
-      <w:r>
-        <w:tab/>
-        <w:t>resistor, 10K</w:t>
-      </w:r>
-    </w:p>
-    <w:p>
-      <w:r>
-        <w:t>R6</w:t>
-      </w:r>
-      <w:r>
-        <w:tab/>
-        <w:t>--</w:t>
-      </w:r>
-      <w:r>
-        <w:tab/>
-        <w:t>--</w:t>
-      </w:r>
-      <w:r>
-        <w:tab/>
-        <w:t>resistor, 1M</w:t>
-      </w:r>
-    </w:p>
-    <w:p>
-      <w:pPr>
-        <w:rPr>
-          <w:lang w:val="en-GB"/>
-        </w:rPr>
-      </w:pPr>
-      <w:r>
-        <w:rPr>
-          <w:lang w:val="en-GB"/>
-        </w:rPr>
-        <w:t>R8</w:t>
-      </w:r>
-      <w:r>
-        <w:rPr>
-          <w:lang w:val="en-GB"/>
-        </w:rPr>
-        <w:tab/>
-        <w:t>--</w:t>
-      </w:r>
-      <w:r>
-        <w:rPr>
-          <w:lang w:val="en-GB"/>
-        </w:rPr>
-        <w:tab/>
-        <w:t>--</w:t>
-      </w:r>
-      <w:r>
-        <w:rPr>
-          <w:lang w:val="en-GB"/>
-        </w:rPr>
-        <w:tab/>
-        <w:t>resistor, 1K</w:t>
-      </w:r>
-    </w:p>
-    <w:p>
-      <w:pPr>
-        <w:rPr>
-          <w:lang w:val="en-GB"/>
-        </w:rPr>
-      </w:pPr>
-      <w:r>
-        <w:rPr>
-          <w:lang w:val="en-GB"/>
-        </w:rPr>
-        <w:t>U1</w:t>
-      </w:r>
-      <w:r>
-        <w:rPr>
-          <w:lang w:val="en-GB"/>
-        </w:rPr>
-        <w:tab/>
-        <w:t>(unknown)</w:t>
-      </w:r>
-      <w:r>
-        <w:rPr>
-          <w:lang w:val="en-GB"/>
-        </w:rPr>
-        <w:tab/>
-        <w:t>TL072</w:t>
-      </w:r>
-      <w:r>
-        <w:rPr>
-          <w:lang w:val="en-GB"/>
-        </w:rPr>
-        <w:tab/>
-        <w:t>(unknown 3rd party model)</w:t>
-      </w:r>
-    </w:p>
-    <w:p>
-      <w:pPr>
-        <w:rPr>
-          <w:lang w:val="en-GB"/>
-        </w:rPr>
-        <w:sectPr>
-          <w:type w:val="continuous"/>
-          <w:pgSz w:w="11906" w:h="16838"/>
-          <w:pgMar w:top="851" w:right="849" w:bottom="709" w:left="851" w:header="708" w:footer="708" w:gutter="0"/>
-          <w:cols w:num="2" w:space="708"/>
-          <w:docGrid w:linePitch="360"/>
-        </w:sectPr>
-      </w:pPr>
-    </w:p>
-    <w:p>
-      <w:pPr>
-        <w:rPr>
-          <w:lang w:val="en-GB"/>
-        </w:rPr>
-      </w:pPr>
-    </w:p>
-    <w:p>
-      <w:pPr>
-        <w:rPr>
-          <w:lang w:val="en-GB"/>
-        </w:rPr>
-      </w:pPr>
-      <w:r>
-        <w:rPr>
-          <w:lang w:val="en-GB"/>
-        </w:rPr>
-        <w:br w:type="page"/>
-      </w:r>
-    </w:p>
-    <w:p>
-      <w:pPr>
-        <w:rPr>
-          <w:lang w:val="en-GB"/>
-        </w:rPr>
-      </w:pPr>
-      <w:r>
-        <w:rPr>
-          <w:lang w:val="en-GB"/>
-        </w:rPr>
-        <w:lastRenderedPageBreak/>
-        <w:t>Greenringer oct up</w:t>
-      </w:r>
-    </w:p>
-    <w:p>
-      <w:pPr>
-        <w:rPr>
-          <w:lang w:val="en-GB"/>
-        </w:rPr>
-      </w:pPr>
-      <w:r>
-        <w:rPr>
           <w:noProof/>
         </w:rPr>
         <w:drawing>
-          <wp:inline distT="0" distB="0" distL="0" distR="0" wp14:anchorId="1C7D4957" wp14:editId="6DA74E63">
-            <wp:extent cx="6480810" cy="3844290"/>
-            <wp:effectExtent l="0" t="0" r="0" b="3810"/>
-            <wp:docPr id="10" name="Obraz 10"/>
+          <wp:inline distT="0" distB="0" distL="0" distR="0" wp14:anchorId="07578BC2" wp14:editId="07DA7B7B">
+            <wp:extent cx="6480810" cy="3380105"/>
+            <wp:effectExtent l="0" t="0" r="0" b="0"/>
+            <wp:docPr id="61" name="Obraz 61"/>
             <wp:cNvGraphicFramePr>
               <a:graphicFrameLocks xmlns:a="http://schemas.openxmlformats.org/drawingml/2006/main" noChangeAspect="1"/>
             </wp:cNvGraphicFramePr>
@@ -1942,7 +2026,7 @@
                   <pic:spPr>
                     <a:xfrm>
                       <a:off x="0" y="0"/>
-                      <a:ext cx="6480810" cy="3844290"/>
+                      <a:ext cx="6480810" cy="3380105"/>
                     </a:xfrm>
                     <a:prstGeom prst="rect">
                       <a:avLst/>
@@ -1965,11 +2049,12 @@
         <w:rPr>
           <w:noProof/>
         </w:rPr>
+        <w:lastRenderedPageBreak/>
         <w:drawing>
-          <wp:inline distT="0" distB="0" distL="0" distR="0" wp14:anchorId="5121DF0C" wp14:editId="2610070F">
-            <wp:extent cx="6480810" cy="3873500"/>
+          <wp:inline distT="0" distB="0" distL="0" distR="0" wp14:anchorId="7FE32CE6" wp14:editId="0FBE8C1F">
+            <wp:extent cx="6480810" cy="3912870"/>
             <wp:effectExtent l="0" t="0" r="0" b="0"/>
-            <wp:docPr id="15" name="Obraz 15"/>
+            <wp:docPr id="62" name="Obraz 62"/>
             <wp:cNvGraphicFramePr>
               <a:graphicFrameLocks xmlns:a="http://schemas.openxmlformats.org/drawingml/2006/main" noChangeAspect="1"/>
             </wp:cNvGraphicFramePr>
@@ -1989,7 +2074,7 @@
                   <pic:spPr>
                     <a:xfrm>
                       <a:off x="0" y="0"/>
-                      <a:ext cx="6480810" cy="3873500"/>
+                      <a:ext cx="6480810" cy="3912870"/>
                     </a:xfrm>
                     <a:prstGeom prst="rect">
                       <a:avLst/>
@@ -2004,15 +2089,22 @@
     </w:p>
     <w:p>
       <w:r>
-        <w:t>no widac ze czestotliwosc wieksza</w:t>
-      </w:r>
-      <w:r>
-        <w:t>…</w:t>
-      </w:r>
-    </w:p>
-    <w:p>
-      <w:r>
-        <w:t>na sinusoidzie 1kHz</w:t>
+        <w:t>Widoczny jest wyraźny udział wyższych częstotliwości sygnału.</w:t>
+      </w:r>
+    </w:p>
+    <w:p/>
+    <w:p>
+      <w:r>
+        <w:t xml:space="preserve">Badanie wpływu </w:t>
+      </w:r>
+      <w:r>
+        <w:t>na sinusoi</w:t>
+      </w:r>
+      <w:r>
+        <w:t>dę o częstotliwości</w:t>
+      </w:r>
+      <w:r>
+        <w:t xml:space="preserve"> 1kHz</w:t>
       </w:r>
     </w:p>
     <w:p>
@@ -2020,12 +2112,11 @@
         <w:rPr>
           <w:noProof/>
         </w:rPr>
-        <w:lastRenderedPageBreak/>
         <w:drawing>
-          <wp:inline distT="0" distB="0" distL="0" distR="0" wp14:anchorId="5F48F16C" wp14:editId="12C50168">
-            <wp:extent cx="6480810" cy="3882390"/>
-            <wp:effectExtent l="0" t="0" r="0" b="3810"/>
-            <wp:docPr id="18" name="Obraz 18"/>
+          <wp:inline distT="0" distB="0" distL="0" distR="0" wp14:anchorId="275F121E" wp14:editId="70711BDA">
+            <wp:extent cx="6480810" cy="3346450"/>
+            <wp:effectExtent l="0" t="0" r="0" b="6350"/>
+            <wp:docPr id="59" name="Obraz 59"/>
             <wp:cNvGraphicFramePr>
               <a:graphicFrameLocks xmlns:a="http://schemas.openxmlformats.org/drawingml/2006/main" noChangeAspect="1"/>
             </wp:cNvGraphicFramePr>
@@ -2045,7 +2136,7 @@
                   <pic:spPr>
                     <a:xfrm>
                       <a:off x="0" y="0"/>
-                      <a:ext cx="6480810" cy="3882390"/>
+                      <a:ext cx="6480810" cy="3346450"/>
                     </a:xfrm>
                     <a:prstGeom prst="rect">
                       <a:avLst/>
@@ -2063,11 +2154,12 @@
         <w:rPr>
           <w:noProof/>
         </w:rPr>
+        <w:lastRenderedPageBreak/>
         <w:drawing>
-          <wp:inline distT="0" distB="0" distL="0" distR="0" wp14:anchorId="23B9DDA4" wp14:editId="7E85C1BC">
-            <wp:extent cx="6480810" cy="3385185"/>
-            <wp:effectExtent l="0" t="0" r="0" b="5715"/>
-            <wp:docPr id="19" name="Obraz 19"/>
+          <wp:inline distT="0" distB="0" distL="0" distR="0" wp14:anchorId="58396808" wp14:editId="18D67F36">
+            <wp:extent cx="6480810" cy="3763645"/>
+            <wp:effectExtent l="0" t="0" r="0" b="8255"/>
+            <wp:docPr id="60" name="Obraz 60"/>
             <wp:cNvGraphicFramePr>
               <a:graphicFrameLocks xmlns:a="http://schemas.openxmlformats.org/drawingml/2006/main" noChangeAspect="1"/>
             </wp:cNvGraphicFramePr>
@@ -2087,7 +2179,7 @@
                   <pic:spPr>
                     <a:xfrm>
                       <a:off x="0" y="0"/>
-                      <a:ext cx="6480810" cy="3385185"/>
+                      <a:ext cx="6480810" cy="3763645"/>
                     </a:xfrm>
                     <a:prstGeom prst="rect">
                       <a:avLst/>
@@ -2102,12 +2194,33 @@
     </w:p>
     <w:p>
       <w:r>
-        <w:t>układ niestety bardzo zabrudza, wygina sygnał</w:t>
-      </w:r>
-    </w:p>
-    <w:p>
-      <w:r>
-        <w:t>ale widać że nie tylko dodało harmoniczne tylko raczej przesunęło częstotliwości wyżej, co widać  w osłabionym peaku 1kHz</w:t>
+        <w:t>U</w:t>
+      </w:r>
+      <w:r>
+        <w:t xml:space="preserve">kład </w:t>
+      </w:r>
+      <w:r>
+        <w:t xml:space="preserve">ze względu na swoją prostotę budowy jak na postawione mu zadanie, </w:t>
+      </w:r>
+      <w:r>
+        <w:t>niestety bardzo zabrudza, wygina sygnał</w:t>
+      </w:r>
+      <w:r>
+        <w:t>, przez co widać że składa się nie tylko z podwojonej głównej harmonicznej sygnału oryginalnego, jednakże spełnia on swoje zadanie podniesienia częstotliwości dźwięku.</w:t>
+      </w:r>
+    </w:p>
+    <w:p>
+      <w:r>
+        <w:t>W</w:t>
+      </w:r>
+      <w:r>
+        <w:t>idać</w:t>
+      </w:r>
+      <w:r>
+        <w:t xml:space="preserve"> jednak</w:t>
+      </w:r>
+      <w:r>
+        <w:t xml:space="preserve"> że nie tylko dodało harmoniczne tylko raczej przesunęło częstotliwości wyżej, co widać  w osłabionym peaku 1kHz</w:t>
       </w:r>
       <w:r>
         <w:t xml:space="preserve"> i prawie równie silnym jak oryginalny peak w 2kHz</w:t>
@@ -2126,12 +2239,22 @@
         </w:rPr>
       </w:pPr>
       <w:r>
-        <w:rPr>
-          <w:b/>
-          <w:bCs/>
-        </w:rPr>
         <w:lastRenderedPageBreak/>
+        <w:t xml:space="preserve">Jako kolejny układ zrealizowany został efekt tego samego typu co pierwszy, tzn. overdrive, dający jednak inne brzmieniowo efekty </w:t>
+      </w:r>
+      <w:r>
+        <w:rPr>
+          <w:b/>
+          <w:bCs/>
+        </w:rPr>
         <w:t>Tube screamer</w:t>
+      </w:r>
+      <w:r>
+        <w:rPr>
+          <w:b/>
+          <w:bCs/>
+        </w:rPr>
+        <w:t>.</w:t>
       </w:r>
     </w:p>
     <w:p>
@@ -2371,7 +2494,6 @@
         <w:t>Etap zmiany tonu/brzmienia sygnału również został rozbudowany. Ponownie zaczyna się od pasywnego filtru dolnoprzepustowego (R8 i C5) o częstotliwości odcięcia ok. 723Hz, następnie jednak na dodatkowym wzmacniaczu występuje układ, w zależności od pozycji potencjometru (tutaj reprezentowanego przez rezystory R10 i R11) łączącego wejście odwracające z nieodwracającym, będzie pełnił rolę aktywnego filtra górnoprzepustowego, lub pasywnego dolnoprzepustowego. Gdy rezystor R10 przejmie większość rezystancji potencjometru, filtr złożony z elementów C6 i R12 razem z filtrem złożonym z C5 i R8 stworzy filtr dolnoprzepustowy drugiego rzędu. W sytuacji odwrotnej będzie to filtr górnoprzepustowy podłączony do wejścia odwracającego.</w:t>
       </w:r>
     </w:p>
-    <w:p/>
     <w:p>
       <w:r>
         <w:rPr>
@@ -2481,10 +2603,10 @@
           <w:noProof/>
         </w:rPr>
         <w:drawing>
-          <wp:inline distT="0" distB="0" distL="0" distR="0" wp14:anchorId="75982AC6" wp14:editId="3AE37211">
-            <wp:extent cx="6480810" cy="3491865"/>
-            <wp:effectExtent l="0" t="0" r="0" b="0"/>
-            <wp:docPr id="24" name="Obraz 24" descr="Obraz zawierający tekst&#10;&#10;Opis wygenerowany automatycznie"/>
+          <wp:inline distT="0" distB="0" distL="0" distR="0" wp14:anchorId="6DC5EDC1" wp14:editId="572308FF">
+            <wp:extent cx="6480810" cy="2854325"/>
+            <wp:effectExtent l="0" t="0" r="0" b="3175"/>
+            <wp:docPr id="63" name="Obraz 63"/>
             <wp:cNvGraphicFramePr>
               <a:graphicFrameLocks xmlns:a="http://schemas.openxmlformats.org/drawingml/2006/main" noChangeAspect="1"/>
             </wp:cNvGraphicFramePr>
@@ -2492,7 +2614,7 @@
               <a:graphicData uri="http://schemas.openxmlformats.org/drawingml/2006/picture">
                 <pic:pic xmlns:pic="http://schemas.openxmlformats.org/drawingml/2006/picture">
                   <pic:nvPicPr>
-                    <pic:cNvPr id="24" name="Obraz 24" descr="Obraz zawierający tekst&#10;&#10;Opis wygenerowany automatycznie"/>
+                    <pic:cNvPr id="1" name=""/>
                     <pic:cNvPicPr/>
                   </pic:nvPicPr>
                   <pic:blipFill>
@@ -2504,7 +2626,7 @@
                   <pic:spPr>
                     <a:xfrm>
                       <a:off x="0" y="0"/>
-                      <a:ext cx="6480810" cy="3491865"/>
+                      <a:ext cx="6480810" cy="2854325"/>
                     </a:xfrm>
                     <a:prstGeom prst="rect">
                       <a:avLst/>
@@ -2557,10 +2679,10 @@
           <w:noProof/>
         </w:rPr>
         <w:drawing>
-          <wp:inline distT="0" distB="0" distL="0" distR="0" wp14:anchorId="0CAA4D8F" wp14:editId="5A8B11B1">
-            <wp:extent cx="6674088" cy="3870252"/>
+          <wp:inline distT="0" distB="0" distL="0" distR="0" wp14:anchorId="70713A71" wp14:editId="4927B474">
+            <wp:extent cx="6480810" cy="3296285"/>
             <wp:effectExtent l="0" t="0" r="0" b="0"/>
-            <wp:docPr id="25" name="Obraz 25"/>
+            <wp:docPr id="64" name="Obraz 64"/>
             <wp:cNvGraphicFramePr>
               <a:graphicFrameLocks xmlns:a="http://schemas.openxmlformats.org/drawingml/2006/main" noChangeAspect="1"/>
             </wp:cNvGraphicFramePr>
@@ -2580,7 +2702,7 @@
                   <pic:spPr>
                     <a:xfrm>
                       <a:off x="0" y="0"/>
-                      <a:ext cx="6686744" cy="3877591"/>
+                      <a:ext cx="6480810" cy="3296285"/>
                     </a:xfrm>
                     <a:prstGeom prst="rect">
                       <a:avLst/>
@@ -2678,17 +2800,53 @@
     </w:p>
     <w:p/>
     <w:p/>
+    <w:p/>
+    <w:p/>
+    <w:p>
+      <w:r>
+        <w:br w:type="page"/>
+      </w:r>
+    </w:p>
+    <w:p>
+      <w:pPr>
+        <w:rPr>
+          <w:b/>
+          <w:bCs/>
+        </w:rPr>
+      </w:pPr>
+      <w:r>
+        <w:rPr>
+          <w:b/>
+          <w:bCs/>
+        </w:rPr>
+        <w:lastRenderedPageBreak/>
+        <w:t>Potencjalna modyfikacj</w:t>
+      </w:r>
+      <w:r>
+        <w:rPr>
+          <w:b/>
+          <w:bCs/>
+        </w:rPr>
+        <w:t>a pierwszego układu – połączenie dwóch wersji ucinania – hard oraz soft</w:t>
+      </w:r>
+      <w:r>
+        <w:rPr>
+          <w:b/>
+          <w:bCs/>
+        </w:rPr>
+        <w:t>:</w:t>
+      </w:r>
+    </w:p>
     <w:p>
       <w:r>
         <w:rPr>
           <w:noProof/>
         </w:rPr>
-        <w:lastRenderedPageBreak/>
         <w:drawing>
-          <wp:inline distT="0" distB="0" distL="0" distR="0" wp14:anchorId="61008B5A" wp14:editId="708158D3">
-            <wp:extent cx="6480810" cy="3827145"/>
-            <wp:effectExtent l="0" t="0" r="0" b="1905"/>
-            <wp:docPr id="27" name="Obraz 27"/>
+          <wp:inline distT="0" distB="0" distL="0" distR="0" wp14:anchorId="7C74E236" wp14:editId="2F963823">
+            <wp:extent cx="6480810" cy="3518535"/>
+            <wp:effectExtent l="0" t="0" r="0" b="5715"/>
+            <wp:docPr id="31" name="Obraz 31"/>
             <wp:cNvGraphicFramePr>
               <a:graphicFrameLocks xmlns:a="http://schemas.openxmlformats.org/drawingml/2006/main" noChangeAspect="1"/>
             </wp:cNvGraphicFramePr>
@@ -2708,7 +2866,7 @@
                   <pic:spPr>
                     <a:xfrm>
                       <a:off x="0" y="0"/>
-                      <a:ext cx="6480810" cy="3827145"/>
+                      <a:ext cx="6480810" cy="3518535"/>
                     </a:xfrm>
                     <a:prstGeom prst="rect">
                       <a:avLst/>
@@ -2723,18 +2881,15 @@
     </w:p>
     <w:p>
       <w:r>
-        <w:t>Nie widze roznicy tbh</w:t>
-      </w:r>
-    </w:p>
-    <w:p>
-      <w:r>
-        <w:br w:type="page"/>
-      </w:r>
-    </w:p>
-    <w:p>
-      <w:r>
-        <w:lastRenderedPageBreak/>
-        <w:t>Potencjalna modyfikacja:</w:t>
+        <w:t>Dwa etapy ucinania – hard na diodach LED (Vf = 2.9V) i soft na diodach silikonowych (Vf = 0.7V)</w:t>
+      </w:r>
+      <w:r>
+        <w:t>. Diody prostownicze w pierwszym etapie ucinania zostały zastąpione typu LED, ze względu na ich wyższe napięcie przewodzenia, pozostawiające drugiemu etapowi ucinania większy poziom sygnału, tzw. headspace.</w:t>
+      </w:r>
+    </w:p>
+    <w:p>
+      <w:r>
+        <w:t>Wpływ na rzeczywisty sygnał:</w:t>
       </w:r>
     </w:p>
     <w:p>
@@ -2743,10 +2898,10 @@
           <w:noProof/>
         </w:rPr>
         <w:drawing>
-          <wp:inline distT="0" distB="0" distL="0" distR="0" wp14:anchorId="7C74E236" wp14:editId="2F963823">
-            <wp:extent cx="6480810" cy="3518535"/>
-            <wp:effectExtent l="0" t="0" r="0" b="5715"/>
-            <wp:docPr id="31" name="Obraz 31"/>
+          <wp:inline distT="0" distB="0" distL="0" distR="0" wp14:anchorId="3EAE9872" wp14:editId="4FCE60C0">
+            <wp:extent cx="6480810" cy="2864485"/>
+            <wp:effectExtent l="0" t="0" r="0" b="0"/>
+            <wp:docPr id="65" name="Obraz 65"/>
             <wp:cNvGraphicFramePr>
               <a:graphicFrameLocks xmlns:a="http://schemas.openxmlformats.org/drawingml/2006/main" noChangeAspect="1"/>
             </wp:cNvGraphicFramePr>
@@ -2766,7 +2921,7 @@
                   <pic:spPr>
                     <a:xfrm>
                       <a:off x="0" y="0"/>
-                      <a:ext cx="6480810" cy="3518535"/>
+                      <a:ext cx="6480810" cy="2864485"/>
                     </a:xfrm>
                     <a:prstGeom prst="rect">
                       <a:avLst/>
@@ -2781,7 +2936,13 @@
     </w:p>
     <w:p>
       <w:r>
-        <w:t>Dwa etapy ucinania – hard na diodach LED (Vf = 2.9V) i soft na diodach silikonowych (Vf = 0.7V)</w:t>
+        <w:br w:type="page"/>
+      </w:r>
+    </w:p>
+    <w:p>
+      <w:r>
+        <w:lastRenderedPageBreak/>
+        <w:t>Po pierwszym etapie ucinania na diodach LED:</w:t>
       </w:r>
     </w:p>
     <w:p>
@@ -2790,10 +2951,10 @@
           <w:noProof/>
         </w:rPr>
         <w:drawing>
-          <wp:inline distT="0" distB="0" distL="0" distR="0" wp14:anchorId="24C2CDFE" wp14:editId="42DC0F2E">
-            <wp:extent cx="6480810" cy="3233420"/>
-            <wp:effectExtent l="0" t="0" r="0" b="5080"/>
-            <wp:docPr id="29" name="Obraz 29" descr="Obraz zawierający tekst, monitor&#10;&#10;Opis wygenerowany automatycznie"/>
+          <wp:inline distT="0" distB="0" distL="0" distR="0" wp14:anchorId="160DB4F0" wp14:editId="4EF5A886">
+            <wp:extent cx="6480810" cy="2858770"/>
+            <wp:effectExtent l="0" t="0" r="0" b="0"/>
+            <wp:docPr id="66" name="Obraz 66"/>
             <wp:cNvGraphicFramePr>
               <a:graphicFrameLocks xmlns:a="http://schemas.openxmlformats.org/drawingml/2006/main" noChangeAspect="1"/>
             </wp:cNvGraphicFramePr>
@@ -2801,7 +2962,7 @@
               <a:graphicData uri="http://schemas.openxmlformats.org/drawingml/2006/picture">
                 <pic:pic xmlns:pic="http://schemas.openxmlformats.org/drawingml/2006/picture">
                   <pic:nvPicPr>
-                    <pic:cNvPr id="29" name="Obraz 29" descr="Obraz zawierający tekst, monitor&#10;&#10;Opis wygenerowany automatycznie"/>
+                    <pic:cNvPr id="1" name=""/>
                     <pic:cNvPicPr/>
                   </pic:nvPicPr>
                   <pic:blipFill>
@@ -2813,7 +2974,7 @@
                   <pic:spPr>
                     <a:xfrm>
                       <a:off x="0" y="0"/>
-                      <a:ext cx="6480810" cy="3233420"/>
+                      <a:ext cx="6480810" cy="2858770"/>
                     </a:xfrm>
                     <a:prstGeom prst="rect">
                       <a:avLst/>
@@ -2828,7 +2989,7 @@
     </w:p>
     <w:p>
       <w:r>
-        <w:t>Po pierwszym etapie ucinania na diodach LED:</w:t>
+        <w:t>Po drugim etapie na diodach prostowniczych:</w:t>
       </w:r>
     </w:p>
     <w:p>
@@ -2836,12 +2997,11 @@
         <w:rPr>
           <w:noProof/>
         </w:rPr>
-        <w:lastRenderedPageBreak/>
         <w:drawing>
-          <wp:inline distT="0" distB="0" distL="0" distR="0" wp14:anchorId="2745DFCB" wp14:editId="4EC1D039">
-            <wp:extent cx="6480810" cy="3215005"/>
-            <wp:effectExtent l="0" t="0" r="0" b="4445"/>
-            <wp:docPr id="32" name="Obraz 32"/>
+          <wp:inline distT="0" distB="0" distL="0" distR="0" wp14:anchorId="426889CD" wp14:editId="7D166D04">
+            <wp:extent cx="6480810" cy="3118485"/>
+            <wp:effectExtent l="0" t="0" r="0" b="5715"/>
+            <wp:docPr id="67" name="Obraz 67"/>
             <wp:cNvGraphicFramePr>
               <a:graphicFrameLocks xmlns:a="http://schemas.openxmlformats.org/drawingml/2006/main" noChangeAspect="1"/>
             </wp:cNvGraphicFramePr>
@@ -2861,7 +3021,7 @@
                   <pic:spPr>
                     <a:xfrm>
                       <a:off x="0" y="0"/>
-                      <a:ext cx="6480810" cy="3215005"/>
+                      <a:ext cx="6480810" cy="3118485"/>
                     </a:xfrm>
                     <a:prstGeom prst="rect">
                       <a:avLst/>
@@ -2876,13 +3036,37 @@
     </w:p>
     <w:p>
       <w:r>
+        <w:t>Porównując z sygnałem wyjściowym widać wpływ filtru końcowego na wygładzanie sygnalu.</w:t>
+      </w:r>
+    </w:p>
+    <w:p>
+      <w:r>
         <w:br w:type="page"/>
       </w:r>
     </w:p>
     <w:p>
       <w:r>
         <w:lastRenderedPageBreak/>
-        <w:t>Alternatywny sposób osiągania dźwięku typu przester, nazywanego jednak fuzz ze względu na wyraźnie inny charakter osiąganego brzmienia, zbudowany na tranzystorach zamiast wzmacniaczy operacyjnych z diodami:</w:t>
+        <w:t>Alternatywny sposób osiągania dźwięku typu przester</w:t>
+      </w:r>
+      <w:r>
+        <w:t xml:space="preserve"> (ucinanego sygnału)</w:t>
+      </w:r>
+      <w:r>
+        <w:t>, nazywanego jednak fuzz ze względu na wyraźnie inny charakter osiąganego brzmienia, zbudowany na tranzystorach zamiast wzmacniaczy operacyjnych z diodami</w:t>
+      </w:r>
+      <w:r>
+        <w:t xml:space="preserve">, bazujący na układzie </w:t>
+      </w:r>
+      <w:r>
+        <w:rPr>
+          <w:b/>
+          <w:bCs/>
+        </w:rPr>
+        <w:t>Fuzz Face</w:t>
+      </w:r>
+      <w:r>
+        <w:t>:</w:t>
       </w:r>
     </w:p>
     <w:p>
@@ -2944,10 +3128,10 @@
           <w:noProof/>
         </w:rPr>
         <w:drawing>
-          <wp:inline distT="0" distB="0" distL="0" distR="0" wp14:anchorId="468B46F5" wp14:editId="77EB5CDF">
-            <wp:extent cx="6193766" cy="3944687"/>
+          <wp:inline distT="0" distB="0" distL="0" distR="0" wp14:anchorId="69280B0D" wp14:editId="722A8DD0">
+            <wp:extent cx="6480810" cy="2879090"/>
             <wp:effectExtent l="0" t="0" r="0" b="0"/>
-            <wp:docPr id="34" name="Obraz 34"/>
+            <wp:docPr id="69" name="Obraz 69"/>
             <wp:cNvGraphicFramePr>
               <a:graphicFrameLocks xmlns:a="http://schemas.openxmlformats.org/drawingml/2006/main" noChangeAspect="1"/>
             </wp:cNvGraphicFramePr>
@@ -2967,7 +3151,7 @@
                   <pic:spPr>
                     <a:xfrm>
                       <a:off x="0" y="0"/>
-                      <a:ext cx="6197131" cy="3946830"/>
+                      <a:ext cx="6480810" cy="2879090"/>
                     </a:xfrm>
                     <a:prstGeom prst="rect">
                       <a:avLst/>
@@ -2980,6 +3164,9 @@
         </w:drawing>
       </w:r>
     </w:p>
+    <w:p/>
+    <w:p/>
+    <w:p/>
     <w:p>
       <w:r>
         <w:lastRenderedPageBreak/>
@@ -2992,10 +3179,10 @@
           <w:noProof/>
         </w:rPr>
         <w:drawing>
-          <wp:inline distT="0" distB="0" distL="0" distR="0" wp14:anchorId="7DFEBD96" wp14:editId="37157F4F">
-            <wp:extent cx="6480810" cy="4142740"/>
+          <wp:inline distT="0" distB="0" distL="0" distR="0" wp14:anchorId="69291B9A" wp14:editId="15632581">
+            <wp:extent cx="6480810" cy="2877820"/>
             <wp:effectExtent l="0" t="0" r="0" b="0"/>
-            <wp:docPr id="35" name="Obraz 35"/>
+            <wp:docPr id="70" name="Obraz 70"/>
             <wp:cNvGraphicFramePr>
               <a:graphicFrameLocks xmlns:a="http://schemas.openxmlformats.org/drawingml/2006/main" noChangeAspect="1"/>
             </wp:cNvGraphicFramePr>
@@ -3015,7 +3202,7 @@
                   <pic:spPr>
                     <a:xfrm>
                       <a:off x="0" y="0"/>
-                      <a:ext cx="6480810" cy="4142740"/>
+                      <a:ext cx="6480810" cy="2877820"/>
                     </a:xfrm>
                     <a:prstGeom prst="rect">
                       <a:avLst/>
@@ -3044,10 +3231,10 @@
           <w:noProof/>
         </w:rPr>
         <w:drawing>
-          <wp:inline distT="0" distB="0" distL="0" distR="0" wp14:anchorId="27D911AC" wp14:editId="47B05C95">
-            <wp:extent cx="6480810" cy="4138295"/>
+          <wp:inline distT="0" distB="0" distL="0" distR="0" wp14:anchorId="0AA9D757" wp14:editId="626BEEFA">
+            <wp:extent cx="6480810" cy="2858770"/>
             <wp:effectExtent l="0" t="0" r="0" b="0"/>
-            <wp:docPr id="36" name="Obraz 36"/>
+            <wp:docPr id="72" name="Obraz 72"/>
             <wp:cNvGraphicFramePr>
               <a:graphicFrameLocks xmlns:a="http://schemas.openxmlformats.org/drawingml/2006/main" noChangeAspect="1"/>
             </wp:cNvGraphicFramePr>
@@ -3067,7 +3254,7 @@
                   <pic:spPr>
                     <a:xfrm>
                       <a:off x="0" y="0"/>
-                      <a:ext cx="6480810" cy="4138295"/>
+                      <a:ext cx="6480810" cy="2858770"/>
                     </a:xfrm>
                     <a:prstGeom prst="rect">
                       <a:avLst/>
@@ -3082,30 +3269,63 @@
     </w:p>
     <w:p>
       <w:r>
+        <w:t>Jest ono asymetryczne, ponieważ napięcie biasujące na bazie jest zmieniane przez feedback z R6, stopień asymetryczności zależy również od wartości wejściowego sygnału.</w:t>
+      </w:r>
+    </w:p>
+    <w:p>
+      <w:r>
+        <w:t>Potencjometr na dole wpływa na wzmocnienie drugiego tranzystora</w:t>
+      </w:r>
+      <w:r>
+        <w:t>, a konkretniej część rezystancji nie ściągnięta przez kondensator do uziemienia. Część prowadząca przez kondensator ma impedancję zmienną w zależności od częstotliwości (wchodzącego) sygnału, im większa częstotliwość tym mniejsza impedancja, czyli mniejsza część rezystora ściągana jest od ziemi, czyli wzmocnienie Q2 jest większe.</w:t>
+      </w:r>
+    </w:p>
+    <w:p>
+      <w:pPr>
+        <w:rPr>
+          <w:color w:val="FF0000"/>
+        </w:rPr>
+      </w:pPr>
+      <w:r>
+        <w:rPr>
+          <w:color w:val="FF0000"/>
+        </w:rPr>
+        <w:t>I</w:t>
+      </w:r>
+      <w:r>
+        <w:rPr>
+          <w:color w:val="FF0000"/>
+        </w:rPr>
+        <w:t>m większe wzmocnienie Q1 tym mniejsze Q2 i ostatecznie efek</w:t>
+      </w:r>
+      <w:r>
+        <w:rPr>
+          <w:color w:val="FF0000"/>
+        </w:rPr>
+        <w:t>t lekko</w:t>
+      </w:r>
+      <w:r>
+        <w:rPr>
+          <w:color w:val="FF0000"/>
+        </w:rPr>
+        <w:t xml:space="preserve"> osłabia sygnał</w:t>
+      </w:r>
+      <w:r>
+        <w:rPr>
+          <w:color w:val="FF0000"/>
+        </w:rPr>
+        <w:t>.</w:t>
+      </w:r>
+    </w:p>
+    <w:p>
+      <w:r>
+        <w:t>Feedback przez tranzystor R6 zależący od prądu Q2 zmniejsza gain całego układu (closed loop), ale poprawia odporność na zmiany parametrów tranzystorów zależące od temperatury itd.</w:t>
+      </w:r>
+    </w:p>
+    <w:p/>
+    <w:p>
+      <w:r>
         <w:lastRenderedPageBreak/>
-        <w:t>Jest ono asymetryczne, ponieważ napięcie biasujące na bazie jest zmieniane przez feedback z R6, stopień asymetryczności zależy również od wartości wejściowego sygnału.</w:t>
-      </w:r>
-    </w:p>
-    <w:p>
-      <w:r>
-        <w:t>Potencjometr na dole wpływa na wzmocnienie drugiego tranzystora</w:t>
-      </w:r>
-      <w:r>
-        <w:t>, a konkretniej część rezystancji nie ściągnięta przez kondensator do uziemienia. Część prowadząca przez kondensator ma impedancję zmienną w zależności od częstotliwości (wchodzącego) sygnału, im większa częstotliwość tym mniejsza impedancja, czyli mniejsza część rezystora ściągana jest od ziemi, czyli wzmocnienie Q2 jest większe.</w:t>
-      </w:r>
-    </w:p>
-    <w:p>
-      <w:r>
-        <w:t>Cośtam się robi, że im większe wzmocnienie Q1 tym mniejsze Q2 i ostatecznie efekt właściwie osłabia sygnał lekko</w:t>
-      </w:r>
-    </w:p>
-    <w:p>
-      <w:r>
-        <w:t>Feedback przez tranzystor R6 zależący od prądu Q2 zmniejsza gain całego układu (closed loop), ale poprawia odporność na zmiany parametrów tranzystorów zależące od temperatury itd.</w:t>
-      </w:r>
-    </w:p>
-    <w:p>
-      <w:r>
         <w:t>Oba wzmocnienia</w:t>
       </w:r>
     </w:p>
@@ -3115,10 +3335,10 @@
           <w:noProof/>
         </w:rPr>
         <w:drawing>
-          <wp:inline distT="0" distB="0" distL="0" distR="0" wp14:anchorId="7436B1D4" wp14:editId="5E5B4122">
-            <wp:extent cx="6480810" cy="3970655"/>
+          <wp:inline distT="0" distB="0" distL="0" distR="0" wp14:anchorId="5DD23996" wp14:editId="542832F7">
+            <wp:extent cx="6480810" cy="2896870"/>
             <wp:effectExtent l="0" t="0" r="0" b="0"/>
-            <wp:docPr id="37" name="Obraz 37"/>
+            <wp:docPr id="73" name="Obraz 73"/>
             <wp:cNvGraphicFramePr>
               <a:graphicFrameLocks xmlns:a="http://schemas.openxmlformats.org/drawingml/2006/main" noChangeAspect="1"/>
             </wp:cNvGraphicFramePr>
@@ -3138,7 +3358,7 @@
                   <pic:spPr>
                     <a:xfrm>
                       <a:off x="0" y="0"/>
-                      <a:ext cx="6480810" cy="3970655"/>
+                      <a:ext cx="6480810" cy="2896870"/>
                     </a:xfrm>
                     <a:prstGeom prst="rect">
                       <a:avLst/>
@@ -3176,24 +3396,21 @@
           <w:lang w:val="en-GB"/>
         </w:rPr>
       </w:pPr>
-      <w:r>
-        <w:rPr>
+    </w:p>
+    <w:p>
+      <w:pPr>
+        <w:rPr>
+          <w:b/>
+          <w:bCs/>
           <w:lang w:val="en-GB"/>
         </w:rPr>
-        <w:br w:type="page"/>
-      </w:r>
-    </w:p>
-    <w:p>
-      <w:pPr>
-        <w:rPr>
+      </w:pPr>
+      <w:r>
+        <w:rPr>
+          <w:b/>
+          <w:bCs/>
           <w:lang w:val="en-GB"/>
         </w:rPr>
-      </w:pPr>
-      <w:r>
-        <w:rPr>
-          <w:lang w:val="en-GB"/>
-        </w:rPr>
-        <w:lastRenderedPageBreak/>
         <w:t>Potencjalna modyfikacja 2:</w:t>
       </w:r>
     </w:p>
@@ -3250,6 +3467,2347 @@
       </w:r>
       <w:r>
         <w:t>tosowany w gitarowych wzmacniaczach Fendera, Marshalla i Vox, dający kontrolę osobno nad wysokimi, średnimi i niskimi częstotliwościami sygnału, z interakcją, co jest zjawiskiem teoretycznie negatywnym, ale ciekawym brzmieniowo.</w:t>
+      </w:r>
+      <w:r>
+        <w:t xml:space="preserve"> Zbudowany jest z kilku filtrów wpływających na siebie, sterowanych potencjometrami.</w:t>
+      </w:r>
+    </w:p>
+    <w:p>
+      <w:r>
+        <w:t xml:space="preserve">Pierwszym z nich jest filtr kontrolujący częstotliwości wysokie, co zależnie od parametrów układu i osoby może być interpretowane inaczej, przeważnie jednak są to częstotliwości powyżej 2kHz. Potencjometr decyduje jaka część sygnału o wysokich częstotliwościach nie będzie uciekała do uziemienia/pozostałych dwóch zakresów </w:t>
+      </w:r>
+      <w:r>
+        <w:lastRenderedPageBreak/>
+        <w:t>częstotliwości, na co wpływ mają jednak również pozycje pozostałych dwóch potencjometrów. Po</w:t>
+      </w:r>
+      <w:r>
+        <w:t>dobna sytuacja ma miejsca dla potencjometrów sterujących częstotliwościami średnimi (ok. 200-2kHz) i niskimi (do 2kHz), tzn. ustawienie potencjometrów decyduje o wpływie filtrów które tworzą, wchodząc jednocześnie w interakcję z pozostałymi filtrami.</w:t>
+      </w:r>
+    </w:p>
+    <w:p>
+      <w:r>
+        <w:t>Układy z tego typu mimo występującej interakcji stały się standardem w wzmacniaczach gitarowych ze względu na użycie niewielkiej ilości prostych elementów, niewielkie osłabianie sygnału i brak konieczności zasilania.</w:t>
+      </w:r>
+      <w:r>
+        <w:t xml:space="preserve"> Bywają również używane w efektach, dając użytkownikowi większą kontrolę nad </w:t>
+      </w:r>
+      <w:r>
+        <w:t>brzmieniem</w:t>
+      </w:r>
+      <w:r>
+        <w:t>.</w:t>
+      </w:r>
+    </w:p>
+    <w:p>
+      <w:pPr>
+        <w:rPr>
+          <w:b/>
+          <w:bCs/>
+        </w:rPr>
+      </w:pPr>
+      <w:r>
+        <w:rPr>
+          <w:b/>
+          <w:bCs/>
+        </w:rPr>
+        <w:t>Realizacja układu z modyfikacją:</w:t>
+      </w:r>
+    </w:p>
+    <w:p>
+      <w:r>
+        <w:rPr>
+          <w:noProof/>
+        </w:rPr>
+        <w:drawing>
+          <wp:inline distT="0" distB="0" distL="0" distR="0" wp14:anchorId="7158296A" wp14:editId="5D184A80">
+            <wp:extent cx="6480810" cy="4131310"/>
+            <wp:effectExtent l="0" t="0" r="0" b="2540"/>
+            <wp:docPr id="41" name="Obraz 41"/>
+            <wp:cNvGraphicFramePr>
+              <a:graphicFrameLocks xmlns:a="http://schemas.openxmlformats.org/drawingml/2006/main" noChangeAspect="1"/>
+            </wp:cNvGraphicFramePr>
+            <a:graphic xmlns:a="http://schemas.openxmlformats.org/drawingml/2006/main">
+              <a:graphicData uri="http://schemas.openxmlformats.org/drawingml/2006/picture">
+                <pic:pic xmlns:pic="http://schemas.openxmlformats.org/drawingml/2006/picture">
+                  <pic:nvPicPr>
+                    <pic:cNvPr id="1" name=""/>
+                    <pic:cNvPicPr/>
+                  </pic:nvPicPr>
+                  <pic:blipFill>
+                    <a:blip r:embed="rId44"/>
+                    <a:stretch>
+                      <a:fillRect/>
+                    </a:stretch>
+                  </pic:blipFill>
+                  <pic:spPr>
+                    <a:xfrm>
+                      <a:off x="0" y="0"/>
+                      <a:ext cx="6480810" cy="4131310"/>
+                    </a:xfrm>
+                    <a:prstGeom prst="rect">
+                      <a:avLst/>
+                    </a:prstGeom>
+                  </pic:spPr>
+                </pic:pic>
+              </a:graphicData>
+            </a:graphic>
+          </wp:inline>
+        </w:drawing>
+      </w:r>
+    </w:p>
+    <w:p>
+      <w:r>
+        <w:t>Wpływ na rzeczywisty sygnał:</w:t>
+      </w:r>
+    </w:p>
+    <w:p>
+      <w:r>
+        <w:rPr>
+          <w:noProof/>
+        </w:rPr>
+        <w:lastRenderedPageBreak/>
+        <w:drawing>
+          <wp:inline distT="0" distB="0" distL="0" distR="0" wp14:anchorId="44B3CDD9" wp14:editId="40ECD892">
+            <wp:extent cx="6480810" cy="3655060"/>
+            <wp:effectExtent l="0" t="0" r="0" b="2540"/>
+            <wp:docPr id="14" name="Obraz 14"/>
+            <wp:cNvGraphicFramePr>
+              <a:graphicFrameLocks xmlns:a="http://schemas.openxmlformats.org/drawingml/2006/main" noChangeAspect="1"/>
+            </wp:cNvGraphicFramePr>
+            <a:graphic xmlns:a="http://schemas.openxmlformats.org/drawingml/2006/main">
+              <a:graphicData uri="http://schemas.openxmlformats.org/drawingml/2006/picture">
+                <pic:pic xmlns:pic="http://schemas.openxmlformats.org/drawingml/2006/picture">
+                  <pic:nvPicPr>
+                    <pic:cNvPr id="1" name=""/>
+                    <pic:cNvPicPr/>
+                  </pic:nvPicPr>
+                  <pic:blipFill>
+                    <a:blip r:embed="rId45"/>
+                    <a:stretch>
+                      <a:fillRect/>
+                    </a:stretch>
+                  </pic:blipFill>
+                  <pic:spPr>
+                    <a:xfrm>
+                      <a:off x="0" y="0"/>
+                      <a:ext cx="6480810" cy="3655060"/>
+                    </a:xfrm>
+                    <a:prstGeom prst="rect">
+                      <a:avLst/>
+                    </a:prstGeom>
+                  </pic:spPr>
+                </pic:pic>
+              </a:graphicData>
+            </a:graphic>
+          </wp:inline>
+        </w:drawing>
+      </w:r>
+    </w:p>
+    <w:p>
+      <w:r>
+        <w:t xml:space="preserve">Układ z EQ zmniejsza amplitudę sygnału, widać jednak wciąż wpływ diod ucinających spłaszczających jego kształt. </w:t>
+      </w:r>
+    </w:p>
+    <w:p/>
+    <w:p/>
+    <w:p>
+      <w:r>
+        <w:t>Aby przetestować możliwości kontroli filtrowania sygnału, przy „neutralnym” ustawieniu dwóch z trzech potencjometrów</w:t>
+      </w:r>
+      <w:r>
+        <w:t xml:space="preserve"> 5k/5k</w:t>
+      </w:r>
+      <w:r>
+        <w:t>, trzeci z nich</w:t>
+      </w:r>
+      <w:r>
+        <w:t xml:space="preserve"> zostawał</w:t>
+      </w:r>
+      <w:r>
+        <w:t xml:space="preserve"> </w:t>
+      </w:r>
+      <w:r>
+        <w:t>ustawiany w dwóch przeciwnych pozycjach blisko krańca zakresu 1k/9k lub 9k/1k.</w:t>
+      </w:r>
+      <w:r>
+        <w:t xml:space="preserve"> Zakresy osi Y pomiędzy eksperymentami </w:t>
+      </w:r>
+      <w:r>
+        <w:t xml:space="preserve">są </w:t>
+      </w:r>
+      <w:r>
+        <w:t>zmienne ze względu na ustawienia LTSpice oraz fakt wynikania</w:t>
+      </w:r>
+      <w:r>
+        <w:t xml:space="preserve"> wartości</w:t>
+      </w:r>
+      <w:r>
+        <w:t xml:space="preserve"> z ogólnego wzmocnienia układu</w:t>
+      </w:r>
+      <w:r>
+        <w:t>, większe znaczenie ma jednak kształt charakterystyk. Oś X zawsze</w:t>
+      </w:r>
+      <w:r>
+        <w:t xml:space="preserve"> </w:t>
+      </w:r>
+      <w:r>
+        <w:t>jednak obejmują słyszalny przez człowieka zakres 20Hz – 20kHz.</w:t>
+      </w:r>
+    </w:p>
+    <w:p>
+      <w:r>
+        <w:t>Przepuszczanie</w:t>
+      </w:r>
+      <w:r>
+        <w:t xml:space="preserve"> wysokich częstotliwości:</w:t>
+      </w:r>
+    </w:p>
+    <w:p>
+      <w:r>
+        <w:rPr>
+          <w:noProof/>
+        </w:rPr>
+        <w:drawing>
+          <wp:inline distT="0" distB="0" distL="0" distR="0" wp14:anchorId="00BA813E" wp14:editId="10BD7757">
+            <wp:extent cx="6172200" cy="3482824"/>
+            <wp:effectExtent l="0" t="0" r="0" b="3810"/>
+            <wp:docPr id="47" name="Obraz 47"/>
+            <wp:cNvGraphicFramePr>
+              <a:graphicFrameLocks xmlns:a="http://schemas.openxmlformats.org/drawingml/2006/main" noChangeAspect="1"/>
+            </wp:cNvGraphicFramePr>
+            <a:graphic xmlns:a="http://schemas.openxmlformats.org/drawingml/2006/main">
+              <a:graphicData uri="http://schemas.openxmlformats.org/drawingml/2006/picture">
+                <pic:pic xmlns:pic="http://schemas.openxmlformats.org/drawingml/2006/picture">
+                  <pic:nvPicPr>
+                    <pic:cNvPr id="1" name=""/>
+                    <pic:cNvPicPr/>
+                  </pic:nvPicPr>
+                  <pic:blipFill>
+                    <a:blip r:embed="rId46"/>
+                    <a:stretch>
+                      <a:fillRect/>
+                    </a:stretch>
+                  </pic:blipFill>
+                  <pic:spPr>
+                    <a:xfrm>
+                      <a:off x="0" y="0"/>
+                      <a:ext cx="6177122" cy="3485601"/>
+                    </a:xfrm>
+                    <a:prstGeom prst="rect">
+                      <a:avLst/>
+                    </a:prstGeom>
+                  </pic:spPr>
+                </pic:pic>
+              </a:graphicData>
+            </a:graphic>
+          </wp:inline>
+        </w:drawing>
+      </w:r>
+    </w:p>
+    <w:p>
+      <w:r>
+        <w:lastRenderedPageBreak/>
+        <w:t xml:space="preserve">Blokowanie </w:t>
+      </w:r>
+      <w:r>
+        <w:t>wysokich częstotliwości</w:t>
+      </w:r>
+      <w:r>
+        <w:t>:</w:t>
+      </w:r>
+    </w:p>
+    <w:p>
+      <w:r>
+        <w:rPr>
+          <w:noProof/>
+        </w:rPr>
+        <w:drawing>
+          <wp:inline distT="0" distB="0" distL="0" distR="0" wp14:anchorId="1CF266C7" wp14:editId="598BC624">
+            <wp:extent cx="6172200" cy="3781576"/>
+            <wp:effectExtent l="0" t="0" r="0" b="9525"/>
+            <wp:docPr id="48" name="Obraz 48"/>
+            <wp:cNvGraphicFramePr>
+              <a:graphicFrameLocks xmlns:a="http://schemas.openxmlformats.org/drawingml/2006/main" noChangeAspect="1"/>
+            </wp:cNvGraphicFramePr>
+            <a:graphic xmlns:a="http://schemas.openxmlformats.org/drawingml/2006/main">
+              <a:graphicData uri="http://schemas.openxmlformats.org/drawingml/2006/picture">
+                <pic:pic xmlns:pic="http://schemas.openxmlformats.org/drawingml/2006/picture">
+                  <pic:nvPicPr>
+                    <pic:cNvPr id="1" name=""/>
+                    <pic:cNvPicPr/>
+                  </pic:nvPicPr>
+                  <pic:blipFill>
+                    <a:blip r:embed="rId47"/>
+                    <a:stretch>
+                      <a:fillRect/>
+                    </a:stretch>
+                  </pic:blipFill>
+                  <pic:spPr>
+                    <a:xfrm>
+                      <a:off x="0" y="0"/>
+                      <a:ext cx="6174340" cy="3782887"/>
+                    </a:xfrm>
+                    <a:prstGeom prst="rect">
+                      <a:avLst/>
+                    </a:prstGeom>
+                  </pic:spPr>
+                </pic:pic>
+              </a:graphicData>
+            </a:graphic>
+          </wp:inline>
+        </w:drawing>
+      </w:r>
+    </w:p>
+    <w:p>
+      <w:r>
+        <w:t>Mając na uwadze przyjęte zakresy częstotliwości, warto zauważyć, że osłabienie wysokich częstotliwości związane było z wzmocnieniem niskich oraz osłabieniem części średnich.</w:t>
+      </w:r>
+    </w:p>
+    <w:p>
+      <w:r>
+        <w:t>Przepuszczanie niskich częstotliwości:</w:t>
+      </w:r>
+    </w:p>
+    <w:p>
+      <w:r>
+        <w:rPr>
+          <w:noProof/>
+        </w:rPr>
+        <w:drawing>
+          <wp:inline distT="0" distB="0" distL="0" distR="0" wp14:anchorId="2B02DDCB" wp14:editId="609C29F6">
+            <wp:extent cx="6480810" cy="3959225"/>
+            <wp:effectExtent l="0" t="0" r="0" b="3175"/>
+            <wp:docPr id="49" name="Obraz 49"/>
+            <wp:cNvGraphicFramePr>
+              <a:graphicFrameLocks xmlns:a="http://schemas.openxmlformats.org/drawingml/2006/main" noChangeAspect="1"/>
+            </wp:cNvGraphicFramePr>
+            <a:graphic xmlns:a="http://schemas.openxmlformats.org/drawingml/2006/main">
+              <a:graphicData uri="http://schemas.openxmlformats.org/drawingml/2006/picture">
+                <pic:pic xmlns:pic="http://schemas.openxmlformats.org/drawingml/2006/picture">
+                  <pic:nvPicPr>
+                    <pic:cNvPr id="1" name=""/>
+                    <pic:cNvPicPr/>
+                  </pic:nvPicPr>
+                  <pic:blipFill>
+                    <a:blip r:embed="rId48"/>
+                    <a:stretch>
+                      <a:fillRect/>
+                    </a:stretch>
+                  </pic:blipFill>
+                  <pic:spPr>
+                    <a:xfrm>
+                      <a:off x="0" y="0"/>
+                      <a:ext cx="6480810" cy="3959225"/>
+                    </a:xfrm>
+                    <a:prstGeom prst="rect">
+                      <a:avLst/>
+                    </a:prstGeom>
+                  </pic:spPr>
+                </pic:pic>
+              </a:graphicData>
+            </a:graphic>
+          </wp:inline>
+        </w:drawing>
+      </w:r>
+    </w:p>
+    <w:p>
+      <w:r>
+        <w:t>Blokowani</w:t>
+      </w:r>
+      <w:r>
+        <w:t>e niskich częstotliwości:</w:t>
+      </w:r>
+    </w:p>
+    <w:p>
+      <w:r>
+        <w:rPr>
+          <w:noProof/>
+        </w:rPr>
+        <w:lastRenderedPageBreak/>
+        <w:drawing>
+          <wp:inline distT="0" distB="0" distL="0" distR="0" wp14:anchorId="2A2F42BF" wp14:editId="3F78F286">
+            <wp:extent cx="6480810" cy="3969385"/>
+            <wp:effectExtent l="0" t="0" r="0" b="0"/>
+            <wp:docPr id="50" name="Obraz 50"/>
+            <wp:cNvGraphicFramePr>
+              <a:graphicFrameLocks xmlns:a="http://schemas.openxmlformats.org/drawingml/2006/main" noChangeAspect="1"/>
+            </wp:cNvGraphicFramePr>
+            <a:graphic xmlns:a="http://schemas.openxmlformats.org/drawingml/2006/main">
+              <a:graphicData uri="http://schemas.openxmlformats.org/drawingml/2006/picture">
+                <pic:pic xmlns:pic="http://schemas.openxmlformats.org/drawingml/2006/picture">
+                  <pic:nvPicPr>
+                    <pic:cNvPr id="1" name=""/>
+                    <pic:cNvPicPr/>
+                  </pic:nvPicPr>
+                  <pic:blipFill>
+                    <a:blip r:embed="rId49"/>
+                    <a:stretch>
+                      <a:fillRect/>
+                    </a:stretch>
+                  </pic:blipFill>
+                  <pic:spPr>
+                    <a:xfrm>
+                      <a:off x="0" y="0"/>
+                      <a:ext cx="6480810" cy="3969385"/>
+                    </a:xfrm>
+                    <a:prstGeom prst="rect">
+                      <a:avLst/>
+                    </a:prstGeom>
+                  </pic:spPr>
+                </pic:pic>
+              </a:graphicData>
+            </a:graphic>
+          </wp:inline>
+        </w:drawing>
+      </w:r>
+    </w:p>
+    <w:p/>
+    <w:p>
+      <w:r>
+        <w:t>Przepuszczanie średnich częstotliwości:</w:t>
+      </w:r>
+    </w:p>
+    <w:p>
+      <w:r>
+        <w:rPr>
+          <w:noProof/>
+        </w:rPr>
+        <w:drawing>
+          <wp:inline distT="0" distB="0" distL="0" distR="0" wp14:anchorId="347A6883" wp14:editId="29145CD2">
+            <wp:extent cx="6480810" cy="3926840"/>
+            <wp:effectExtent l="0" t="0" r="0" b="0"/>
+            <wp:docPr id="51" name="Obraz 51"/>
+            <wp:cNvGraphicFramePr>
+              <a:graphicFrameLocks xmlns:a="http://schemas.openxmlformats.org/drawingml/2006/main" noChangeAspect="1"/>
+            </wp:cNvGraphicFramePr>
+            <a:graphic xmlns:a="http://schemas.openxmlformats.org/drawingml/2006/main">
+              <a:graphicData uri="http://schemas.openxmlformats.org/drawingml/2006/picture">
+                <pic:pic xmlns:pic="http://schemas.openxmlformats.org/drawingml/2006/picture">
+                  <pic:nvPicPr>
+                    <pic:cNvPr id="1" name=""/>
+                    <pic:cNvPicPr/>
+                  </pic:nvPicPr>
+                  <pic:blipFill>
+                    <a:blip r:embed="rId50"/>
+                    <a:stretch>
+                      <a:fillRect/>
+                    </a:stretch>
+                  </pic:blipFill>
+                  <pic:spPr>
+                    <a:xfrm>
+                      <a:off x="0" y="0"/>
+                      <a:ext cx="6480810" cy="3926840"/>
+                    </a:xfrm>
+                    <a:prstGeom prst="rect">
+                      <a:avLst/>
+                    </a:prstGeom>
+                  </pic:spPr>
+                </pic:pic>
+              </a:graphicData>
+            </a:graphic>
+          </wp:inline>
+        </w:drawing>
+      </w:r>
+    </w:p>
+    <w:p>
+      <w:r>
+        <w:t>Blokowani</w:t>
+      </w:r>
+      <w:r>
+        <w:t>e średnich częstotliwości:</w:t>
+      </w:r>
+    </w:p>
+    <w:p>
+      <w:r>
+        <w:rPr>
+          <w:noProof/>
+        </w:rPr>
+        <w:lastRenderedPageBreak/>
+        <w:drawing>
+          <wp:inline distT="0" distB="0" distL="0" distR="0" wp14:anchorId="660D1CFA" wp14:editId="3B2CFEE2">
+            <wp:extent cx="6480810" cy="3930650"/>
+            <wp:effectExtent l="0" t="0" r="0" b="0"/>
+            <wp:docPr id="52" name="Obraz 52"/>
+            <wp:cNvGraphicFramePr>
+              <a:graphicFrameLocks xmlns:a="http://schemas.openxmlformats.org/drawingml/2006/main" noChangeAspect="1"/>
+            </wp:cNvGraphicFramePr>
+            <a:graphic xmlns:a="http://schemas.openxmlformats.org/drawingml/2006/main">
+              <a:graphicData uri="http://schemas.openxmlformats.org/drawingml/2006/picture">
+                <pic:pic xmlns:pic="http://schemas.openxmlformats.org/drawingml/2006/picture">
+                  <pic:nvPicPr>
+                    <pic:cNvPr id="1" name=""/>
+                    <pic:cNvPicPr/>
+                  </pic:nvPicPr>
+                  <pic:blipFill>
+                    <a:blip r:embed="rId51"/>
+                    <a:stretch>
+                      <a:fillRect/>
+                    </a:stretch>
+                  </pic:blipFill>
+                  <pic:spPr>
+                    <a:xfrm>
+                      <a:off x="0" y="0"/>
+                      <a:ext cx="6480810" cy="3930650"/>
+                    </a:xfrm>
+                    <a:prstGeom prst="rect">
+                      <a:avLst/>
+                    </a:prstGeom>
+                  </pic:spPr>
+                </pic:pic>
+              </a:graphicData>
+            </a:graphic>
+          </wp:inline>
+        </w:drawing>
+      </w:r>
+    </w:p>
+    <w:p>
+      <w:r>
+        <w:t>Osłabianie średnich częstotliwości wiąże się z wzmocnieniem pozostałych zakresów. Wyraźnie zachodzi interakcja. Mimo to widoczne jest, że zakres kontroli nad dźwiękiem jest wysoki.</w:t>
+      </w:r>
+    </w:p>
+    <w:p>
+      <w:pPr>
+        <w:rPr>
+          <w:b/>
+          <w:bCs/>
+        </w:rPr>
+      </w:pPr>
+      <w:r>
+        <w:rPr>
+          <w:b/>
+          <w:bCs/>
+        </w:rPr>
+        <w:t>Rozszerzenie zmodyfikowanego układu:</w:t>
+      </w:r>
+      <w:r>
+        <w:t xml:space="preserve"> </w:t>
+      </w:r>
+      <w:r>
+        <w:rPr>
+          <w:noProof/>
+        </w:rPr>
+        <w:drawing>
+          <wp:inline distT="0" distB="0" distL="0" distR="0" wp14:anchorId="3C57AF2E" wp14:editId="4A0D1842">
+            <wp:extent cx="6480810" cy="3672205"/>
+            <wp:effectExtent l="0" t="0" r="0" b="4445"/>
+            <wp:docPr id="46" name="Obraz 46" descr="Obraz zawierający tekst, komputer, wewnątrz, klawiatura&#10;&#10;Opis wygenerowany automatycznie"/>
+            <wp:cNvGraphicFramePr>
+              <a:graphicFrameLocks xmlns:a="http://schemas.openxmlformats.org/drawingml/2006/main" noChangeAspect="1"/>
+            </wp:cNvGraphicFramePr>
+            <a:graphic xmlns:a="http://schemas.openxmlformats.org/drawingml/2006/main">
+              <a:graphicData uri="http://schemas.openxmlformats.org/drawingml/2006/picture">
+                <pic:pic xmlns:pic="http://schemas.openxmlformats.org/drawingml/2006/picture">
+                  <pic:nvPicPr>
+                    <pic:cNvPr id="46" name="Obraz 46" descr="Obraz zawierający tekst, komputer, wewnątrz, klawiatura&#10;&#10;Opis wygenerowany automatycznie"/>
+                    <pic:cNvPicPr/>
+                  </pic:nvPicPr>
+                  <pic:blipFill>
+                    <a:blip r:embed="rId52"/>
+                    <a:stretch>
+                      <a:fillRect/>
+                    </a:stretch>
+                  </pic:blipFill>
+                  <pic:spPr>
+                    <a:xfrm>
+                      <a:off x="0" y="0"/>
+                      <a:ext cx="6480810" cy="3672205"/>
+                    </a:xfrm>
+                    <a:prstGeom prst="rect">
+                      <a:avLst/>
+                    </a:prstGeom>
+                  </pic:spPr>
+                </pic:pic>
+              </a:graphicData>
+            </a:graphic>
+          </wp:inline>
+        </w:drawing>
+      </w:r>
+    </w:p>
+    <w:p>
+      <w:r>
+        <w:t xml:space="preserve">Ponieważ układ EQ wprowadza pewne osłabienie, jako kolejna modyfikacja możliwe jest dodanie kolejnego etapu do efektu  - wzmacniania sygnału z wykorzystaniem drugiego wzmacniacza operacyjnego i przy okazji dodanych dwóch filtrach – dolnoprzepustowy o częstotliwości odcięcia 15kHz, co potencjalnie wspomoże usunięcie szumu wysokich częstotliwości z sygnału, szczególnie przy dużych wzmocnieniach oraz górnoprzepustowy powyżej 15Hz aby usunąć potencjalne bardzo niskie częstotliwości. Ostateczne wzmocnienie zamiast osłabienia sygnału może </w:t>
+      </w:r>
+      <w:r>
+        <w:lastRenderedPageBreak/>
+        <w:t xml:space="preserve">być również pożądane w sytuacji, gdy efekt gitarowy jest jednym z wielu stosowanych – następujące po nim efekty dostaną lekko wzmocniony sygnał, co jest korzystne, umożliwia im na osłabienie lub utrzymanie poziomu bez zagrożenia </w:t>
+      </w:r>
+      <w:r>
+        <w:t>zbytniego wyciszenia sygnału przez wszystkie efekty w ciągu efektów, potocznie nazywanym effect chain.</w:t>
+      </w:r>
+    </w:p>
+    <w:p/>
+    <w:p>
+      <w:r>
+        <w:rPr>
+          <w:noProof/>
+        </w:rPr>
+        <w:drawing>
+          <wp:inline distT="0" distB="0" distL="0" distR="0" wp14:anchorId="0B11F440" wp14:editId="52BCB43A">
+            <wp:extent cx="6480810" cy="3095625"/>
+            <wp:effectExtent l="0" t="0" r="0" b="9525"/>
+            <wp:docPr id="43" name="Obraz 43"/>
+            <wp:cNvGraphicFramePr>
+              <a:graphicFrameLocks xmlns:a="http://schemas.openxmlformats.org/drawingml/2006/main" noChangeAspect="1"/>
+            </wp:cNvGraphicFramePr>
+            <a:graphic xmlns:a="http://schemas.openxmlformats.org/drawingml/2006/main">
+              <a:graphicData uri="http://schemas.openxmlformats.org/drawingml/2006/picture">
+                <pic:pic xmlns:pic="http://schemas.openxmlformats.org/drawingml/2006/picture">
+                  <pic:nvPicPr>
+                    <pic:cNvPr id="1" name=""/>
+                    <pic:cNvPicPr/>
+                  </pic:nvPicPr>
+                  <pic:blipFill>
+                    <a:blip r:embed="rId53"/>
+                    <a:stretch>
+                      <a:fillRect/>
+                    </a:stretch>
+                  </pic:blipFill>
+                  <pic:spPr>
+                    <a:xfrm>
+                      <a:off x="0" y="0"/>
+                      <a:ext cx="6480810" cy="3095625"/>
+                    </a:xfrm>
+                    <a:prstGeom prst="rect">
+                      <a:avLst/>
+                    </a:prstGeom>
+                  </pic:spPr>
+                </pic:pic>
+              </a:graphicData>
+            </a:graphic>
+          </wp:inline>
+        </w:drawing>
+      </w:r>
+    </w:p>
+    <w:p/>
+    <w:p>
+      <w:r>
+        <w:t>Przykładowy schemat układu na płytce typu perfboard, służący jako rozp</w:t>
+      </w:r>
+      <w:r>
+        <w:t>lanowanie ułożenia elementów rzeczywistych</w:t>
+      </w:r>
+      <w:r>
+        <w:t>, stworzony za pomocą programu DIY Layout creator</w:t>
+      </w:r>
+      <w:r>
+        <w:t>:</w:t>
+      </w:r>
+    </w:p>
+    <w:p>
+      <w:r>
+        <w:t>BOM:</w:t>
+      </w:r>
+    </w:p>
+    <w:p>
+      <w:pPr>
+        <w:spacing w:line="240" w:lineRule="auto"/>
+        <w:rPr>
+          <w:lang w:val="en-GB"/>
+        </w:rPr>
+      </w:pPr>
+      <w:r>
+        <w:rPr>
+          <w:lang w:val="en-GB"/>
+        </w:rPr>
+        <w:t>--- Bill of Materials ---</w:t>
+      </w:r>
+    </w:p>
+    <w:p>
+      <w:pPr>
+        <w:spacing w:line="240" w:lineRule="auto"/>
+        <w:rPr>
+          <w:lang w:val="en-GB"/>
+        </w:rPr>
+        <w:sectPr>
+          <w:type w:val="continuous"/>
+          <w:pgSz w:w="11906" w:h="16838"/>
+          <w:pgMar w:top="851" w:right="849" w:bottom="709" w:left="851" w:header="708" w:footer="708" w:gutter="0"/>
+          <w:cols w:space="708"/>
+          <w:docGrid w:linePitch="360"/>
+        </w:sectPr>
+      </w:pPr>
+    </w:p>
+    <w:p>
+      <w:pPr>
+        <w:spacing w:line="240" w:lineRule="auto"/>
+        <w:rPr>
+          <w:lang w:val="en-GB"/>
+        </w:rPr>
+      </w:pPr>
+      <w:r>
+        <w:rPr>
+          <w:lang w:val="en-GB"/>
+        </w:rPr>
+        <w:t>Ref.</w:t>
+      </w:r>
+      <w:r>
+        <w:rPr>
+          <w:lang w:val="en-GB"/>
+        </w:rPr>
+        <w:tab/>
+        <w:t>Mfg.</w:t>
+      </w:r>
+      <w:r>
+        <w:rPr>
+          <w:lang w:val="en-GB"/>
+        </w:rPr>
+        <w:tab/>
+        <w:t>Part No.</w:t>
+      </w:r>
+      <w:r>
+        <w:rPr>
+          <w:lang w:val="en-GB"/>
+        </w:rPr>
+        <w:tab/>
+        <w:t>Description</w:t>
+      </w:r>
+    </w:p>
+    <w:p>
+      <w:pPr>
+        <w:spacing w:line="240" w:lineRule="auto"/>
+        <w:rPr>
+          <w:b/>
+          <w:bCs/>
+          <w:lang w:val="en-GB"/>
+        </w:rPr>
+      </w:pPr>
+      <w:r>
+        <w:rPr>
+          <w:b/>
+          <w:bCs/>
+          <w:lang w:val="en-GB"/>
+        </w:rPr>
+        <w:t>C1</w:t>
+      </w:r>
+      <w:r>
+        <w:rPr>
+          <w:b/>
+          <w:bCs/>
+          <w:lang w:val="en-GB"/>
+        </w:rPr>
+        <w:tab/>
+        <w:t>--</w:t>
+      </w:r>
+      <w:r>
+        <w:rPr>
+          <w:b/>
+          <w:bCs/>
+          <w:lang w:val="en-GB"/>
+        </w:rPr>
+        <w:tab/>
+        <w:t>--</w:t>
+      </w:r>
+      <w:r>
+        <w:rPr>
+          <w:b/>
+          <w:bCs/>
+          <w:lang w:val="en-GB"/>
+        </w:rPr>
+        <w:tab/>
+        <w:t>capacitor, 470nF</w:t>
+      </w:r>
+    </w:p>
+    <w:p>
+      <w:pPr>
+        <w:spacing w:line="240" w:lineRule="auto"/>
+        <w:rPr>
+          <w:b/>
+          <w:bCs/>
+          <w:lang w:val="es-ES"/>
+        </w:rPr>
+      </w:pPr>
+      <w:r>
+        <w:rPr>
+          <w:b/>
+          <w:bCs/>
+          <w:lang w:val="es-ES"/>
+        </w:rPr>
+        <w:t>C2</w:t>
+      </w:r>
+      <w:r>
+        <w:rPr>
+          <w:b/>
+          <w:bCs/>
+          <w:lang w:val="es-ES"/>
+        </w:rPr>
+        <w:tab/>
+        <w:t>--</w:t>
+      </w:r>
+      <w:r>
+        <w:rPr>
+          <w:b/>
+          <w:bCs/>
+          <w:lang w:val="es-ES"/>
+        </w:rPr>
+        <w:tab/>
+        <w:t>--</w:t>
+      </w:r>
+      <w:r>
+        <w:rPr>
+          <w:b/>
+          <w:bCs/>
+          <w:lang w:val="es-ES"/>
+        </w:rPr>
+        <w:tab/>
+        <w:t>capacitor, 100pF</w:t>
+      </w:r>
+    </w:p>
+    <w:p>
+      <w:pPr>
+        <w:spacing w:line="240" w:lineRule="auto"/>
+        <w:rPr>
+          <w:b/>
+          <w:bCs/>
+          <w:lang w:val="es-ES"/>
+        </w:rPr>
+      </w:pPr>
+      <w:r>
+        <w:rPr>
+          <w:b/>
+          <w:bCs/>
+          <w:lang w:val="es-ES"/>
+        </w:rPr>
+        <w:t>C3</w:t>
+      </w:r>
+      <w:r>
+        <w:rPr>
+          <w:b/>
+          <w:bCs/>
+          <w:lang w:val="es-ES"/>
+        </w:rPr>
+        <w:tab/>
+        <w:t>--</w:t>
+      </w:r>
+      <w:r>
+        <w:rPr>
+          <w:b/>
+          <w:bCs/>
+          <w:lang w:val="es-ES"/>
+        </w:rPr>
+        <w:tab/>
+        <w:t>--</w:t>
+      </w:r>
+      <w:r>
+        <w:rPr>
+          <w:b/>
+          <w:bCs/>
+          <w:lang w:val="es-ES"/>
+        </w:rPr>
+        <w:tab/>
+        <w:t>capacitor, 220nF</w:t>
+      </w:r>
+    </w:p>
+    <w:p>
+      <w:pPr>
+        <w:spacing w:line="240" w:lineRule="auto"/>
+        <w:rPr>
+          <w:b/>
+          <w:bCs/>
+          <w:lang w:val="es-ES"/>
+        </w:rPr>
+      </w:pPr>
+      <w:r>
+        <w:rPr>
+          <w:b/>
+          <w:bCs/>
+          <w:lang w:val="es-ES"/>
+        </w:rPr>
+        <w:t>C4</w:t>
+      </w:r>
+      <w:r>
+        <w:rPr>
+          <w:b/>
+          <w:bCs/>
+          <w:lang w:val="es-ES"/>
+        </w:rPr>
+        <w:tab/>
+        <w:t>--</w:t>
+      </w:r>
+      <w:r>
+        <w:rPr>
+          <w:b/>
+          <w:bCs/>
+          <w:lang w:val="es-ES"/>
+        </w:rPr>
+        <w:tab/>
+        <w:t>--</w:t>
+      </w:r>
+      <w:r>
+        <w:rPr>
+          <w:b/>
+          <w:bCs/>
+          <w:lang w:val="es-ES"/>
+        </w:rPr>
+        <w:tab/>
+        <w:t>capacitor, 470pF</w:t>
+      </w:r>
+    </w:p>
+    <w:p>
+      <w:pPr>
+        <w:spacing w:line="240" w:lineRule="auto"/>
+        <w:rPr>
+          <w:b/>
+          <w:bCs/>
+          <w:lang w:val="es-ES"/>
+        </w:rPr>
+      </w:pPr>
+      <w:r>
+        <w:rPr>
+          <w:b/>
+          <w:bCs/>
+          <w:lang w:val="es-ES"/>
+        </w:rPr>
+        <w:t>C5</w:t>
+      </w:r>
+      <w:r>
+        <w:rPr>
+          <w:b/>
+          <w:bCs/>
+          <w:lang w:val="es-ES"/>
+        </w:rPr>
+        <w:tab/>
+        <w:t>--</w:t>
+      </w:r>
+      <w:r>
+        <w:rPr>
+          <w:b/>
+          <w:bCs/>
+          <w:lang w:val="es-ES"/>
+        </w:rPr>
+        <w:tab/>
+        <w:t>--</w:t>
+      </w:r>
+      <w:r>
+        <w:rPr>
+          <w:b/>
+          <w:bCs/>
+          <w:lang w:val="es-ES"/>
+        </w:rPr>
+        <w:tab/>
+        <w:t>capacitor, 47µF</w:t>
+      </w:r>
+    </w:p>
+    <w:p>
+      <w:pPr>
+        <w:spacing w:line="240" w:lineRule="auto"/>
+        <w:rPr>
+          <w:b/>
+          <w:bCs/>
+          <w:lang w:val="es-ES"/>
+        </w:rPr>
+      </w:pPr>
+      <w:r>
+        <w:rPr>
+          <w:b/>
+          <w:bCs/>
+          <w:lang w:val="es-ES"/>
+        </w:rPr>
+        <w:t>C6</w:t>
+      </w:r>
+      <w:r>
+        <w:rPr>
+          <w:b/>
+          <w:bCs/>
+          <w:lang w:val="es-ES"/>
+        </w:rPr>
+        <w:tab/>
+        <w:t>--</w:t>
+      </w:r>
+      <w:r>
+        <w:rPr>
+          <w:b/>
+          <w:bCs/>
+          <w:lang w:val="es-ES"/>
+        </w:rPr>
+        <w:tab/>
+        <w:t>--</w:t>
+      </w:r>
+      <w:r>
+        <w:rPr>
+          <w:b/>
+          <w:bCs/>
+          <w:lang w:val="es-ES"/>
+        </w:rPr>
+        <w:tab/>
+        <w:t>capacitor, 47µF</w:t>
+      </w:r>
+    </w:p>
+    <w:p>
+      <w:pPr>
+        <w:spacing w:line="240" w:lineRule="auto"/>
+        <w:rPr>
+          <w:b/>
+          <w:bCs/>
+          <w:lang w:val="es-ES"/>
+        </w:rPr>
+      </w:pPr>
+      <w:r>
+        <w:rPr>
+          <w:b/>
+          <w:bCs/>
+          <w:lang w:val="es-ES"/>
+        </w:rPr>
+        <w:t>C7</w:t>
+      </w:r>
+      <w:r>
+        <w:rPr>
+          <w:b/>
+          <w:bCs/>
+          <w:lang w:val="es-ES"/>
+        </w:rPr>
+        <w:tab/>
+        <w:t>--</w:t>
+      </w:r>
+      <w:r>
+        <w:rPr>
+          <w:b/>
+          <w:bCs/>
+          <w:lang w:val="es-ES"/>
+        </w:rPr>
+        <w:tab/>
+        <w:t>--</w:t>
+      </w:r>
+      <w:r>
+        <w:rPr>
+          <w:b/>
+          <w:bCs/>
+          <w:lang w:val="es-ES"/>
+        </w:rPr>
+        <w:tab/>
+        <w:t>capacitor, 1µF</w:t>
+      </w:r>
+    </w:p>
+    <w:p>
+      <w:pPr>
+        <w:spacing w:line="240" w:lineRule="auto"/>
+        <w:rPr>
+          <w:b/>
+          <w:bCs/>
+          <w:lang w:val="es-ES"/>
+        </w:rPr>
+      </w:pPr>
+      <w:r>
+        <w:rPr>
+          <w:b/>
+          <w:bCs/>
+          <w:lang w:val="es-ES"/>
+        </w:rPr>
+        <w:t>C8</w:t>
+      </w:r>
+      <w:r>
+        <w:rPr>
+          <w:b/>
+          <w:bCs/>
+          <w:lang w:val="es-ES"/>
+        </w:rPr>
+        <w:tab/>
+        <w:t>--</w:t>
+      </w:r>
+      <w:r>
+        <w:rPr>
+          <w:b/>
+          <w:bCs/>
+          <w:lang w:val="es-ES"/>
+        </w:rPr>
+        <w:tab/>
+        <w:t>--</w:t>
+      </w:r>
+      <w:r>
+        <w:rPr>
+          <w:b/>
+          <w:bCs/>
+          <w:lang w:val="es-ES"/>
+        </w:rPr>
+        <w:tab/>
+        <w:t>capacitor, 4.7nF</w:t>
+      </w:r>
+    </w:p>
+    <w:p>
+      <w:pPr>
+        <w:spacing w:line="240" w:lineRule="auto"/>
+        <w:rPr>
+          <w:b/>
+          <w:bCs/>
+          <w:lang w:val="es-ES"/>
+        </w:rPr>
+      </w:pPr>
+      <w:r>
+        <w:rPr>
+          <w:b/>
+          <w:bCs/>
+          <w:lang w:val="es-ES"/>
+        </w:rPr>
+        <w:t>C9</w:t>
+      </w:r>
+      <w:r>
+        <w:rPr>
+          <w:b/>
+          <w:bCs/>
+          <w:lang w:val="es-ES"/>
+        </w:rPr>
+        <w:tab/>
+        <w:t>--</w:t>
+      </w:r>
+      <w:r>
+        <w:rPr>
+          <w:b/>
+          <w:bCs/>
+          <w:lang w:val="es-ES"/>
+        </w:rPr>
+        <w:tab/>
+        <w:t>--</w:t>
+      </w:r>
+      <w:r>
+        <w:rPr>
+          <w:b/>
+          <w:bCs/>
+          <w:lang w:val="es-ES"/>
+        </w:rPr>
+        <w:tab/>
+        <w:t>capacitor, 10nF</w:t>
+      </w:r>
+    </w:p>
+    <w:p>
+      <w:pPr>
+        <w:spacing w:line="240" w:lineRule="auto"/>
+        <w:rPr>
+          <w:b/>
+          <w:bCs/>
+          <w:lang w:val="es-ES"/>
+        </w:rPr>
+      </w:pPr>
+      <w:r>
+        <w:rPr>
+          <w:b/>
+          <w:bCs/>
+          <w:lang w:val="es-ES"/>
+        </w:rPr>
+        <w:t>C10</w:t>
+      </w:r>
+      <w:r>
+        <w:rPr>
+          <w:b/>
+          <w:bCs/>
+          <w:lang w:val="es-ES"/>
+        </w:rPr>
+        <w:tab/>
+        <w:t>--</w:t>
+      </w:r>
+      <w:r>
+        <w:rPr>
+          <w:b/>
+          <w:bCs/>
+          <w:lang w:val="es-ES"/>
+        </w:rPr>
+        <w:tab/>
+        <w:t>--</w:t>
+      </w:r>
+      <w:r>
+        <w:rPr>
+          <w:b/>
+          <w:bCs/>
+          <w:lang w:val="es-ES"/>
+        </w:rPr>
+        <w:tab/>
+        <w:t>capacitor, 100nF</w:t>
+      </w:r>
+    </w:p>
+    <w:p>
+      <w:pPr>
+        <w:spacing w:line="240" w:lineRule="auto"/>
+        <w:rPr>
+          <w:b/>
+          <w:bCs/>
+          <w:lang w:val="es-ES"/>
+        </w:rPr>
+      </w:pPr>
+      <w:r>
+        <w:rPr>
+          <w:b/>
+          <w:bCs/>
+          <w:lang w:val="es-ES"/>
+        </w:rPr>
+        <w:t>C11</w:t>
+      </w:r>
+      <w:r>
+        <w:rPr>
+          <w:b/>
+          <w:bCs/>
+          <w:lang w:val="es-ES"/>
+        </w:rPr>
+        <w:tab/>
+        <w:t>--</w:t>
+      </w:r>
+      <w:r>
+        <w:rPr>
+          <w:b/>
+          <w:bCs/>
+          <w:lang w:val="es-ES"/>
+        </w:rPr>
+        <w:tab/>
+        <w:t>--</w:t>
+      </w:r>
+      <w:r>
+        <w:rPr>
+          <w:b/>
+          <w:bCs/>
+          <w:lang w:val="es-ES"/>
+        </w:rPr>
+        <w:tab/>
+        <w:t>capacitor, 220nF</w:t>
+      </w:r>
+    </w:p>
+    <w:p>
+      <w:pPr>
+        <w:spacing w:line="240" w:lineRule="auto"/>
+        <w:rPr>
+          <w:b/>
+          <w:bCs/>
+          <w:lang w:val="es-ES"/>
+        </w:rPr>
+      </w:pPr>
+      <w:r>
+        <w:rPr>
+          <w:b/>
+          <w:bCs/>
+          <w:lang w:val="es-ES"/>
+        </w:rPr>
+        <w:t>C12</w:t>
+      </w:r>
+      <w:r>
+        <w:rPr>
+          <w:b/>
+          <w:bCs/>
+          <w:lang w:val="es-ES"/>
+        </w:rPr>
+        <w:tab/>
+        <w:t>--</w:t>
+      </w:r>
+      <w:r>
+        <w:rPr>
+          <w:b/>
+          <w:bCs/>
+          <w:lang w:val="es-ES"/>
+        </w:rPr>
+        <w:tab/>
+        <w:t>--</w:t>
+      </w:r>
+      <w:r>
+        <w:rPr>
+          <w:b/>
+          <w:bCs/>
+          <w:lang w:val="es-ES"/>
+        </w:rPr>
+        <w:tab/>
+        <w:t>capacitor, 68nF</w:t>
+      </w:r>
+    </w:p>
+    <w:p>
+      <w:pPr>
+        <w:spacing w:line="240" w:lineRule="auto"/>
+        <w:rPr>
+          <w:b/>
+          <w:bCs/>
+          <w:lang w:val="es-ES"/>
+        </w:rPr>
+      </w:pPr>
+      <w:r>
+        <w:rPr>
+          <w:b/>
+          <w:bCs/>
+          <w:lang w:val="es-ES"/>
+        </w:rPr>
+        <w:t>C13</w:t>
+      </w:r>
+      <w:r>
+        <w:rPr>
+          <w:b/>
+          <w:bCs/>
+          <w:lang w:val="es-ES"/>
+        </w:rPr>
+        <w:tab/>
+        <w:t>--</w:t>
+      </w:r>
+      <w:r>
+        <w:rPr>
+          <w:b/>
+          <w:bCs/>
+          <w:lang w:val="es-ES"/>
+        </w:rPr>
+        <w:tab/>
+        <w:t>--</w:t>
+      </w:r>
+      <w:r>
+        <w:rPr>
+          <w:b/>
+          <w:bCs/>
+          <w:lang w:val="es-ES"/>
+        </w:rPr>
+        <w:tab/>
+        <w:t>capacitor, 100nF</w:t>
+      </w:r>
+    </w:p>
+    <w:p>
+      <w:pPr>
+        <w:spacing w:line="240" w:lineRule="auto"/>
+      </w:pPr>
+      <w:r>
+        <w:t>D1</w:t>
+      </w:r>
+      <w:r>
+        <w:tab/>
+        <w:t>OnSemi</w:t>
+      </w:r>
+      <w:r>
+        <w:tab/>
+        <w:t>1N4148</w:t>
+      </w:r>
+      <w:r>
+        <w:tab/>
+        <w:t>diode</w:t>
+      </w:r>
+    </w:p>
+    <w:p>
+      <w:pPr>
+        <w:spacing w:line="240" w:lineRule="auto"/>
+      </w:pPr>
+      <w:r>
+        <w:t>D2</w:t>
+      </w:r>
+      <w:r>
+        <w:tab/>
+        <w:t>OnSemi</w:t>
+      </w:r>
+      <w:r>
+        <w:tab/>
+        <w:t>1N4148</w:t>
+      </w:r>
+      <w:r>
+        <w:tab/>
+        <w:t>diode</w:t>
+      </w:r>
+    </w:p>
+    <w:p>
+      <w:pPr>
+        <w:spacing w:line="240" w:lineRule="auto"/>
+        <w:rPr>
+          <w:b/>
+          <w:bCs/>
+        </w:rPr>
+      </w:pPr>
+      <w:r>
+        <w:rPr>
+          <w:b/>
+          <w:bCs/>
+        </w:rPr>
+        <w:t>Potencjometr 500K LIN</w:t>
+      </w:r>
+    </w:p>
+    <w:p>
+      <w:pPr>
+        <w:spacing w:line="240" w:lineRule="auto"/>
+        <w:rPr>
+          <w:b/>
+          <w:bCs/>
+        </w:rPr>
+      </w:pPr>
+      <w:r>
+        <w:rPr>
+          <w:b/>
+          <w:bCs/>
+        </w:rPr>
+        <w:t>R1</w:t>
+      </w:r>
+      <w:r>
+        <w:rPr>
+          <w:b/>
+          <w:bCs/>
+        </w:rPr>
+        <w:tab/>
+        <w:t>--</w:t>
+      </w:r>
+      <w:r>
+        <w:rPr>
+          <w:b/>
+          <w:bCs/>
+        </w:rPr>
+        <w:tab/>
+        <w:t>--</w:t>
+      </w:r>
+      <w:r>
+        <w:rPr>
+          <w:b/>
+          <w:bCs/>
+        </w:rPr>
+        <w:tab/>
+        <w:t>resistor, 10K</w:t>
+      </w:r>
+    </w:p>
+    <w:p>
+      <w:pPr>
+        <w:spacing w:line="240" w:lineRule="auto"/>
+        <w:rPr>
+          <w:b/>
+          <w:bCs/>
+        </w:rPr>
+      </w:pPr>
+      <w:r>
+        <w:rPr>
+          <w:b/>
+          <w:bCs/>
+        </w:rPr>
+        <w:t>R2</w:t>
+      </w:r>
+      <w:r>
+        <w:rPr>
+          <w:b/>
+          <w:bCs/>
+        </w:rPr>
+        <w:tab/>
+        <w:t>--</w:t>
+      </w:r>
+      <w:r>
+        <w:rPr>
+          <w:b/>
+          <w:bCs/>
+        </w:rPr>
+        <w:tab/>
+        <w:t>--</w:t>
+      </w:r>
+      <w:r>
+        <w:rPr>
+          <w:b/>
+          <w:bCs/>
+        </w:rPr>
+        <w:tab/>
+        <w:t>resistor, 10K</w:t>
+      </w:r>
+    </w:p>
+    <w:p>
+      <w:pPr>
+        <w:spacing w:line="240" w:lineRule="auto"/>
+        <w:rPr>
+          <w:b/>
+          <w:bCs/>
+        </w:rPr>
+      </w:pPr>
+      <w:r>
+        <w:rPr>
+          <w:b/>
+          <w:bCs/>
+        </w:rPr>
+        <w:t>R3</w:t>
+      </w:r>
+      <w:r>
+        <w:rPr>
+          <w:b/>
+          <w:bCs/>
+        </w:rPr>
+        <w:tab/>
+        <w:t>--</w:t>
+      </w:r>
+      <w:r>
+        <w:rPr>
+          <w:b/>
+          <w:bCs/>
+        </w:rPr>
+        <w:tab/>
+        <w:t>--</w:t>
+      </w:r>
+      <w:r>
+        <w:rPr>
+          <w:b/>
+          <w:bCs/>
+        </w:rPr>
+        <w:tab/>
+        <w:t>resistor, 100K</w:t>
+      </w:r>
+    </w:p>
+    <w:p>
+      <w:pPr>
+        <w:spacing w:line="240" w:lineRule="auto"/>
+        <w:rPr>
+          <w:b/>
+          <w:bCs/>
+        </w:rPr>
+      </w:pPr>
+      <w:r>
+        <w:rPr>
+          <w:b/>
+          <w:bCs/>
+        </w:rPr>
+        <w:t>R4</w:t>
+      </w:r>
+      <w:r>
+        <w:rPr>
+          <w:b/>
+          <w:bCs/>
+        </w:rPr>
+        <w:tab/>
+        <w:t>--</w:t>
+      </w:r>
+      <w:r>
+        <w:rPr>
+          <w:b/>
+          <w:bCs/>
+        </w:rPr>
+        <w:tab/>
+        <w:t>--</w:t>
+      </w:r>
+      <w:r>
+        <w:rPr>
+          <w:b/>
+          <w:bCs/>
+        </w:rPr>
+        <w:tab/>
+        <w:t>resistor, 10K</w:t>
+      </w:r>
+    </w:p>
+    <w:p>
+      <w:pPr>
+        <w:spacing w:line="240" w:lineRule="auto"/>
+        <w:rPr>
+          <w:b/>
+          <w:bCs/>
+        </w:rPr>
+      </w:pPr>
+      <w:r>
+        <w:rPr>
+          <w:b/>
+          <w:bCs/>
+        </w:rPr>
+        <w:t>R5</w:t>
+      </w:r>
+      <w:r>
+        <w:rPr>
+          <w:b/>
+          <w:bCs/>
+        </w:rPr>
+        <w:tab/>
+        <w:t>--</w:t>
+      </w:r>
+      <w:r>
+        <w:rPr>
+          <w:b/>
+          <w:bCs/>
+        </w:rPr>
+        <w:tab/>
+        <w:t>--</w:t>
+      </w:r>
+      <w:r>
+        <w:rPr>
+          <w:b/>
+          <w:bCs/>
+        </w:rPr>
+        <w:tab/>
+        <w:t>resistor, 10K</w:t>
+      </w:r>
+    </w:p>
+    <w:p>
+      <w:pPr>
+        <w:spacing w:line="240" w:lineRule="auto"/>
+        <w:rPr>
+          <w:b/>
+          <w:bCs/>
+        </w:rPr>
+      </w:pPr>
+      <w:r>
+        <w:rPr>
+          <w:b/>
+          <w:bCs/>
+        </w:rPr>
+        <w:t>R6</w:t>
+      </w:r>
+      <w:r>
+        <w:rPr>
+          <w:b/>
+          <w:bCs/>
+        </w:rPr>
+        <w:tab/>
+        <w:t>--</w:t>
+      </w:r>
+      <w:r>
+        <w:rPr>
+          <w:b/>
+          <w:bCs/>
+        </w:rPr>
+        <w:tab/>
+        <w:t>--</w:t>
+      </w:r>
+      <w:r>
+        <w:rPr>
+          <w:b/>
+          <w:bCs/>
+        </w:rPr>
+        <w:tab/>
+        <w:t>resistor, 1M</w:t>
+      </w:r>
+    </w:p>
+    <w:p>
+      <w:pPr>
+        <w:spacing w:line="240" w:lineRule="auto"/>
+        <w:rPr>
+          <w:b/>
+          <w:bCs/>
+        </w:rPr>
+      </w:pPr>
+      <w:r>
+        <w:rPr>
+          <w:b/>
+          <w:bCs/>
+        </w:rPr>
+        <w:t>R7</w:t>
+      </w:r>
+      <w:r>
+        <w:rPr>
+          <w:b/>
+          <w:bCs/>
+        </w:rPr>
+        <w:tab/>
+        <w:t>--</w:t>
+      </w:r>
+      <w:r>
+        <w:rPr>
+          <w:b/>
+          <w:bCs/>
+        </w:rPr>
+        <w:tab/>
+        <w:t>--</w:t>
+      </w:r>
+      <w:r>
+        <w:rPr>
+          <w:b/>
+          <w:bCs/>
+        </w:rPr>
+        <w:tab/>
+        <w:t>resistor, 1.5K</w:t>
+      </w:r>
+    </w:p>
+    <w:p>
+      <w:pPr>
+        <w:spacing w:line="240" w:lineRule="auto"/>
+        <w:rPr>
+          <w:b/>
+          <w:bCs/>
+        </w:rPr>
+      </w:pPr>
+      <w:r>
+        <w:rPr>
+          <w:b/>
+          <w:bCs/>
+        </w:rPr>
+        <w:t>R8</w:t>
+      </w:r>
+      <w:r>
+        <w:rPr>
+          <w:b/>
+          <w:bCs/>
+        </w:rPr>
+        <w:tab/>
+        <w:t>--</w:t>
+      </w:r>
+      <w:r>
+        <w:rPr>
+          <w:b/>
+          <w:bCs/>
+        </w:rPr>
+        <w:tab/>
+        <w:t>--</w:t>
+      </w:r>
+      <w:r>
+        <w:rPr>
+          <w:b/>
+          <w:bCs/>
+        </w:rPr>
+        <w:tab/>
+        <w:t>resistor, 1K</w:t>
+      </w:r>
+    </w:p>
+    <w:p>
+      <w:pPr>
+        <w:spacing w:line="240" w:lineRule="auto"/>
+      </w:pPr>
+      <w:r>
+        <w:rPr>
+          <w:b/>
+          <w:bCs/>
+        </w:rPr>
+        <w:t>R9</w:t>
+      </w:r>
+      <w:r>
+        <w:rPr>
+          <w:b/>
+          <w:bCs/>
+        </w:rPr>
+        <w:tab/>
+        <w:t>--</w:t>
+      </w:r>
+      <w:r>
+        <w:rPr>
+          <w:b/>
+          <w:bCs/>
+        </w:rPr>
+        <w:tab/>
+        <w:t>--</w:t>
+      </w:r>
+      <w:r>
+        <w:rPr>
+          <w:b/>
+          <w:bCs/>
+        </w:rPr>
+        <w:tab/>
+        <w:t>resistor, 100</w:t>
+      </w:r>
+    </w:p>
+    <w:p>
+      <w:pPr>
+        <w:spacing w:line="240" w:lineRule="auto"/>
+        <w:rPr>
+          <w:b/>
+          <w:bCs/>
+        </w:rPr>
+      </w:pPr>
+      <w:r>
+        <w:rPr>
+          <w:b/>
+          <w:bCs/>
+        </w:rPr>
+        <w:lastRenderedPageBreak/>
+        <w:t>Potencjometr 10K LIN</w:t>
+      </w:r>
+    </w:p>
+    <w:p>
+      <w:pPr>
+        <w:spacing w:line="240" w:lineRule="auto"/>
+        <w:rPr>
+          <w:b/>
+          <w:bCs/>
+        </w:rPr>
+      </w:pPr>
+      <w:r>
+        <w:rPr>
+          <w:b/>
+          <w:bCs/>
+        </w:rPr>
+        <w:t>R12</w:t>
+      </w:r>
+      <w:r>
+        <w:rPr>
+          <w:b/>
+          <w:bCs/>
+        </w:rPr>
+        <w:tab/>
+        <w:t>--</w:t>
+      </w:r>
+      <w:r>
+        <w:rPr>
+          <w:b/>
+          <w:bCs/>
+        </w:rPr>
+        <w:tab/>
+        <w:t>--</w:t>
+      </w:r>
+      <w:r>
+        <w:rPr>
+          <w:b/>
+          <w:bCs/>
+        </w:rPr>
+        <w:tab/>
+        <w:t>resistor, 680</w:t>
+      </w:r>
+    </w:p>
+    <w:p>
+      <w:pPr>
+        <w:spacing w:line="240" w:lineRule="auto"/>
+        <w:rPr>
+          <w:b/>
+          <w:bCs/>
+        </w:rPr>
+      </w:pPr>
+      <w:r>
+        <w:rPr>
+          <w:b/>
+          <w:bCs/>
+        </w:rPr>
+        <w:t>Potencjometr 10K LIN</w:t>
+      </w:r>
+    </w:p>
+    <w:p>
+      <w:pPr>
+        <w:spacing w:line="240" w:lineRule="auto"/>
+        <w:rPr>
+          <w:b/>
+          <w:bCs/>
+          <w:lang w:val="en-GB"/>
+        </w:rPr>
+      </w:pPr>
+      <w:r>
+        <w:rPr>
+          <w:b/>
+          <w:bCs/>
+          <w:lang w:val="en-GB"/>
+        </w:rPr>
+        <w:t>R15</w:t>
+      </w:r>
+      <w:r>
+        <w:rPr>
+          <w:b/>
+          <w:bCs/>
+          <w:lang w:val="en-GB"/>
+        </w:rPr>
+        <w:tab/>
+        <w:t>--</w:t>
+      </w:r>
+      <w:r>
+        <w:rPr>
+          <w:b/>
+          <w:bCs/>
+          <w:lang w:val="en-GB"/>
+        </w:rPr>
+        <w:tab/>
+        <w:t>--</w:t>
+      </w:r>
+      <w:r>
+        <w:rPr>
+          <w:b/>
+          <w:bCs/>
+          <w:lang w:val="en-GB"/>
+        </w:rPr>
+        <w:tab/>
+        <w:t>resistor, 680</w:t>
+      </w:r>
+    </w:p>
+    <w:p>
+      <w:pPr>
+        <w:spacing w:line="240" w:lineRule="auto"/>
+        <w:rPr>
+          <w:b/>
+          <w:bCs/>
+        </w:rPr>
+      </w:pPr>
+      <w:r>
+        <w:rPr>
+          <w:b/>
+          <w:bCs/>
+        </w:rPr>
+        <w:t>Potencjometr 10K LIN</w:t>
+      </w:r>
+    </w:p>
+    <w:p>
+      <w:pPr>
+        <w:spacing w:line="240" w:lineRule="auto"/>
+        <w:rPr>
+          <w:b/>
+          <w:bCs/>
+        </w:rPr>
+      </w:pPr>
+      <w:r>
+        <w:rPr>
+          <w:b/>
+          <w:bCs/>
+        </w:rPr>
+        <w:t>R1</w:t>
+      </w:r>
+      <w:r>
+        <w:rPr>
+          <w:b/>
+          <w:bCs/>
+        </w:rPr>
+        <w:t>9</w:t>
+      </w:r>
+      <w:r>
+        <w:rPr>
+          <w:b/>
+          <w:bCs/>
+        </w:rPr>
+        <w:tab/>
+        <w:t>--</w:t>
+      </w:r>
+      <w:r>
+        <w:rPr>
+          <w:b/>
+          <w:bCs/>
+        </w:rPr>
+        <w:tab/>
+        <w:t>--</w:t>
+      </w:r>
+      <w:r>
+        <w:rPr>
+          <w:b/>
+          <w:bCs/>
+        </w:rPr>
+        <w:tab/>
+        <w:t>resistor, 2</w:t>
+      </w:r>
+      <w:r>
+        <w:rPr>
+          <w:b/>
+          <w:bCs/>
+        </w:rPr>
+        <w:t>2</w:t>
+      </w:r>
+      <w:r>
+        <w:rPr>
+          <w:b/>
+          <w:bCs/>
+        </w:rPr>
+        <w:t>K</w:t>
+      </w:r>
+    </w:p>
+    <w:p>
+      <w:pPr>
+        <w:spacing w:line="240" w:lineRule="auto"/>
+        <w:rPr>
+          <w:b/>
+          <w:bCs/>
+        </w:rPr>
+      </w:pPr>
+      <w:r>
+        <w:rPr>
+          <w:b/>
+          <w:bCs/>
+        </w:rPr>
+        <w:t>Potencjometr 100K LOG</w:t>
+      </w:r>
+    </w:p>
+    <w:p>
+      <w:pPr>
+        <w:spacing w:line="240" w:lineRule="auto"/>
+        <w:rPr>
+          <w:b/>
+          <w:bCs/>
+        </w:rPr>
+      </w:pPr>
+      <w:r>
+        <w:rPr>
+          <w:b/>
+          <w:bCs/>
+        </w:rPr>
+        <w:t>R21</w:t>
+      </w:r>
+      <w:r>
+        <w:rPr>
+          <w:b/>
+          <w:bCs/>
+        </w:rPr>
+        <w:tab/>
+        <w:t>--</w:t>
+      </w:r>
+      <w:r>
+        <w:rPr>
+          <w:b/>
+          <w:bCs/>
+        </w:rPr>
+        <w:tab/>
+        <w:t>--</w:t>
+      </w:r>
+      <w:r>
+        <w:rPr>
+          <w:b/>
+          <w:bCs/>
+        </w:rPr>
+        <w:tab/>
+        <w:t>resistor, 68K</w:t>
+      </w:r>
+    </w:p>
+    <w:p>
+      <w:pPr>
+        <w:spacing w:line="240" w:lineRule="auto"/>
+        <w:rPr>
+          <w:b/>
+          <w:bCs/>
+        </w:rPr>
+      </w:pPr>
+      <w:r>
+        <w:rPr>
+          <w:b/>
+          <w:bCs/>
+        </w:rPr>
+        <w:t>R22</w:t>
+      </w:r>
+      <w:r>
+        <w:rPr>
+          <w:b/>
+          <w:bCs/>
+        </w:rPr>
+        <w:tab/>
+        <w:t>--</w:t>
+      </w:r>
+      <w:r>
+        <w:rPr>
+          <w:b/>
+          <w:bCs/>
+        </w:rPr>
+        <w:tab/>
+        <w:t>--</w:t>
+      </w:r>
+      <w:r>
+        <w:rPr>
+          <w:b/>
+          <w:bCs/>
+        </w:rPr>
+        <w:tab/>
+        <w:t>resistor, 10K</w:t>
+      </w:r>
+    </w:p>
+    <w:p>
+      <w:pPr>
+        <w:spacing w:line="240" w:lineRule="auto"/>
+        <w:rPr>
+          <w:b/>
+          <w:bCs/>
+          <w:lang w:val="en-GB"/>
+        </w:rPr>
+      </w:pPr>
+      <w:r>
+        <w:rPr>
+          <w:b/>
+          <w:bCs/>
+          <w:lang w:val="en-GB"/>
+        </w:rPr>
+        <w:t>R25</w:t>
+      </w:r>
+      <w:r>
+        <w:rPr>
+          <w:b/>
+          <w:bCs/>
+          <w:lang w:val="en-GB"/>
+        </w:rPr>
+        <w:tab/>
+        <w:t>--</w:t>
+      </w:r>
+      <w:r>
+        <w:rPr>
+          <w:b/>
+          <w:bCs/>
+          <w:lang w:val="en-GB"/>
+        </w:rPr>
+        <w:tab/>
+        <w:t>--</w:t>
+      </w:r>
+      <w:r>
+        <w:rPr>
+          <w:b/>
+          <w:bCs/>
+          <w:lang w:val="en-GB"/>
+        </w:rPr>
+        <w:tab/>
+        <w:t>resistor, 1M</w:t>
+      </w:r>
+    </w:p>
+    <w:p>
+      <w:pPr>
+        <w:spacing w:line="240" w:lineRule="auto"/>
+        <w:rPr>
+          <w:b/>
+          <w:bCs/>
+          <w:lang w:val="en-GB"/>
+        </w:rPr>
+      </w:pPr>
+      <w:r>
+        <w:rPr>
+          <w:b/>
+          <w:bCs/>
+          <w:lang w:val="en-GB"/>
+        </w:rPr>
+        <w:t>U1</w:t>
+      </w:r>
+      <w:r>
+        <w:rPr>
+          <w:b/>
+          <w:bCs/>
+          <w:lang w:val="en-GB"/>
+        </w:rPr>
+        <w:tab/>
+        <w:t>(unknown)</w:t>
+      </w:r>
+      <w:r>
+        <w:rPr>
+          <w:b/>
+          <w:bCs/>
+          <w:lang w:val="en-GB"/>
+        </w:rPr>
+        <w:tab/>
+        <w:t>TL072</w:t>
+      </w:r>
+      <w:r>
+        <w:rPr>
+          <w:b/>
+          <w:bCs/>
+          <w:lang w:val="en-GB"/>
+        </w:rPr>
+        <w:tab/>
+        <w:t>(unknown 3rd party model)</w:t>
+      </w:r>
+    </w:p>
+    <w:p>
+      <w:pPr>
+        <w:spacing w:line="240" w:lineRule="auto"/>
+        <w:rPr>
+          <w:b/>
+          <w:bCs/>
+          <w:lang w:val="en-GB"/>
+        </w:rPr>
+      </w:pPr>
+      <w:r>
+        <w:rPr>
+          <w:b/>
+          <w:bCs/>
+          <w:lang w:val="en-GB"/>
+        </w:rPr>
+        <w:t>U2</w:t>
+      </w:r>
+      <w:r>
+        <w:rPr>
+          <w:b/>
+          <w:bCs/>
+          <w:lang w:val="en-GB"/>
+        </w:rPr>
+        <w:tab/>
+        <w:t>(unknown)</w:t>
+      </w:r>
+      <w:r>
+        <w:rPr>
+          <w:b/>
+          <w:bCs/>
+          <w:lang w:val="en-GB"/>
+        </w:rPr>
+        <w:tab/>
+        <w:t>TL072</w:t>
+      </w:r>
+      <w:r>
+        <w:rPr>
+          <w:b/>
+          <w:bCs/>
+          <w:lang w:val="en-GB"/>
+        </w:rPr>
+        <w:tab/>
+        <w:t>(unknown 3rd party model)</w:t>
+      </w:r>
+    </w:p>
+    <w:p>
+      <w:pPr>
+        <w:rPr>
+          <w:color w:val="FF0000"/>
+        </w:rPr>
+        <w:sectPr>
+          <w:type w:val="continuous"/>
+          <w:pgSz w:w="11906" w:h="16838"/>
+          <w:pgMar w:top="851" w:right="849" w:bottom="709" w:left="851" w:header="708" w:footer="708" w:gutter="0"/>
+          <w:cols w:num="2" w:space="708"/>
+          <w:docGrid w:linePitch="360"/>
+        </w:sectPr>
+      </w:pPr>
+    </w:p>
+    <w:p>
+      <w:pPr>
+        <w:rPr>
+          <w:color w:val="FF0000"/>
+        </w:rPr>
+      </w:pPr>
+      <w:r>
+        <w:rPr>
+          <w:color w:val="FF0000"/>
+        </w:rPr>
+        <w:t xml:space="preserve">kółko na battery snapie to </w:t>
+      </w:r>
+      <w:r>
+        <w:rPr>
+          <w:color w:val="FF0000"/>
+        </w:rPr>
+        <w:t xml:space="preserve">minus </w:t>
+      </w:r>
+    </w:p>
+    <w:p>
+      <w:r>
+        <w:rPr>
+          <w:noProof/>
+        </w:rPr>
+        <w:drawing>
+          <wp:inline distT="0" distB="0" distL="0" distR="0" wp14:anchorId="1BFCD3AC" wp14:editId="4D512D66">
+            <wp:extent cx="2514600" cy="1743075"/>
+            <wp:effectExtent l="0" t="0" r="0" b="9525"/>
+            <wp:docPr id="74" name="Obraz 74"/>
+            <wp:cNvGraphicFramePr>
+              <a:graphicFrameLocks xmlns:a="http://schemas.openxmlformats.org/drawingml/2006/main" noChangeAspect="1"/>
+            </wp:cNvGraphicFramePr>
+            <a:graphic xmlns:a="http://schemas.openxmlformats.org/drawingml/2006/main">
+              <a:graphicData uri="http://schemas.openxmlformats.org/drawingml/2006/picture">
+                <pic:pic xmlns:pic="http://schemas.openxmlformats.org/drawingml/2006/picture">
+                  <pic:nvPicPr>
+                    <pic:cNvPr id="1" name=""/>
+                    <pic:cNvPicPr/>
+                  </pic:nvPicPr>
+                  <pic:blipFill>
+                    <a:blip r:embed="rId54"/>
+                    <a:stretch>
+                      <a:fillRect/>
+                    </a:stretch>
+                  </pic:blipFill>
+                  <pic:spPr>
+                    <a:xfrm>
+                      <a:off x="0" y="0"/>
+                      <a:ext cx="2514600" cy="1743075"/>
+                    </a:xfrm>
+                    <a:prstGeom prst="rect">
+                      <a:avLst/>
+                    </a:prstGeom>
+                  </pic:spPr>
+                </pic:pic>
+              </a:graphicData>
+            </a:graphic>
+          </wp:inline>
+        </w:drawing>
+      </w:r>
+    </w:p>
+    <w:p>
+      <w:r>
+        <w:t>Werja 1 wymagająca rewizji:</w:t>
+      </w:r>
+    </w:p>
+    <w:p>
+      <w:r>
+        <w:rPr>
+          <w:noProof/>
+        </w:rPr>
+        <w:drawing>
+          <wp:inline distT="0" distB="0" distL="0" distR="0" wp14:anchorId="3306BB34" wp14:editId="4E0987DB">
+            <wp:extent cx="6480810" cy="4812030"/>
+            <wp:effectExtent l="0" t="0" r="0" b="7620"/>
+            <wp:docPr id="75" name="Obraz 75"/>
+            <wp:cNvGraphicFramePr>
+              <a:graphicFrameLocks xmlns:a="http://schemas.openxmlformats.org/drawingml/2006/main" noChangeAspect="1"/>
+            </wp:cNvGraphicFramePr>
+            <a:graphic xmlns:a="http://schemas.openxmlformats.org/drawingml/2006/main">
+              <a:graphicData uri="http://schemas.openxmlformats.org/drawingml/2006/picture">
+                <pic:pic xmlns:pic="http://schemas.openxmlformats.org/drawingml/2006/picture">
+                  <pic:nvPicPr>
+                    <pic:cNvPr id="1" name=""/>
+                    <pic:cNvPicPr/>
+                  </pic:nvPicPr>
+                  <pic:blipFill>
+                    <a:blip r:embed="rId55"/>
+                    <a:stretch>
+                      <a:fillRect/>
+                    </a:stretch>
+                  </pic:blipFill>
+                  <pic:spPr>
+                    <a:xfrm>
+                      <a:off x="0" y="0"/>
+                      <a:ext cx="6480810" cy="4812030"/>
+                    </a:xfrm>
+                    <a:prstGeom prst="rect">
+                      <a:avLst/>
+                    </a:prstGeom>
+                  </pic:spPr>
+                </pic:pic>
+              </a:graphicData>
+            </a:graphic>
+          </wp:inline>
+        </w:drawing>
+      </w:r>
+    </w:p>
+    <w:p>
+      <w:r>
+        <w:rPr>
+          <w:noProof/>
+        </w:rPr>
+        <w:lastRenderedPageBreak/>
+        <w:drawing>
+          <wp:inline distT="0" distB="0" distL="0" distR="0" wp14:anchorId="3ABF140F" wp14:editId="2F5A9DCB">
+            <wp:extent cx="2897505" cy="4655185"/>
+            <wp:effectExtent l="0" t="0" r="0" b="0"/>
+            <wp:docPr id="76" name="Obraz 76" descr="Obraz zawierający stół&#10;&#10;Opis wygenerowany automatycznie"/>
+            <wp:cNvGraphicFramePr>
+              <a:graphicFrameLocks xmlns:a="http://schemas.openxmlformats.org/drawingml/2006/main" noChangeAspect="1"/>
+            </wp:cNvGraphicFramePr>
+            <a:graphic xmlns:a="http://schemas.openxmlformats.org/drawingml/2006/main">
+              <a:graphicData uri="http://schemas.openxmlformats.org/drawingml/2006/picture">
+                <pic:pic xmlns:pic="http://schemas.openxmlformats.org/drawingml/2006/picture">
+                  <pic:nvPicPr>
+                    <pic:cNvPr id="76" name="Obraz 76" descr="Obraz zawierający stół&#10;&#10;Opis wygenerowany automatycznie"/>
+                    <pic:cNvPicPr>
+                      <a:picLocks noChangeAspect="1" noChangeArrowheads="1"/>
+                    </pic:cNvPicPr>
+                  </pic:nvPicPr>
+                  <pic:blipFill>
+                    <a:blip r:embed="rId56">
+                      <a:extLst>
+                        <a:ext uri="{28A0092B-C50C-407E-A947-70E740481C1C}">
+                          <a14:useLocalDpi xmlns:a14="http://schemas.microsoft.com/office/drawing/2010/main" val="0"/>
+                        </a:ext>
+                      </a:extLst>
+                    </a:blip>
+                    <a:srcRect/>
+                    <a:stretch>
+                      <a:fillRect/>
+                    </a:stretch>
+                  </pic:blipFill>
+                  <pic:spPr bwMode="auto">
+                    <a:xfrm>
+                      <a:off x="0" y="0"/>
+                      <a:ext cx="2897505" cy="4655185"/>
+                    </a:xfrm>
+                    <a:prstGeom prst="rect">
+                      <a:avLst/>
+                    </a:prstGeom>
+                    <a:noFill/>
+                    <a:ln>
+                      <a:noFill/>
+                    </a:ln>
+                  </pic:spPr>
+                </pic:pic>
+              </a:graphicData>
+            </a:graphic>
+          </wp:inline>
+        </w:drawing>
+      </w:r>
+    </w:p>
+    <w:p>
+      <w:r>
+        <w:t>tylny trace</w:t>
+      </w:r>
+    </w:p>
+    <w:p>
+      <w:r>
+        <w:rPr>
+          <w:noProof/>
+        </w:rPr>
+        <w:drawing>
+          <wp:inline distT="0" distB="0" distL="0" distR="0" wp14:anchorId="0B1B1034" wp14:editId="1689F532">
+            <wp:extent cx="6480810" cy="3652520"/>
+            <wp:effectExtent l="0" t="0" r="0" b="5080"/>
+            <wp:docPr id="78" name="Obraz 78" descr="Obraz zawierający tekst, zegar&#10;&#10;Opis wygenerowany automatycznie"/>
+            <wp:cNvGraphicFramePr>
+              <a:graphicFrameLocks xmlns:a="http://schemas.openxmlformats.org/drawingml/2006/main" noChangeAspect="1"/>
+            </wp:cNvGraphicFramePr>
+            <a:graphic xmlns:a="http://schemas.openxmlformats.org/drawingml/2006/main">
+              <a:graphicData uri="http://schemas.openxmlformats.org/drawingml/2006/picture">
+                <pic:pic xmlns:pic="http://schemas.openxmlformats.org/drawingml/2006/picture">
+                  <pic:nvPicPr>
+                    <pic:cNvPr id="78" name="Obraz 78" descr="Obraz zawierający tekst, zegar&#10;&#10;Opis wygenerowany automatycznie"/>
+                    <pic:cNvPicPr/>
+                  </pic:nvPicPr>
+                  <pic:blipFill>
+                    <a:blip r:embed="rId57"/>
+                    <a:stretch>
+                      <a:fillRect/>
+                    </a:stretch>
+                  </pic:blipFill>
+                  <pic:spPr>
+                    <a:xfrm>
+                      <a:off x="0" y="0"/>
+                      <a:ext cx="6480810" cy="3652520"/>
+                    </a:xfrm>
+                    <a:prstGeom prst="rect">
+                      <a:avLst/>
+                    </a:prstGeom>
+                  </pic:spPr>
+                </pic:pic>
+              </a:graphicData>
+            </a:graphic>
+          </wp:inline>
+        </w:drawing>
       </w:r>
     </w:p>
     <w:p/>

</xml_diff>

<commit_message>
Uzupełnienie raportu o konstrukcję układu
</commit_message>
<xml_diff>
--- a/Projektowanie elektronicznych układów sterowania RAPORT.docx
+++ b/Projektowanie elektronicznych układów sterowania RAPORT.docx
@@ -7617,10 +7617,10 @@
           <w:noProof/>
         </w:rPr>
         <w:drawing>
-          <wp:inline distT="0" distB="0" distL="0" distR="0" wp14:anchorId="3023FF40" wp14:editId="52D914C8">
-            <wp:extent cx="5321716" cy="4086970"/>
-            <wp:effectExtent l="0" t="0" r="0" b="8890"/>
-            <wp:docPr id="32" name="Obraz 32"/>
+          <wp:inline distT="0" distB="0" distL="0" distR="0" wp14:anchorId="044846D1" wp14:editId="72553D69">
+            <wp:extent cx="2426616" cy="4019909"/>
+            <wp:effectExtent l="0" t="0" r="0" b="0"/>
+            <wp:docPr id="37" name="Obraz 37" descr="Obraz zawierający stół&#10;&#10;Opis wygenerowany automatycznie"/>
             <wp:cNvGraphicFramePr>
               <a:graphicFrameLocks xmlns:a="http://schemas.openxmlformats.org/drawingml/2006/main" noChangeAspect="1"/>
             </wp:cNvGraphicFramePr>
@@ -7628,61 +7628,13 @@
               <a:graphicData uri="http://schemas.openxmlformats.org/drawingml/2006/picture">
                 <pic:pic xmlns:pic="http://schemas.openxmlformats.org/drawingml/2006/picture">
                   <pic:nvPicPr>
-                    <pic:cNvPr id="1" name=""/>
-                    <pic:cNvPicPr/>
-                  </pic:nvPicPr>
-                  <pic:blipFill>
-                    <a:blip r:embed="rId73"/>
-                    <a:stretch>
-                      <a:fillRect/>
-                    </a:stretch>
-                  </pic:blipFill>
-                  <pic:spPr>
-                    <a:xfrm>
-                      <a:off x="0" y="0"/>
-                      <a:ext cx="5334920" cy="4097110"/>
-                    </a:xfrm>
-                    <a:prstGeom prst="rect">
-                      <a:avLst/>
-                    </a:prstGeom>
-                  </pic:spPr>
-                </pic:pic>
-              </a:graphicData>
-            </a:graphic>
-          </wp:inline>
-        </w:drawing>
-      </w:r>
-    </w:p>
-    <w:p>
-      <w:r>
-        <w:lastRenderedPageBreak/>
-        <w:t>BOM:</w:t>
-      </w:r>
-    </w:p>
-    <w:p>
-      <w:r>
-        <w:rPr>
-          <w:noProof/>
-        </w:rPr>
-        <w:drawing>
-          <wp:inline distT="0" distB="0" distL="0" distR="0" wp14:anchorId="525BA19D" wp14:editId="2594F281">
-            <wp:extent cx="2690510" cy="4196686"/>
-            <wp:effectExtent l="0" t="0" r="0" b="0"/>
-            <wp:docPr id="42" name="Obraz 42" descr="Obraz zawierający stół&#10;&#10;Opis wygenerowany automatycznie"/>
-            <wp:cNvGraphicFramePr>
-              <a:graphicFrameLocks xmlns:a="http://schemas.openxmlformats.org/drawingml/2006/main" noChangeAspect="1"/>
-            </wp:cNvGraphicFramePr>
-            <a:graphic xmlns:a="http://schemas.openxmlformats.org/drawingml/2006/main">
-              <a:graphicData uri="http://schemas.openxmlformats.org/drawingml/2006/picture">
-                <pic:pic xmlns:pic="http://schemas.openxmlformats.org/drawingml/2006/picture">
-                  <pic:nvPicPr>
-                    <pic:cNvPr id="42" name="Obraz 42" descr="Obraz zawierający stół&#10;&#10;Opis wygenerowany automatycznie"/>
+                    <pic:cNvPr id="37" name="Obraz 37" descr="Obraz zawierający stół&#10;&#10;Opis wygenerowany automatycznie"/>
                     <pic:cNvPicPr>
                       <a:picLocks noChangeAspect="1" noChangeArrowheads="1"/>
                     </pic:cNvPicPr>
                   </pic:nvPicPr>
                   <pic:blipFill>
-                    <a:blip r:embed="rId74">
+                    <a:blip r:embed="rId73">
                       <a:extLst>
                         <a:ext uri="{28A0092B-C50C-407E-A947-70E740481C1C}">
                           <a14:useLocalDpi xmlns:a14="http://schemas.microsoft.com/office/drawing/2010/main" val="0"/>
@@ -7697,7 +7649,7 @@
                   <pic:spPr bwMode="auto">
                     <a:xfrm>
                       <a:off x="0" y="0"/>
-                      <a:ext cx="2692929" cy="4200460"/>
+                      <a:ext cx="2445415" cy="4051052"/>
                     </a:xfrm>
                     <a:prstGeom prst="rect">
                       <a:avLst/>
@@ -7716,7 +7668,8 @@
     </w:p>
     <w:p>
       <w:r>
-        <w:t>Dodatkowe ylne połączenia:</w:t>
+        <w:lastRenderedPageBreak/>
+        <w:t xml:space="preserve"> </w:t>
       </w:r>
     </w:p>
     <w:p>
@@ -7725,10 +7678,10 @@
           <w:noProof/>
         </w:rPr>
         <w:drawing>
-          <wp:inline distT="0" distB="0" distL="0" distR="0" wp14:anchorId="370ED99E" wp14:editId="4FBF4994">
-            <wp:extent cx="4686300" cy="2971800"/>
+          <wp:inline distT="0" distB="0" distL="0" distR="0" wp14:anchorId="191B5E4B" wp14:editId="0F98B4F1">
+            <wp:extent cx="6400800" cy="4859866"/>
             <wp:effectExtent l="0" t="0" r="0" b="0"/>
-            <wp:docPr id="78" name="Obraz 78" descr="Obraz zawierający tekst&#10;&#10;Opis wygenerowany automatycznie"/>
+            <wp:docPr id="34" name="Obraz 34"/>
             <wp:cNvGraphicFramePr>
               <a:graphicFrameLocks xmlns:a="http://schemas.openxmlformats.org/drawingml/2006/main" noChangeAspect="1"/>
             </wp:cNvGraphicFramePr>
@@ -7736,11 +7689,11 @@
               <a:graphicData uri="http://schemas.openxmlformats.org/drawingml/2006/picture">
                 <pic:pic xmlns:pic="http://schemas.openxmlformats.org/drawingml/2006/picture">
                   <pic:nvPicPr>
-                    <pic:cNvPr id="78" name="Obraz 78" descr="Obraz zawierający tekst&#10;&#10;Opis wygenerowany automatycznie"/>
+                    <pic:cNvPr id="1" name=""/>
                     <pic:cNvPicPr/>
                   </pic:nvPicPr>
                   <pic:blipFill>
-                    <a:blip r:embed="rId75"/>
+                    <a:blip r:embed="rId74"/>
                     <a:stretch>
                       <a:fillRect/>
                     </a:stretch>
@@ -7748,7 +7701,7 @@
                   <pic:spPr>
                     <a:xfrm>
                       <a:off x="0" y="0"/>
-                      <a:ext cx="4686300" cy="2971800"/>
+                      <a:ext cx="6406846" cy="4864456"/>
                     </a:xfrm>
                     <a:prstGeom prst="rect">
                       <a:avLst/>
@@ -7761,6 +7714,633 @@
         </w:drawing>
       </w:r>
     </w:p>
+    <w:p>
+      <w:pPr>
+        <w:rPr>
+          <w:b/>
+          <w:bCs/>
+        </w:rPr>
+      </w:pPr>
+      <w:r>
+        <w:rPr>
+          <w:b/>
+          <w:bCs/>
+        </w:rPr>
+        <w:t>Konstrukcja fizyczna:</w:t>
+      </w:r>
+    </w:p>
+    <w:p>
+      <w:r>
+        <w:t xml:space="preserve">W trakcie budowy efektu </w:t>
+      </w:r>
+      <w:r>
+        <w:t xml:space="preserve">z powodu braku elementów kondensator C7 został zastąpiony kondensatorem o wartości 1uF a C4 o wartości 4.7nF. Bardzo ważnym okazało się również dokładnie konsultowanie dokumentacji konkretnego producenta użytych układów scalonych, tutaj był to wzmacniacz o dokładnym modelu TL072CP, zawierającym 2 układy wzmacniaczy w obudowie. Wedle zaleceń producenta oraz grona </w:t>
+      </w:r>
+      <w:r>
+        <w:t>konstruktorów efektów gitarowych, drugi z nich (2OUT, 2IN-, 2IN+) został połączony w układ tzw. voltage followera, gdyż pozostając niepodłączonym, mógłby negatywnie wpływać na pracę pierwszego.</w:t>
+      </w:r>
+    </w:p>
+    <w:p>
+      <w:r>
+        <w:rPr>
+          <w:noProof/>
+        </w:rPr>
+        <w:drawing>
+          <wp:anchor distT="0" distB="0" distL="114300" distR="114300" simplePos="0" relativeHeight="251662848" behindDoc="1" locked="0" layoutInCell="1" allowOverlap="1" wp14:anchorId="39F276A1" wp14:editId="5B1CA0EE">
+            <wp:simplePos x="0" y="0"/>
+            <wp:positionH relativeFrom="column">
+              <wp:posOffset>-1905</wp:posOffset>
+            </wp:positionH>
+            <wp:positionV relativeFrom="paragraph">
+              <wp:posOffset>-3175</wp:posOffset>
+            </wp:positionV>
+            <wp:extent cx="2292350" cy="1405255"/>
+            <wp:effectExtent l="0" t="0" r="0" b="4445"/>
+            <wp:wrapTight wrapText="bothSides">
+              <wp:wrapPolygon edited="0">
+                <wp:start x="0" y="0"/>
+                <wp:lineTo x="0" y="21376"/>
+                <wp:lineTo x="21361" y="21376"/>
+                <wp:lineTo x="21361" y="0"/>
+                <wp:lineTo x="0" y="0"/>
+              </wp:wrapPolygon>
+            </wp:wrapTight>
+            <wp:docPr id="40" name="Obraz 40"/>
+            <wp:cNvGraphicFramePr>
+              <a:graphicFrameLocks xmlns:a="http://schemas.openxmlformats.org/drawingml/2006/main" noChangeAspect="1"/>
+            </wp:cNvGraphicFramePr>
+            <a:graphic xmlns:a="http://schemas.openxmlformats.org/drawingml/2006/main">
+              <a:graphicData uri="http://schemas.openxmlformats.org/drawingml/2006/picture">
+                <pic:pic xmlns:pic="http://schemas.openxmlformats.org/drawingml/2006/picture">
+                  <pic:nvPicPr>
+                    <pic:cNvPr id="1" name=""/>
+                    <pic:cNvPicPr/>
+                  </pic:nvPicPr>
+                  <pic:blipFill>
+                    <a:blip r:embed="rId75">
+                      <a:extLst>
+                        <a:ext uri="{28A0092B-C50C-407E-A947-70E740481C1C}">
+                          <a14:useLocalDpi xmlns:a14="http://schemas.microsoft.com/office/drawing/2010/main" val="0"/>
+                        </a:ext>
+                      </a:extLst>
+                    </a:blip>
+                    <a:stretch>
+                      <a:fillRect/>
+                    </a:stretch>
+                  </pic:blipFill>
+                  <pic:spPr>
+                    <a:xfrm>
+                      <a:off x="0" y="0"/>
+                      <a:ext cx="2292350" cy="1405255"/>
+                    </a:xfrm>
+                    <a:prstGeom prst="rect">
+                      <a:avLst/>
+                    </a:prstGeom>
+                  </pic:spPr>
+                </pic:pic>
+              </a:graphicData>
+            </a:graphic>
+            <wp14:sizeRelH relativeFrom="page">
+              <wp14:pctWidth>0</wp14:pctWidth>
+            </wp14:sizeRelH>
+            <wp14:sizeRelV relativeFrom="page">
+              <wp14:pctHeight>0</wp14:pctHeight>
+            </wp14:sizeRelV>
+          </wp:anchor>
+        </w:drawing>
+      </w:r>
+      <w:r>
+        <w:t xml:space="preserve">Obrazek pochodzi z </w:t>
+      </w:r>
+      <w:r>
+        <w:t xml:space="preserve"> omówienia kwestii nie wykorzystywania drugiego z wzmacniaczy w obudowie ze strony producenta, dla innego, podobnego wzmacniacza.</w:t>
+      </w:r>
+      <w:r>
+        <w:t xml:space="preserve"> </w:t>
+      </w:r>
+      <w:r>
+        <w:rPr>
+          <w:noProof/>
+        </w:rPr>
+        <w:drawing>
+          <wp:anchor distT="0" distB="0" distL="114300" distR="114300" simplePos="0" relativeHeight="251663872" behindDoc="1" locked="0" layoutInCell="1" allowOverlap="1" wp14:anchorId="23D80AB4" wp14:editId="299450D0">
+            <wp:simplePos x="0" y="0"/>
+            <wp:positionH relativeFrom="column">
+              <wp:posOffset>2407285</wp:posOffset>
+            </wp:positionH>
+            <wp:positionV relativeFrom="paragraph">
+              <wp:posOffset>-3175</wp:posOffset>
+            </wp:positionV>
+            <wp:extent cx="1447165" cy="1337310"/>
+            <wp:effectExtent l="0" t="0" r="635" b="0"/>
+            <wp:wrapTight wrapText="bothSides">
+              <wp:wrapPolygon edited="0">
+                <wp:start x="0" y="0"/>
+                <wp:lineTo x="0" y="21231"/>
+                <wp:lineTo x="21325" y="21231"/>
+                <wp:lineTo x="21325" y="0"/>
+                <wp:lineTo x="0" y="0"/>
+              </wp:wrapPolygon>
+            </wp:wrapTight>
+            <wp:docPr id="44" name="Obraz 44"/>
+            <wp:cNvGraphicFramePr>
+              <a:graphicFrameLocks xmlns:a="http://schemas.openxmlformats.org/drawingml/2006/main" noChangeAspect="1"/>
+            </wp:cNvGraphicFramePr>
+            <a:graphic xmlns:a="http://schemas.openxmlformats.org/drawingml/2006/main">
+              <a:graphicData uri="http://schemas.openxmlformats.org/drawingml/2006/picture">
+                <pic:pic xmlns:pic="http://schemas.openxmlformats.org/drawingml/2006/picture">
+                  <pic:nvPicPr>
+                    <pic:cNvPr id="1" name=""/>
+                    <pic:cNvPicPr/>
+                  </pic:nvPicPr>
+                  <pic:blipFill>
+                    <a:blip r:embed="rId76">
+                      <a:extLst>
+                        <a:ext uri="{28A0092B-C50C-407E-A947-70E740481C1C}">
+                          <a14:useLocalDpi xmlns:a14="http://schemas.microsoft.com/office/drawing/2010/main" val="0"/>
+                        </a:ext>
+                      </a:extLst>
+                    </a:blip>
+                    <a:stretch>
+                      <a:fillRect/>
+                    </a:stretch>
+                  </pic:blipFill>
+                  <pic:spPr>
+                    <a:xfrm>
+                      <a:off x="0" y="0"/>
+                      <a:ext cx="1447165" cy="1337310"/>
+                    </a:xfrm>
+                    <a:prstGeom prst="rect">
+                      <a:avLst/>
+                    </a:prstGeom>
+                  </pic:spPr>
+                </pic:pic>
+              </a:graphicData>
+            </a:graphic>
+            <wp14:sizeRelH relativeFrom="page">
+              <wp14:pctWidth>0</wp14:pctWidth>
+            </wp14:sizeRelH>
+            <wp14:sizeRelV relativeFrom="page">
+              <wp14:pctHeight>0</wp14:pctHeight>
+            </wp14:sizeRelV>
+          </wp:anchor>
+        </w:drawing>
+      </w:r>
+    </w:p>
+    <w:p/>
+    <w:p/>
+    <w:p>
+      <w:r>
+        <w:t xml:space="preserve">Przedstawione na graficznej reprezentacji prawdziwego układu potencjometry odpowiadają parom rezystorów w LTSpice o odpowiadających nazwach a potencjometr GAIN odpowiada rezystorowi R. Dioda </w:t>
+      </w:r>
+      <w:r>
+        <w:t xml:space="preserve">podłączona przez odpowiedni rezystor </w:t>
+      </w:r>
+      <w:r>
+        <w:t xml:space="preserve">sygnalizuje </w:t>
+      </w:r>
+      <w:r>
+        <w:t>włączenie układu, co następuje poprzez przełączenie przycisku 3DPT, do przedstawiania którego posłużę się obrazkami z internetu</w:t>
+      </w:r>
+      <w:r>
+        <w:t xml:space="preserve"> (źródło: coda-effects.com )</w:t>
+      </w:r>
+      <w:r>
+        <w:t>:</w:t>
+      </w:r>
+    </w:p>
+    <w:p/>
+    <w:p>
+      <w:r>
+        <w:lastRenderedPageBreak/>
+        <w:t>Układ ma dwie pozycje przełączane przyciskiem: sygnał ze złącza wejściowego jest podłączony do złącza wyjściowego, pomijając całkowicie efekt, jest to tzw. połączenie true bypass:</w:t>
+      </w:r>
+    </w:p>
+    <w:p>
+      <w:r>
+        <w:rPr>
+          <w:noProof/>
+        </w:rPr>
+        <w:drawing>
+          <wp:inline distT="0" distB="0" distL="0" distR="0" wp14:anchorId="5003631F" wp14:editId="2CFE79D9">
+            <wp:extent cx="3019425" cy="1085850"/>
+            <wp:effectExtent l="0" t="0" r="9525" b="0"/>
+            <wp:docPr id="45" name="Obraz 45"/>
+            <wp:cNvGraphicFramePr>
+              <a:graphicFrameLocks xmlns:a="http://schemas.openxmlformats.org/drawingml/2006/main" noChangeAspect="1"/>
+            </wp:cNvGraphicFramePr>
+            <a:graphic xmlns:a="http://schemas.openxmlformats.org/drawingml/2006/main">
+              <a:graphicData uri="http://schemas.openxmlformats.org/drawingml/2006/picture">
+                <pic:pic xmlns:pic="http://schemas.openxmlformats.org/drawingml/2006/picture">
+                  <pic:nvPicPr>
+                    <pic:cNvPr id="1" name=""/>
+                    <pic:cNvPicPr/>
+                  </pic:nvPicPr>
+                  <pic:blipFill>
+                    <a:blip r:embed="rId77"/>
+                    <a:stretch>
+                      <a:fillRect/>
+                    </a:stretch>
+                  </pic:blipFill>
+                  <pic:spPr>
+                    <a:xfrm>
+                      <a:off x="0" y="0"/>
+                      <a:ext cx="3019425" cy="1085850"/>
+                    </a:xfrm>
+                    <a:prstGeom prst="rect">
+                      <a:avLst/>
+                    </a:prstGeom>
+                  </pic:spPr>
+                </pic:pic>
+              </a:graphicData>
+            </a:graphic>
+          </wp:inline>
+        </w:drawing>
+      </w:r>
+    </w:p>
+    <w:p>
+      <w:r>
+        <w:t>Sygnał ze złącza wejściowego przechodzi przez układ efektu, którego wyjście jest następnie prowadzone na złącze wyjściowe, a przez diodę LED płynie prąd:</w:t>
+      </w:r>
+    </w:p>
+    <w:p>
+      <w:r>
+        <w:rPr>
+          <w:noProof/>
+        </w:rPr>
+        <w:drawing>
+          <wp:inline distT="0" distB="0" distL="0" distR="0" wp14:anchorId="7DD2B278" wp14:editId="57ECF6FA">
+            <wp:extent cx="3527946" cy="1440350"/>
+            <wp:effectExtent l="0" t="0" r="0" b="7620"/>
+            <wp:docPr id="55" name="Obraz 55"/>
+            <wp:cNvGraphicFramePr>
+              <a:graphicFrameLocks xmlns:a="http://schemas.openxmlformats.org/drawingml/2006/main" noChangeAspect="1"/>
+            </wp:cNvGraphicFramePr>
+            <a:graphic xmlns:a="http://schemas.openxmlformats.org/drawingml/2006/main">
+              <a:graphicData uri="http://schemas.openxmlformats.org/drawingml/2006/picture">
+                <pic:pic xmlns:pic="http://schemas.openxmlformats.org/drawingml/2006/picture">
+                  <pic:nvPicPr>
+                    <pic:cNvPr id="1" name=""/>
+                    <pic:cNvPicPr/>
+                  </pic:nvPicPr>
+                  <pic:blipFill>
+                    <a:blip r:embed="rId78"/>
+                    <a:stretch>
+                      <a:fillRect/>
+                    </a:stretch>
+                  </pic:blipFill>
+                  <pic:spPr>
+                    <a:xfrm>
+                      <a:off x="0" y="0"/>
+                      <a:ext cx="3529814" cy="1441113"/>
+                    </a:xfrm>
+                    <a:prstGeom prst="rect">
+                      <a:avLst/>
+                    </a:prstGeom>
+                  </pic:spPr>
+                </pic:pic>
+              </a:graphicData>
+            </a:graphic>
+          </wp:inline>
+        </w:drawing>
+      </w:r>
+    </w:p>
+    <w:p>
+      <w:r>
+        <w:t>Układ taki nazywa się zatem 3 pole double throw ze względu na jednoczesne przełączanie (przerzucanie) 3 dwupozycyjnych przełączników</w:t>
+      </w:r>
+      <w:r>
+        <w:t xml:space="preserve"> i jest często stosowany w konstrukcji efektów.</w:t>
+      </w:r>
+    </w:p>
+    <w:p>
+      <w:r>
+        <w:t xml:space="preserve">Dodatkowo zauważyć można, że masa układu połączona została z obudową. Jest to powszechny zabieg, gdyż w teorii, sprawia to, że </w:t>
+      </w:r>
+      <w:r>
+        <w:t>cała powierzchnia obudowy powinna mieć jednakowy potencjał, co z kolei czyni ją tzw. klatką Faradaya, blokując wpływy zewnętrznych pól elektrycznych mogących wprowadzać zakłócenia do układu.</w:t>
+      </w:r>
+    </w:p>
+    <w:p>
+      <w:r>
+        <w:t>Dodatkowo, mimo poprawnego działania w ramach symulacji</w:t>
+      </w:r>
+      <w:r>
+        <w:t xml:space="preserve">, w rzeczywistym układzie linią feedforward przechodził cały sygnał, czyniąc część ucinającą bezużyteczną, dlatego ostatecznie została ona odłączona od układu. </w:t>
+      </w:r>
+    </w:p>
+    <w:p>
+      <w:r>
+        <w:t xml:space="preserve">Przedstawiona reprezentacja nie zgadza się oczywiście w </w:t>
+      </w:r>
+      <w:r>
+        <w:t>100% z rzeczywistością, ze względu na popełnione podczas konstrukcji błędy, wartość rezystora C4 równa ok. 4.7n</w:t>
+      </w:r>
+      <w:r>
+        <w:t>F</w:t>
+      </w:r>
+      <w:r>
+        <w:t xml:space="preserve"> została osiągnięta poprzez szeregowe </w:t>
+      </w:r>
+      <w:r>
+        <w:t>połączenie rezystorów 470nF (błędnie wlutowany, trudny do usunięcia) i 4.7nF oraz niektóre połączenia zostały zrealizowane za pomocą nóżek elementów zamiast używania dodatkowych przewodów.</w:t>
+      </w:r>
+    </w:p>
+    <w:p>
+      <w:r>
+        <w:t xml:space="preserve">10-krotne zwiększenie wartości kondensatora C4 sprawiło oczywiście, że na tym etapie powstał filtr dolnoprzepustowy o znacznie niższej częstotliwości </w:t>
+      </w:r>
+      <w:r>
+        <w:t>odcięcia, co sprawia również, że większy wpływ na tę częstotliwość ma ustawienie potencjometru level/vol. Poza tym praca układu pozostała bez zmian.</w:t>
+      </w:r>
+    </w:p>
+    <w:p>
+      <w:r>
+        <w:t>Ostatecznie, po testach efektu, kondensator ten został usunięty z układu, co zapewniło większy wpływ układu EQ na brzmienie.</w:t>
+      </w:r>
+    </w:p>
+    <w:p>
+      <w:r>
+        <w:br w:type="page"/>
+      </w:r>
+    </w:p>
+    <w:p>
+      <w:pPr>
+        <w:rPr>
+          <w:b/>
+          <w:bCs/>
+        </w:rPr>
+      </w:pPr>
+      <w:r>
+        <w:rPr>
+          <w:b/>
+          <w:bCs/>
+        </w:rPr>
+        <w:lastRenderedPageBreak/>
+        <w:t>Zdjęcia stworzonego układu oraz z konstrukcji:</w:t>
+      </w:r>
+      <w:r>
+        <w:rPr>
+          <w:noProof/>
+        </w:rPr>
+        <w:drawing>
+          <wp:anchor distT="0" distB="0" distL="114300" distR="114300" simplePos="0" relativeHeight="251665920" behindDoc="1" locked="0" layoutInCell="1" allowOverlap="1" wp14:anchorId="687DF1C5" wp14:editId="42B10701">
+            <wp:simplePos x="0" y="0"/>
+            <wp:positionH relativeFrom="column">
+              <wp:posOffset>0</wp:posOffset>
+            </wp:positionH>
+            <wp:positionV relativeFrom="paragraph">
+              <wp:posOffset>327660</wp:posOffset>
+            </wp:positionV>
+            <wp:extent cx="3290090" cy="4387755"/>
+            <wp:effectExtent l="0" t="0" r="5715" b="0"/>
+            <wp:wrapTight wrapText="bothSides">
+              <wp:wrapPolygon edited="0">
+                <wp:start x="0" y="0"/>
+                <wp:lineTo x="0" y="21478"/>
+                <wp:lineTo x="21512" y="21478"/>
+                <wp:lineTo x="21512" y="0"/>
+                <wp:lineTo x="0" y="0"/>
+              </wp:wrapPolygon>
+            </wp:wrapTight>
+            <wp:docPr id="76" name="Obraz 76"/>
+            <wp:cNvGraphicFramePr>
+              <a:graphicFrameLocks xmlns:a="http://schemas.openxmlformats.org/drawingml/2006/main" noChangeAspect="1"/>
+            </wp:cNvGraphicFramePr>
+            <a:graphic xmlns:a="http://schemas.openxmlformats.org/drawingml/2006/main">
+              <a:graphicData uri="http://schemas.openxmlformats.org/drawingml/2006/picture">
+                <pic:pic xmlns:pic="http://schemas.openxmlformats.org/drawingml/2006/picture">
+                  <pic:nvPicPr>
+                    <pic:cNvPr id="0" name="Picture 8"/>
+                    <pic:cNvPicPr>
+                      <a:picLocks noChangeAspect="1" noChangeArrowheads="1"/>
+                    </pic:cNvPicPr>
+                  </pic:nvPicPr>
+                  <pic:blipFill>
+                    <a:blip r:embed="rId79" cstate="print">
+                      <a:extLst>
+                        <a:ext uri="{28A0092B-C50C-407E-A947-70E740481C1C}">
+                          <a14:useLocalDpi xmlns:a14="http://schemas.microsoft.com/office/drawing/2010/main" val="0"/>
+                        </a:ext>
+                      </a:extLst>
+                    </a:blip>
+                    <a:srcRect/>
+                    <a:stretch>
+                      <a:fillRect/>
+                    </a:stretch>
+                  </pic:blipFill>
+                  <pic:spPr bwMode="auto">
+                    <a:xfrm>
+                      <a:off x="0" y="0"/>
+                      <a:ext cx="3290090" cy="4387755"/>
+                    </a:xfrm>
+                    <a:prstGeom prst="rect">
+                      <a:avLst/>
+                    </a:prstGeom>
+                    <a:noFill/>
+                    <a:ln>
+                      <a:noFill/>
+                    </a:ln>
+                  </pic:spPr>
+                </pic:pic>
+              </a:graphicData>
+            </a:graphic>
+            <wp14:sizeRelH relativeFrom="page">
+              <wp14:pctWidth>0</wp14:pctWidth>
+            </wp14:sizeRelH>
+            <wp14:sizeRelV relativeFrom="page">
+              <wp14:pctHeight>0</wp14:pctHeight>
+            </wp14:sizeRelV>
+          </wp:anchor>
+        </w:drawing>
+      </w:r>
+    </w:p>
+    <w:p>
+      <w:r>
+        <w:rPr>
+          <w:noProof/>
+        </w:rPr>
+        <w:drawing>
+          <wp:inline distT="0" distB="0" distL="0" distR="0" wp14:anchorId="1D56AF48" wp14:editId="3CBD45B2">
+            <wp:extent cx="4407170" cy="3304730"/>
+            <wp:effectExtent l="0" t="1270" r="0" b="0"/>
+            <wp:docPr id="79" name="Obraz 79" descr="Obraz zawierający tekst, obwód, sprzęt elektroniczny&#10;&#10;Opis wygenerowany automatycznie"/>
+            <wp:cNvGraphicFramePr>
+              <a:graphicFrameLocks xmlns:a="http://schemas.openxmlformats.org/drawingml/2006/main" noChangeAspect="1"/>
+            </wp:cNvGraphicFramePr>
+            <a:graphic xmlns:a="http://schemas.openxmlformats.org/drawingml/2006/main">
+              <a:graphicData uri="http://schemas.openxmlformats.org/drawingml/2006/picture">
+                <pic:pic xmlns:pic="http://schemas.openxmlformats.org/drawingml/2006/picture">
+                  <pic:nvPicPr>
+                    <pic:cNvPr id="79" name="Obraz 79" descr="Obraz zawierający tekst, obwód, sprzęt elektroniczny&#10;&#10;Opis wygenerowany automatycznie"/>
+                    <pic:cNvPicPr>
+                      <a:picLocks noChangeAspect="1" noChangeArrowheads="1"/>
+                    </pic:cNvPicPr>
+                  </pic:nvPicPr>
+                  <pic:blipFill>
+                    <a:blip r:embed="rId80" cstate="print">
+                      <a:extLst>
+                        <a:ext uri="{28A0092B-C50C-407E-A947-70E740481C1C}">
+                          <a14:useLocalDpi xmlns:a14="http://schemas.microsoft.com/office/drawing/2010/main" val="0"/>
+                        </a:ext>
+                      </a:extLst>
+                    </a:blip>
+                    <a:srcRect/>
+                    <a:stretch>
+                      <a:fillRect/>
+                    </a:stretch>
+                  </pic:blipFill>
+                  <pic:spPr bwMode="auto">
+                    <a:xfrm rot="5400000">
+                      <a:off x="0" y="0"/>
+                      <a:ext cx="4409707" cy="3306632"/>
+                    </a:xfrm>
+                    <a:prstGeom prst="rect">
+                      <a:avLst/>
+                    </a:prstGeom>
+                    <a:noFill/>
+                    <a:ln>
+                      <a:noFill/>
+                    </a:ln>
+                  </pic:spPr>
+                </pic:pic>
+              </a:graphicData>
+            </a:graphic>
+          </wp:inline>
+        </w:drawing>
+      </w:r>
+    </w:p>
+    <w:p>
+      <w:r>
+        <w:rPr>
+          <w:noProof/>
+        </w:rPr>
+        <w:drawing>
+          <wp:anchor distT="0" distB="0" distL="114300" distR="114300" simplePos="0" relativeHeight="251666944" behindDoc="1" locked="0" layoutInCell="1" allowOverlap="1" wp14:anchorId="7AF6C11C" wp14:editId="76A32F4F">
+            <wp:simplePos x="0" y="0"/>
+            <wp:positionH relativeFrom="column">
+              <wp:posOffset>-8255</wp:posOffset>
+            </wp:positionH>
+            <wp:positionV relativeFrom="paragraph">
+              <wp:posOffset>20955</wp:posOffset>
+            </wp:positionV>
+            <wp:extent cx="3479800" cy="2609215"/>
+            <wp:effectExtent l="0" t="0" r="6350" b="635"/>
+            <wp:wrapTight wrapText="bothSides">
+              <wp:wrapPolygon edited="0">
+                <wp:start x="0" y="0"/>
+                <wp:lineTo x="0" y="21448"/>
+                <wp:lineTo x="21521" y="21448"/>
+                <wp:lineTo x="21521" y="0"/>
+                <wp:lineTo x="0" y="0"/>
+              </wp:wrapPolygon>
+            </wp:wrapTight>
+            <wp:docPr id="80" name="Obraz 80"/>
+            <wp:cNvGraphicFramePr>
+              <a:graphicFrameLocks xmlns:a="http://schemas.openxmlformats.org/drawingml/2006/main" noChangeAspect="1"/>
+            </wp:cNvGraphicFramePr>
+            <a:graphic xmlns:a="http://schemas.openxmlformats.org/drawingml/2006/main">
+              <a:graphicData uri="http://schemas.openxmlformats.org/drawingml/2006/picture">
+                <pic:pic xmlns:pic="http://schemas.openxmlformats.org/drawingml/2006/picture">
+                  <pic:nvPicPr>
+                    <pic:cNvPr id="0" name="Picture 14"/>
+                    <pic:cNvPicPr>
+                      <a:picLocks noChangeAspect="1" noChangeArrowheads="1"/>
+                    </pic:cNvPicPr>
+                  </pic:nvPicPr>
+                  <pic:blipFill>
+                    <a:blip r:embed="rId81" cstate="print">
+                      <a:extLst>
+                        <a:ext uri="{28A0092B-C50C-407E-A947-70E740481C1C}">
+                          <a14:useLocalDpi xmlns:a14="http://schemas.microsoft.com/office/drawing/2010/main" val="0"/>
+                        </a:ext>
+                      </a:extLst>
+                    </a:blip>
+                    <a:srcRect/>
+                    <a:stretch>
+                      <a:fillRect/>
+                    </a:stretch>
+                  </pic:blipFill>
+                  <pic:spPr bwMode="auto">
+                    <a:xfrm>
+                      <a:off x="0" y="0"/>
+                      <a:ext cx="3479800" cy="2609215"/>
+                    </a:xfrm>
+                    <a:prstGeom prst="rect">
+                      <a:avLst/>
+                    </a:prstGeom>
+                    <a:noFill/>
+                    <a:ln>
+                      <a:noFill/>
+                    </a:ln>
+                  </pic:spPr>
+                </pic:pic>
+              </a:graphicData>
+            </a:graphic>
+            <wp14:sizeRelH relativeFrom="page">
+              <wp14:pctWidth>0</wp14:pctWidth>
+            </wp14:sizeRelH>
+            <wp14:sizeRelV relativeFrom="page">
+              <wp14:pctHeight>0</wp14:pctHeight>
+            </wp14:sizeRelV>
+          </wp:anchor>
+        </w:drawing>
+      </w:r>
+      <w:r>
+        <w:rPr>
+          <w:noProof/>
+        </w:rPr>
+        <w:drawing>
+          <wp:inline distT="0" distB="0" distL="0" distR="0" wp14:anchorId="48E2C04B" wp14:editId="2EF4FE47">
+            <wp:extent cx="3070071" cy="4094328"/>
+            <wp:effectExtent l="0" t="0" r="0" b="1905"/>
+            <wp:docPr id="81" name="Obraz 81" descr="Obraz zawierający sprzęt elektroniczny&#10;&#10;Opis wygenerowany automatycznie"/>
+            <wp:cNvGraphicFramePr>
+              <a:graphicFrameLocks xmlns:a="http://schemas.openxmlformats.org/drawingml/2006/main" noChangeAspect="1"/>
+            </wp:cNvGraphicFramePr>
+            <a:graphic xmlns:a="http://schemas.openxmlformats.org/drawingml/2006/main">
+              <a:graphicData uri="http://schemas.openxmlformats.org/drawingml/2006/picture">
+                <pic:pic xmlns:pic="http://schemas.openxmlformats.org/drawingml/2006/picture">
+                  <pic:nvPicPr>
+                    <pic:cNvPr id="81" name="Obraz 81" descr="Obraz zawierający sprzęt elektroniczny&#10;&#10;Opis wygenerowany automatycznie"/>
+                    <pic:cNvPicPr>
+                      <a:picLocks noChangeAspect="1" noChangeArrowheads="1"/>
+                    </pic:cNvPicPr>
+                  </pic:nvPicPr>
+                  <pic:blipFill>
+                    <a:blip r:embed="rId82" cstate="print">
+                      <a:extLst>
+                        <a:ext uri="{28A0092B-C50C-407E-A947-70E740481C1C}">
+                          <a14:useLocalDpi xmlns:a14="http://schemas.microsoft.com/office/drawing/2010/main" val="0"/>
+                        </a:ext>
+                      </a:extLst>
+                    </a:blip>
+                    <a:srcRect/>
+                    <a:stretch>
+                      <a:fillRect/>
+                    </a:stretch>
+                  </pic:blipFill>
+                  <pic:spPr bwMode="auto">
+                    <a:xfrm>
+                      <a:off x="0" y="0"/>
+                      <a:ext cx="3080909" cy="4108781"/>
+                    </a:xfrm>
+                    <a:prstGeom prst="rect">
+                      <a:avLst/>
+                    </a:prstGeom>
+                    <a:noFill/>
+                    <a:ln>
+                      <a:noFill/>
+                    </a:ln>
+                  </pic:spPr>
+                </pic:pic>
+              </a:graphicData>
+            </a:graphic>
+          </wp:inline>
+        </w:drawing>
+      </w:r>
+    </w:p>
+    <w:p/>
     <w:sectPr>
       <w:type w:val="continuous"/>
       <w:pgSz w:w="11906" w:h="16838"/>

</xml_diff>